<commit_message>
create RoomNodeGraph, RoomNodeType, RoomNodeTypeList SO
</commit_message>
<xml_diff>
--- a/documents/Ghi chú da.docx
+++ b/documents/Ghi chú da.docx
@@ -243,6 +243,43 @@
           <w:szCs w:val="28"/>
         </w:rPr>
         <w:t>sẽ được tạo bằng tay</w:t>
+      </w:r>
+    </w:p>
+    <w:p>
+      <w:pPr>
+        <w:pStyle w:val="ListParagraph"/>
+        <w:ind w:left="1440"/>
+        <w:rPr>
+          <w:sz w:val="28"/>
+          <w:szCs w:val="28"/>
+        </w:rPr>
+      </w:pPr>
+    </w:p>
+    <w:p>
+      <w:pPr>
+        <w:pStyle w:val="ListParagraph"/>
+        <w:numPr>
+          <w:ilvl w:val="0"/>
+          <w:numId w:val="1"/>
+        </w:numPr>
+        <w:rPr>
+          <w:sz w:val="28"/>
+          <w:szCs w:val="28"/>
+        </w:rPr>
+      </w:pPr>
+      <w:r>
+        <w:rPr>
+          <w:sz w:val="28"/>
+          <w:szCs w:val="28"/>
+        </w:rPr>
+        <w:t>EditorWindow, GUIStyle, GetWindow, Scriptable Object</w:t>
+      </w:r>
+      <w:r>
+        <w:rPr>
+          <w:sz w:val="28"/>
+          <w:szCs w:val="28"/>
+        </w:rPr>
+        <w:t>, Guid struct</w:t>
       </w:r>
     </w:p>
     <w:p>

</xml_diff>

<commit_message>
add feature: create room node with room node graph editor
</commit_message>
<xml_diff>
--- a/documents/Ghi chú da.docx
+++ b/documents/Ghi chú da.docx
@@ -280,6 +280,27 @@
           <w:szCs w:val="28"/>
         </w:rPr>
         <w:t>, Guid struct</w:t>
+      </w:r>
+      <w:r>
+        <w:rPr>
+          <w:sz w:val="28"/>
+          <w:szCs w:val="28"/>
+        </w:rPr>
+        <w:t>, OnOpenAsset</w:t>
+      </w:r>
+      <w:r>
+        <w:rPr>
+          <w:sz w:val="28"/>
+          <w:szCs w:val="28"/>
+        </w:rPr>
+        <w:t>, GenericMenu</w:t>
+      </w:r>
+      <w:r>
+        <w:rPr>
+          <w:sz w:val="28"/>
+          <w:szCs w:val="28"/>
+        </w:rPr>
+        <w:t>.AddItem</w:t>
       </w:r>
     </w:p>
     <w:p>

</xml_diff>

<commit_message>
add feature: drag room node
</commit_message>
<xml_diff>
--- a/documents/Ghi chú da.docx
+++ b/documents/Ghi chú da.docx
@@ -301,6 +301,13 @@
           <w:szCs w:val="28"/>
         </w:rPr>
         <w:t>.AddItem</w:t>
+      </w:r>
+      <w:r>
+        <w:rPr>
+          <w:sz w:val="28"/>
+          <w:szCs w:val="28"/>
+        </w:rPr>
+        <w:t>, Selection.activeObject</w:t>
       </w:r>
     </w:p>
     <w:p>

</xml_diff>

<commit_message>
add draw a line from room node
</commit_message>
<xml_diff>
--- a/documents/Ghi chú da.docx
+++ b/documents/Ghi chú da.docx
@@ -308,6 +308,20 @@
           <w:szCs w:val="28"/>
         </w:rPr>
         <w:t>, Selection.activeObject</w:t>
+      </w:r>
+      <w:r>
+        <w:rPr>
+          <w:sz w:val="28"/>
+          <w:szCs w:val="28"/>
+        </w:rPr>
+        <w:t>, OnGUI()</w:t>
+      </w:r>
+      <w:r>
+        <w:rPr>
+          <w:sz w:val="28"/>
+          <w:szCs w:val="28"/>
+        </w:rPr>
+        <w:t>, Handles.DrawBezier()..</w:t>
       </w:r>
     </w:p>
     <w:p>

</xml_diff>

<commit_message>
add feature: draw connecting line between two room node
</commit_message>
<xml_diff>
--- a/documents/Ghi chú da.docx
+++ b/documents/Ghi chú da.docx
@@ -321,7 +321,48 @@
           <w:sz w:val="28"/>
           <w:szCs w:val="28"/>
         </w:rPr>
-        <w:t>, Handles.DrawBezier()..</w:t>
+        <w:t>, Handles.DrawBezier()</w:t>
+      </w:r>
+      <w:r>
+        <w:rPr>
+          <w:sz w:val="28"/>
+          <w:szCs w:val="28"/>
+        </w:rPr>
+        <w:t>, Dictionary</w:t>
+      </w:r>
+      <w:r>
+        <w:rPr>
+          <w:sz w:val="28"/>
+          <w:szCs w:val="28"/>
+        </w:rPr>
+        <w:t>, OnValidate(</w:t>
+      </w:r>
+      <w:r>
+        <w:rPr>
+          <w:sz w:val="28"/>
+          <w:szCs w:val="28"/>
+        </w:rPr>
+        <w:t>), GUI.changed = true; ..</w:t>
+      </w:r>
+    </w:p>
+    <w:p>
+      <w:pPr>
+        <w:pStyle w:val="ListParagraph"/>
+        <w:numPr>
+          <w:ilvl w:val="0"/>
+          <w:numId w:val="1"/>
+        </w:numPr>
+        <w:rPr>
+          <w:sz w:val="28"/>
+          <w:szCs w:val="28"/>
+        </w:rPr>
+      </w:pPr>
+      <w:r>
+        <w:rPr>
+          <w:sz w:val="28"/>
+          <w:szCs w:val="28"/>
+        </w:rPr>
+        <w:t>Chưa hiểu đoạn vẽ mũi tên: cần xem lại</w:t>
       </w:r>
     </w:p>
     <w:p>

</xml_diff>

<commit_message>
add feature: add entrance node in first create room node and selected other graph in RoomNodeGraphs asset
</commit_message>
<xml_diff>
--- a/documents/Ghi chú da.docx
+++ b/documents/Ghi chú da.docx
@@ -342,7 +342,14 @@
           <w:sz w:val="28"/>
           <w:szCs w:val="28"/>
         </w:rPr>
-        <w:t>), GUI.changed = true; ..</w:t>
+        <w:t>), GUI.changed = true;</w:t>
+      </w:r>
+      <w:r>
+        <w:rPr>
+          <w:sz w:val="28"/>
+          <w:szCs w:val="28"/>
+        </w:rPr>
+        <w:t xml:space="preserve"> Selection.selectionChanged …</w:t>
       </w:r>
     </w:p>
     <w:p>

</xml_diff>

<commit_message>
create base dungeon room template
</commit_message>
<xml_diff>
--- a/documents/Ghi chú da.docx
+++ b/documents/Ghi chú da.docx
@@ -500,6 +500,94 @@
     </w:p>
     <w:p>
       <w:pPr>
+        <w:rPr>
+          <w:rStyle w:val="Hyperlink"/>
+          <w:color w:val="auto"/>
+          <w:sz w:val="28"/>
+          <w:szCs w:val="28"/>
+          <w:u w:val="none"/>
+        </w:rPr>
+      </w:pPr>
+    </w:p>
+    <w:p>
+      <w:pPr>
+        <w:rPr>
+          <w:rStyle w:val="Hyperlink"/>
+          <w:color w:val="auto"/>
+          <w:sz w:val="28"/>
+          <w:szCs w:val="28"/>
+          <w:u w:val="none"/>
+        </w:rPr>
+      </w:pPr>
+    </w:p>
+    <w:p>
+      <w:pPr>
+        <w:rPr>
+          <w:rStyle w:val="Hyperlink"/>
+          <w:color w:val="auto"/>
+          <w:sz w:val="28"/>
+          <w:szCs w:val="28"/>
+          <w:u w:val="none"/>
+        </w:rPr>
+      </w:pPr>
+    </w:p>
+    <w:p>
+      <w:pPr>
+        <w:rPr>
+          <w:rStyle w:val="Hyperlink"/>
+          <w:color w:val="auto"/>
+          <w:sz w:val="28"/>
+          <w:szCs w:val="28"/>
+          <w:u w:val="none"/>
+        </w:rPr>
+      </w:pPr>
+    </w:p>
+    <w:p>
+      <w:pPr>
+        <w:rPr>
+          <w:rStyle w:val="Hyperlink"/>
+          <w:color w:val="auto"/>
+          <w:sz w:val="28"/>
+          <w:szCs w:val="28"/>
+          <w:u w:val="none"/>
+        </w:rPr>
+      </w:pPr>
+    </w:p>
+    <w:p>
+      <w:pPr>
+        <w:rPr>
+          <w:rStyle w:val="Hyperlink"/>
+          <w:color w:val="auto"/>
+          <w:sz w:val="28"/>
+          <w:szCs w:val="28"/>
+          <w:u w:val="none"/>
+        </w:rPr>
+      </w:pPr>
+    </w:p>
+    <w:p>
+      <w:pPr>
+        <w:rPr>
+          <w:rStyle w:val="Hyperlink"/>
+          <w:color w:val="auto"/>
+          <w:sz w:val="28"/>
+          <w:szCs w:val="28"/>
+          <w:u w:val="none"/>
+        </w:rPr>
+      </w:pPr>
+    </w:p>
+    <w:p>
+      <w:pPr>
+        <w:rPr>
+          <w:rStyle w:val="Hyperlink"/>
+          <w:color w:val="auto"/>
+          <w:sz w:val="28"/>
+          <w:szCs w:val="28"/>
+          <w:u w:val="none"/>
+        </w:rPr>
+      </w:pPr>
+    </w:p>
+    <w:p>
+      <w:pPr>
         <w:pStyle w:val="ListParagraph"/>
         <w:numPr>
           <w:ilvl w:val="0"/>
@@ -515,6 +603,7 @@
           <w:sz w:val="28"/>
           <w:szCs w:val="28"/>
         </w:rPr>
+        <w:lastRenderedPageBreak/>
         <w:t>Map:</w:t>
       </w:r>
       <w:r>
@@ -586,6 +675,7 @@
       </w:pPr>
       <w:r>
         <w:rPr>
+          <w:noProof/>
           <w:sz w:val="28"/>
           <w:szCs w:val="28"/>
         </w:rPr>
@@ -628,12 +718,53 @@
     </w:p>
     <w:p>
       <w:pPr>
-        <w:ind w:left="1080"/>
-        <w:rPr>
-          <w:sz w:val="28"/>
-          <w:szCs w:val="28"/>
-        </w:rPr>
-      </w:pPr>
+        <w:pStyle w:val="ListParagraph"/>
+        <w:rPr>
+          <w:sz w:val="28"/>
+          <w:szCs w:val="28"/>
+        </w:rPr>
+      </w:pPr>
+    </w:p>
+    <w:p>
+      <w:pPr>
+        <w:pStyle w:val="ListParagraph"/>
+        <w:numPr>
+          <w:ilvl w:val="1"/>
+          <w:numId w:val="1"/>
+        </w:numPr>
+        <w:rPr>
+          <w:sz w:val="28"/>
+          <w:szCs w:val="28"/>
+        </w:rPr>
+      </w:pPr>
+      <w:r>
+        <w:rPr>
+          <w:sz w:val="28"/>
+          <w:szCs w:val="28"/>
+        </w:rPr>
+        <w:t>Box Collider</w:t>
+      </w:r>
+      <w:r>
+        <w:rPr>
+          <w:sz w:val="28"/>
+          <w:szCs w:val="28"/>
+        </w:rPr>
+        <w:t xml:space="preserve"> 2D</w:t>
+      </w:r>
+      <w:r>
+        <w:rPr>
+          <w:sz w:val="28"/>
+          <w:szCs w:val="28"/>
+        </w:rPr>
+        <w:t>, Rigibody 2D, Tilemap Collider 2D</w:t>
+      </w:r>
+      <w:r>
+        <w:rPr>
+          <w:sz w:val="28"/>
+          <w:szCs w:val="28"/>
+        </w:rPr>
+        <w:t>, Composite Collider 2D</w:t>
+      </w:r>
     </w:p>
     <w:sectPr>
       <w:pgSz w:w="12240" w:h="15840"/>

</xml_diff>

<commit_message>
create first dungeon room
</commit_message>
<xml_diff>
--- a/documents/Ghi chú da.docx
+++ b/documents/Ghi chú da.docx
@@ -786,6 +786,228 @@
         <w:t>Muốn xóa tilemap bên scene thì bấm chức năng paint with active bush ở Tile pallet rồi giữ shift</w:t>
       </w:r>
     </w:p>
+    <w:p>
+      <w:pPr>
+        <w:pStyle w:val="ListParagraph"/>
+        <w:numPr>
+          <w:ilvl w:val="1"/>
+          <w:numId w:val="1"/>
+        </w:numPr>
+        <w:rPr>
+          <w:sz w:val="28"/>
+          <w:szCs w:val="28"/>
+        </w:rPr>
+      </w:pPr>
+      <w:r>
+        <w:rPr>
+          <w:sz w:val="28"/>
+          <w:szCs w:val="28"/>
+        </w:rPr>
+        <w:t>Lưu ý khi dựng room:</w:t>
+      </w:r>
+    </w:p>
+    <w:p>
+      <w:pPr>
+        <w:pStyle w:val="ListParagraph"/>
+        <w:numPr>
+          <w:ilvl w:val="2"/>
+          <w:numId w:val="1"/>
+        </w:numPr>
+        <w:rPr>
+          <w:sz w:val="28"/>
+          <w:szCs w:val="28"/>
+        </w:rPr>
+      </w:pPr>
+      <w:r>
+        <w:rPr>
+          <w:sz w:val="28"/>
+          <w:szCs w:val="28"/>
+        </w:rPr>
+        <w:t>Doorway rộng 3 ô vuông</w:t>
+      </w:r>
+      <w:r>
+        <w:rPr>
+          <w:sz w:val="28"/>
+          <w:szCs w:val="28"/>
+        </w:rPr>
+        <w:t xml:space="preserve">, 2 bản lề phải thẳng </w:t>
+      </w:r>
+      <w:r>
+        <w:rPr>
+          <w:sz w:val="28"/>
+          <w:szCs w:val="28"/>
+        </w:rPr>
+        <w:t>hang, không lệch</w:t>
+      </w:r>
+    </w:p>
+    <w:p>
+      <w:pPr>
+        <w:pStyle w:val="ListParagraph"/>
+        <w:numPr>
+          <w:ilvl w:val="2"/>
+          <w:numId w:val="1"/>
+        </w:numPr>
+        <w:rPr>
+          <w:sz w:val="28"/>
+          <w:szCs w:val="28"/>
+        </w:rPr>
+      </w:pPr>
+      <w:r>
+        <w:rPr>
+          <w:sz w:val="28"/>
+          <w:szCs w:val="28"/>
+        </w:rPr>
+        <w:t>2 cái cột này phải cùng kích thước</w:t>
+      </w:r>
+    </w:p>
+    <w:p>
+      <w:pPr>
+        <w:pStyle w:val="ListParagraph"/>
+        <w:ind w:left="2160"/>
+        <w:rPr>
+          <w:sz w:val="28"/>
+          <w:szCs w:val="28"/>
+        </w:rPr>
+      </w:pPr>
+      <w:r>
+        <w:rPr>
+          <w:noProof/>
+        </w:rPr>
+        <w:drawing>
+          <wp:inline distT="0" distB="0" distL="0" distR="0" wp14:anchorId="7ABF6CA2" wp14:editId="1CB7732C">
+            <wp:extent cx="2676525" cy="2905125"/>
+            <wp:effectExtent l="0" t="0" r="9525" b="9525"/>
+            <wp:docPr id="270381916" name="Picture 1"/>
+            <wp:cNvGraphicFramePr>
+              <a:graphicFrameLocks xmlns:a="http://schemas.openxmlformats.org/drawingml/2006/main" noChangeAspect="1"/>
+            </wp:cNvGraphicFramePr>
+            <a:graphic xmlns:a="http://schemas.openxmlformats.org/drawingml/2006/main">
+              <a:graphicData uri="http://schemas.openxmlformats.org/drawingml/2006/picture">
+                <pic:pic xmlns:pic="http://schemas.openxmlformats.org/drawingml/2006/picture">
+                  <pic:nvPicPr>
+                    <pic:cNvPr id="270381916" name=""/>
+                    <pic:cNvPicPr/>
+                  </pic:nvPicPr>
+                  <pic:blipFill>
+                    <a:blip r:embed="rId7"/>
+                    <a:stretch>
+                      <a:fillRect/>
+                    </a:stretch>
+                  </pic:blipFill>
+                  <pic:spPr>
+                    <a:xfrm>
+                      <a:off x="0" y="0"/>
+                      <a:ext cx="2676525" cy="2905125"/>
+                    </a:xfrm>
+                    <a:prstGeom prst="rect">
+                      <a:avLst/>
+                    </a:prstGeom>
+                  </pic:spPr>
+                </pic:pic>
+              </a:graphicData>
+            </a:graphic>
+          </wp:inline>
+        </w:drawing>
+      </w:r>
+    </w:p>
+    <w:p>
+      <w:pPr>
+        <w:pStyle w:val="ListParagraph"/>
+        <w:numPr>
+          <w:ilvl w:val="2"/>
+          <w:numId w:val="1"/>
+        </w:numPr>
+        <w:rPr>
+          <w:sz w:val="28"/>
+          <w:szCs w:val="28"/>
+        </w:rPr>
+      </w:pPr>
+      <w:r>
+        <w:rPr>
+          <w:sz w:val="28"/>
+          <w:szCs w:val="28"/>
+        </w:rPr>
+        <w:t>Thuật toán random cửa sẽ dựa trên mấy cái trên: nếu lỗi thì xem lại bài 24.</w:t>
+      </w:r>
+      <w:r>
+        <w:rPr>
+          <w:rFonts w:ascii="Roboto" w:hAnsi="Roboto"/>
+          <w:color w:val="FFFFFF"/>
+          <w:shd w:val="clear" w:color="auto" w:fill="2D2F31"/>
+        </w:rPr>
+        <w:t xml:space="preserve"> </w:t>
+      </w:r>
+      <w:r>
+        <w:rPr>
+          <w:rFonts w:ascii="Roboto" w:hAnsi="Roboto"/>
+          <w:color w:val="FFFFFF"/>
+          <w:shd w:val="clear" w:color="auto" w:fill="2D2F31"/>
+        </w:rPr>
+        <w:t>Creating Our First Dungeon Room</w:t>
+      </w:r>
+      <w:r>
+        <w:rPr>
+          <w:rFonts w:ascii="Roboto" w:hAnsi="Roboto"/>
+          <w:color w:val="FFFFFF"/>
+          <w:shd w:val="clear" w:color="auto" w:fill="2D2F31"/>
+        </w:rPr>
+        <w:t xml:space="preserve">  (phút 49)</w:t>
+      </w:r>
+    </w:p>
+    <w:p>
+      <w:pPr>
+        <w:pStyle w:val="ListParagraph"/>
+        <w:numPr>
+          <w:ilvl w:val="2"/>
+          <w:numId w:val="1"/>
+        </w:numPr>
+        <w:rPr>
+          <w:sz w:val="28"/>
+          <w:szCs w:val="28"/>
+        </w:rPr>
+      </w:pPr>
+      <w:r>
+        <w:rPr>
+          <w:noProof/>
+        </w:rPr>
+        <w:lastRenderedPageBreak/>
+        <w:drawing>
+          <wp:inline distT="0" distB="0" distL="0" distR="0" wp14:anchorId="7F31882F" wp14:editId="56B24DBF">
+            <wp:extent cx="5943600" cy="3219450"/>
+            <wp:effectExtent l="0" t="0" r="0" b="0"/>
+            <wp:docPr id="1893169002" name="Picture 1"/>
+            <wp:cNvGraphicFramePr>
+              <a:graphicFrameLocks xmlns:a="http://schemas.openxmlformats.org/drawingml/2006/main" noChangeAspect="1"/>
+            </wp:cNvGraphicFramePr>
+            <a:graphic xmlns:a="http://schemas.openxmlformats.org/drawingml/2006/main">
+              <a:graphicData uri="http://schemas.openxmlformats.org/drawingml/2006/picture">
+                <pic:pic xmlns:pic="http://schemas.openxmlformats.org/drawingml/2006/picture">
+                  <pic:nvPicPr>
+                    <pic:cNvPr id="1893169002" name=""/>
+                    <pic:cNvPicPr/>
+                  </pic:nvPicPr>
+                  <pic:blipFill>
+                    <a:blip r:embed="rId8"/>
+                    <a:stretch>
+                      <a:fillRect/>
+                    </a:stretch>
+                  </pic:blipFill>
+                  <pic:spPr>
+                    <a:xfrm>
+                      <a:off x="0" y="0"/>
+                      <a:ext cx="5943600" cy="3219450"/>
+                    </a:xfrm>
+                    <a:prstGeom prst="rect">
+                      <a:avLst/>
+                    </a:prstGeom>
+                  </pic:spPr>
+                </pic:pic>
+              </a:graphicData>
+            </a:graphic>
+          </wp:inline>
+        </w:drawing>
+      </w:r>
+    </w:p>
     <w:sectPr>
       <w:pgSz w:w="12240" w:h="15840"/>
       <w:pgMar w:top="1440" w:right="1440" w:bottom="1440" w:left="1440" w:header="720" w:footer="720" w:gutter="0"/>
@@ -825,7 +1047,7 @@
         <w:rFonts w:ascii="Courier New" w:hAnsi="Courier New" w:cs="Courier New" w:hint="default"/>
       </w:rPr>
     </w:lvl>
-    <w:lvl w:ilvl="2" w:tplc="04090005" w:tentative="1">
+    <w:lvl w:ilvl="2" w:tplc="04090005">
       <w:start w:val="1"/>
       <w:numFmt w:val="bullet"/>
       <w:lvlText w:val=""/>

</xml_diff>

<commit_message>
create scriptable objects for rooms
</commit_message>
<xml_diff>
--- a/documents/Ghi chú da.docx
+++ b/documents/Ghi chú da.docx
@@ -14,13 +14,63 @@
           <w:szCs w:val="28"/>
         </w:rPr>
       </w:pPr>
-      <w:r>
-        <w:rPr>
-          <w:sz w:val="28"/>
-          <w:szCs w:val="28"/>
-        </w:rPr>
-        <w:t>Đổi CourseAssets thành GameAssets</w:t>
-      </w:r>
+      <w:proofErr w:type="spellStart"/>
+      <w:r>
+        <w:rPr>
+          <w:sz w:val="28"/>
+          <w:szCs w:val="28"/>
+        </w:rPr>
+        <w:t>Đổi</w:t>
+      </w:r>
+      <w:proofErr w:type="spellEnd"/>
+      <w:r>
+        <w:rPr>
+          <w:sz w:val="28"/>
+          <w:szCs w:val="28"/>
+        </w:rPr>
+        <w:t xml:space="preserve"> </w:t>
+      </w:r>
+      <w:proofErr w:type="spellStart"/>
+      <w:r>
+        <w:rPr>
+          <w:sz w:val="28"/>
+          <w:szCs w:val="28"/>
+        </w:rPr>
+        <w:t>CourseAssets</w:t>
+      </w:r>
+      <w:proofErr w:type="spellEnd"/>
+      <w:r>
+        <w:rPr>
+          <w:sz w:val="28"/>
+          <w:szCs w:val="28"/>
+        </w:rPr>
+        <w:t xml:space="preserve"> </w:t>
+      </w:r>
+      <w:proofErr w:type="spellStart"/>
+      <w:r>
+        <w:rPr>
+          <w:sz w:val="28"/>
+          <w:szCs w:val="28"/>
+        </w:rPr>
+        <w:t>thành</w:t>
+      </w:r>
+      <w:proofErr w:type="spellEnd"/>
+      <w:r>
+        <w:rPr>
+          <w:sz w:val="28"/>
+          <w:szCs w:val="28"/>
+        </w:rPr>
+        <w:t xml:space="preserve"> </w:t>
+      </w:r>
+      <w:proofErr w:type="spellStart"/>
+      <w:r>
+        <w:rPr>
+          <w:sz w:val="28"/>
+          <w:szCs w:val="28"/>
+        </w:rPr>
+        <w:t>GameAssets</w:t>
+      </w:r>
+      <w:proofErr w:type="spellEnd"/>
     </w:p>
     <w:p>
       <w:pPr>
@@ -34,12 +84,37 @@
           <w:szCs w:val="28"/>
         </w:rPr>
       </w:pPr>
-      <w:r>
-        <w:rPr>
-          <w:sz w:val="28"/>
-          <w:szCs w:val="28"/>
-        </w:rPr>
-        <w:t>Thiết kế Dungeon:</w:t>
+      <w:proofErr w:type="spellStart"/>
+      <w:r>
+        <w:rPr>
+          <w:sz w:val="28"/>
+          <w:szCs w:val="28"/>
+        </w:rPr>
+        <w:t>Thiết</w:t>
+      </w:r>
+      <w:proofErr w:type="spellEnd"/>
+      <w:r>
+        <w:rPr>
+          <w:sz w:val="28"/>
+          <w:szCs w:val="28"/>
+        </w:rPr>
+        <w:t xml:space="preserve"> </w:t>
+      </w:r>
+      <w:proofErr w:type="spellStart"/>
+      <w:r>
+        <w:rPr>
+          <w:sz w:val="28"/>
+          <w:szCs w:val="28"/>
+        </w:rPr>
+        <w:t>kế</w:t>
+      </w:r>
+      <w:proofErr w:type="spellEnd"/>
+      <w:r>
+        <w:rPr>
+          <w:sz w:val="28"/>
+          <w:szCs w:val="28"/>
+        </w:rPr>
+        <w:t xml:space="preserve"> Dungeon:</w:t>
       </w:r>
     </w:p>
     <w:p>
@@ -59,7 +134,135 @@
           <w:sz w:val="28"/>
           <w:szCs w:val="28"/>
         </w:rPr>
-        <w:t>Dungeon sẽ có nhiều levels được tạo ra bằng method này,</w:t>
+        <w:t xml:space="preserve">Dungeon </w:t>
+      </w:r>
+      <w:proofErr w:type="spellStart"/>
+      <w:r>
+        <w:rPr>
+          <w:sz w:val="28"/>
+          <w:szCs w:val="28"/>
+        </w:rPr>
+        <w:t>sẽ</w:t>
+      </w:r>
+      <w:proofErr w:type="spellEnd"/>
+      <w:r>
+        <w:rPr>
+          <w:sz w:val="28"/>
+          <w:szCs w:val="28"/>
+        </w:rPr>
+        <w:t xml:space="preserve"> </w:t>
+      </w:r>
+      <w:proofErr w:type="spellStart"/>
+      <w:r>
+        <w:rPr>
+          <w:sz w:val="28"/>
+          <w:szCs w:val="28"/>
+        </w:rPr>
+        <w:t>có</w:t>
+      </w:r>
+      <w:proofErr w:type="spellEnd"/>
+      <w:r>
+        <w:rPr>
+          <w:sz w:val="28"/>
+          <w:szCs w:val="28"/>
+        </w:rPr>
+        <w:t xml:space="preserve"> </w:t>
+      </w:r>
+      <w:proofErr w:type="spellStart"/>
+      <w:r>
+        <w:rPr>
+          <w:sz w:val="28"/>
+          <w:szCs w:val="28"/>
+        </w:rPr>
+        <w:t>nhiều</w:t>
+      </w:r>
+      <w:proofErr w:type="spellEnd"/>
+      <w:r>
+        <w:rPr>
+          <w:sz w:val="28"/>
+          <w:szCs w:val="28"/>
+        </w:rPr>
+        <w:t xml:space="preserve"> levels </w:t>
+      </w:r>
+      <w:proofErr w:type="spellStart"/>
+      <w:r>
+        <w:rPr>
+          <w:sz w:val="28"/>
+          <w:szCs w:val="28"/>
+        </w:rPr>
+        <w:t>được</w:t>
+      </w:r>
+      <w:proofErr w:type="spellEnd"/>
+      <w:r>
+        <w:rPr>
+          <w:sz w:val="28"/>
+          <w:szCs w:val="28"/>
+        </w:rPr>
+        <w:t xml:space="preserve"> </w:t>
+      </w:r>
+      <w:proofErr w:type="spellStart"/>
+      <w:r>
+        <w:rPr>
+          <w:sz w:val="28"/>
+          <w:szCs w:val="28"/>
+        </w:rPr>
+        <w:t>tạo</w:t>
+      </w:r>
+      <w:proofErr w:type="spellEnd"/>
+      <w:r>
+        <w:rPr>
+          <w:sz w:val="28"/>
+          <w:szCs w:val="28"/>
+        </w:rPr>
+        <w:t xml:space="preserve"> </w:t>
+      </w:r>
+      <w:proofErr w:type="spellStart"/>
+      <w:r>
+        <w:rPr>
+          <w:sz w:val="28"/>
+          <w:szCs w:val="28"/>
+        </w:rPr>
+        <w:t>ra</w:t>
+      </w:r>
+      <w:proofErr w:type="spellEnd"/>
+      <w:r>
+        <w:rPr>
+          <w:sz w:val="28"/>
+          <w:szCs w:val="28"/>
+        </w:rPr>
+        <w:t xml:space="preserve"> </w:t>
+      </w:r>
+      <w:proofErr w:type="spellStart"/>
+      <w:r>
+        <w:rPr>
+          <w:sz w:val="28"/>
+          <w:szCs w:val="28"/>
+        </w:rPr>
+        <w:t>bằng</w:t>
+      </w:r>
+      <w:proofErr w:type="spellEnd"/>
+      <w:r>
+        <w:rPr>
+          <w:sz w:val="28"/>
+          <w:szCs w:val="28"/>
+        </w:rPr>
+        <w:t xml:space="preserve"> method </w:t>
+      </w:r>
+      <w:proofErr w:type="spellStart"/>
+      <w:r>
+        <w:rPr>
+          <w:sz w:val="28"/>
+          <w:szCs w:val="28"/>
+        </w:rPr>
+        <w:t>này</w:t>
+      </w:r>
+      <w:proofErr w:type="spellEnd"/>
+      <w:r>
+        <w:rPr>
+          <w:sz w:val="28"/>
+          <w:szCs w:val="28"/>
+        </w:rPr>
+        <w:t>,</w:t>
       </w:r>
     </w:p>
     <w:p>
@@ -74,13 +277,159 @@
           <w:szCs w:val="28"/>
         </w:rPr>
       </w:pPr>
-      <w:r>
-        <w:rPr>
-          <w:sz w:val="28"/>
-          <w:szCs w:val="28"/>
-        </w:rPr>
-        <w:t>Tạo ngẫu nhiên các dungeons xuất hiện trong mỗi lượt chơi</w:t>
-      </w:r>
+      <w:proofErr w:type="spellStart"/>
+      <w:r>
+        <w:rPr>
+          <w:sz w:val="28"/>
+          <w:szCs w:val="28"/>
+        </w:rPr>
+        <w:t>Tạo</w:t>
+      </w:r>
+      <w:proofErr w:type="spellEnd"/>
+      <w:r>
+        <w:rPr>
+          <w:sz w:val="28"/>
+          <w:szCs w:val="28"/>
+        </w:rPr>
+        <w:t xml:space="preserve"> </w:t>
+      </w:r>
+      <w:proofErr w:type="spellStart"/>
+      <w:r>
+        <w:rPr>
+          <w:sz w:val="28"/>
+          <w:szCs w:val="28"/>
+        </w:rPr>
+        <w:t>ngẫu</w:t>
+      </w:r>
+      <w:proofErr w:type="spellEnd"/>
+      <w:r>
+        <w:rPr>
+          <w:sz w:val="28"/>
+          <w:szCs w:val="28"/>
+        </w:rPr>
+        <w:t xml:space="preserve"> </w:t>
+      </w:r>
+      <w:proofErr w:type="spellStart"/>
+      <w:r>
+        <w:rPr>
+          <w:sz w:val="28"/>
+          <w:szCs w:val="28"/>
+        </w:rPr>
+        <w:t>nhiên</w:t>
+      </w:r>
+      <w:proofErr w:type="spellEnd"/>
+      <w:r>
+        <w:rPr>
+          <w:sz w:val="28"/>
+          <w:szCs w:val="28"/>
+        </w:rPr>
+        <w:t xml:space="preserve"> </w:t>
+      </w:r>
+      <w:proofErr w:type="spellStart"/>
+      <w:r>
+        <w:rPr>
+          <w:sz w:val="28"/>
+          <w:szCs w:val="28"/>
+        </w:rPr>
+        <w:t>các</w:t>
+      </w:r>
+      <w:proofErr w:type="spellEnd"/>
+      <w:r>
+        <w:rPr>
+          <w:sz w:val="28"/>
+          <w:szCs w:val="28"/>
+        </w:rPr>
+        <w:t xml:space="preserve"> dungeons </w:t>
+      </w:r>
+      <w:proofErr w:type="spellStart"/>
+      <w:r>
+        <w:rPr>
+          <w:sz w:val="28"/>
+          <w:szCs w:val="28"/>
+        </w:rPr>
+        <w:t>xuất</w:t>
+      </w:r>
+      <w:proofErr w:type="spellEnd"/>
+      <w:r>
+        <w:rPr>
+          <w:sz w:val="28"/>
+          <w:szCs w:val="28"/>
+        </w:rPr>
+        <w:t xml:space="preserve"> </w:t>
+      </w:r>
+      <w:proofErr w:type="spellStart"/>
+      <w:r>
+        <w:rPr>
+          <w:sz w:val="28"/>
+          <w:szCs w:val="28"/>
+        </w:rPr>
+        <w:t>hiện</w:t>
+      </w:r>
+      <w:proofErr w:type="spellEnd"/>
+      <w:r>
+        <w:rPr>
+          <w:sz w:val="28"/>
+          <w:szCs w:val="28"/>
+        </w:rPr>
+        <w:t xml:space="preserve"> </w:t>
+      </w:r>
+      <w:proofErr w:type="spellStart"/>
+      <w:r>
+        <w:rPr>
+          <w:sz w:val="28"/>
+          <w:szCs w:val="28"/>
+        </w:rPr>
+        <w:t>trong</w:t>
+      </w:r>
+      <w:proofErr w:type="spellEnd"/>
+      <w:r>
+        <w:rPr>
+          <w:sz w:val="28"/>
+          <w:szCs w:val="28"/>
+        </w:rPr>
+        <w:t xml:space="preserve"> </w:t>
+      </w:r>
+      <w:proofErr w:type="spellStart"/>
+      <w:r>
+        <w:rPr>
+          <w:sz w:val="28"/>
+          <w:szCs w:val="28"/>
+        </w:rPr>
+        <w:t>mỗi</w:t>
+      </w:r>
+      <w:proofErr w:type="spellEnd"/>
+      <w:r>
+        <w:rPr>
+          <w:sz w:val="28"/>
+          <w:szCs w:val="28"/>
+        </w:rPr>
+        <w:t xml:space="preserve"> </w:t>
+      </w:r>
+      <w:proofErr w:type="spellStart"/>
+      <w:r>
+        <w:rPr>
+          <w:sz w:val="28"/>
+          <w:szCs w:val="28"/>
+        </w:rPr>
+        <w:t>lượt</w:t>
+      </w:r>
+      <w:proofErr w:type="spellEnd"/>
+      <w:r>
+        <w:rPr>
+          <w:sz w:val="28"/>
+          <w:szCs w:val="28"/>
+        </w:rPr>
+        <w:t xml:space="preserve"> </w:t>
+      </w:r>
+      <w:proofErr w:type="spellStart"/>
+      <w:r>
+        <w:rPr>
+          <w:sz w:val="28"/>
+          <w:szCs w:val="28"/>
+        </w:rPr>
+        <w:t>chơi</w:t>
+      </w:r>
+      <w:proofErr w:type="spellEnd"/>
     </w:p>
     <w:p>
       <w:pPr>
@@ -99,14 +448,103 @@
           <w:sz w:val="28"/>
           <w:szCs w:val="28"/>
         </w:rPr>
-        <w:t xml:space="preserve">1 dungeon sẽ dựa trên </w:t>
-      </w:r>
-      <w:r>
-        <w:rPr>
-          <w:sz w:val="28"/>
-          <w:szCs w:val="28"/>
-        </w:rPr>
-        <w:t>đồ thị của room nodes</w:t>
+        <w:t xml:space="preserve">1 dungeon </w:t>
+      </w:r>
+      <w:proofErr w:type="spellStart"/>
+      <w:r>
+        <w:rPr>
+          <w:sz w:val="28"/>
+          <w:szCs w:val="28"/>
+        </w:rPr>
+        <w:t>sẽ</w:t>
+      </w:r>
+      <w:proofErr w:type="spellEnd"/>
+      <w:r>
+        <w:rPr>
+          <w:sz w:val="28"/>
+          <w:szCs w:val="28"/>
+        </w:rPr>
+        <w:t xml:space="preserve"> </w:t>
+      </w:r>
+      <w:proofErr w:type="spellStart"/>
+      <w:r>
+        <w:rPr>
+          <w:sz w:val="28"/>
+          <w:szCs w:val="28"/>
+        </w:rPr>
+        <w:t>dựa</w:t>
+      </w:r>
+      <w:proofErr w:type="spellEnd"/>
+      <w:r>
+        <w:rPr>
+          <w:sz w:val="28"/>
+          <w:szCs w:val="28"/>
+        </w:rPr>
+        <w:t xml:space="preserve"> </w:t>
+      </w:r>
+      <w:proofErr w:type="spellStart"/>
+      <w:r>
+        <w:rPr>
+          <w:sz w:val="28"/>
+          <w:szCs w:val="28"/>
+        </w:rPr>
+        <w:t>trên</w:t>
+      </w:r>
+      <w:proofErr w:type="spellEnd"/>
+      <w:r>
+        <w:rPr>
+          <w:sz w:val="28"/>
+          <w:szCs w:val="28"/>
+        </w:rPr>
+        <w:t xml:space="preserve"> </w:t>
+      </w:r>
+      <w:proofErr w:type="spellStart"/>
+      <w:r>
+        <w:rPr>
+          <w:sz w:val="28"/>
+          <w:szCs w:val="28"/>
+        </w:rPr>
+        <w:t>đồ</w:t>
+      </w:r>
+      <w:proofErr w:type="spellEnd"/>
+      <w:r>
+        <w:rPr>
+          <w:sz w:val="28"/>
+          <w:szCs w:val="28"/>
+        </w:rPr>
+        <w:t xml:space="preserve"> </w:t>
+      </w:r>
+      <w:proofErr w:type="spellStart"/>
+      <w:r>
+        <w:rPr>
+          <w:sz w:val="28"/>
+          <w:szCs w:val="28"/>
+        </w:rPr>
+        <w:t>thị</w:t>
+      </w:r>
+      <w:proofErr w:type="spellEnd"/>
+      <w:r>
+        <w:rPr>
+          <w:sz w:val="28"/>
+          <w:szCs w:val="28"/>
+        </w:rPr>
+        <w:t xml:space="preserve"> </w:t>
+      </w:r>
+      <w:proofErr w:type="spellStart"/>
+      <w:r>
+        <w:rPr>
+          <w:sz w:val="28"/>
+          <w:szCs w:val="28"/>
+        </w:rPr>
+        <w:t>của</w:t>
+      </w:r>
+      <w:proofErr w:type="spellEnd"/>
+      <w:r>
+        <w:rPr>
+          <w:sz w:val="28"/>
+          <w:szCs w:val="28"/>
+        </w:rPr>
+        <w:t xml:space="preserve"> room nodes</w:t>
       </w:r>
     </w:p>
     <w:p>
@@ -121,12 +559,117 @@
           <w:szCs w:val="28"/>
         </w:rPr>
       </w:pPr>
-      <w:r>
-        <w:rPr>
-          <w:sz w:val="28"/>
-          <w:szCs w:val="28"/>
-        </w:rPr>
-        <w:t>Mỗi graph bao gồm các room nodes liên kết bởi các corridors</w:t>
+      <w:proofErr w:type="spellStart"/>
+      <w:r>
+        <w:rPr>
+          <w:sz w:val="28"/>
+          <w:szCs w:val="28"/>
+        </w:rPr>
+        <w:t>Mỗi</w:t>
+      </w:r>
+      <w:proofErr w:type="spellEnd"/>
+      <w:r>
+        <w:rPr>
+          <w:sz w:val="28"/>
+          <w:szCs w:val="28"/>
+        </w:rPr>
+        <w:t xml:space="preserve"> graph bao </w:t>
+      </w:r>
+      <w:proofErr w:type="spellStart"/>
+      <w:r>
+        <w:rPr>
+          <w:sz w:val="28"/>
+          <w:szCs w:val="28"/>
+        </w:rPr>
+        <w:t>gồm</w:t>
+      </w:r>
+      <w:proofErr w:type="spellEnd"/>
+      <w:r>
+        <w:rPr>
+          <w:sz w:val="28"/>
+          <w:szCs w:val="28"/>
+        </w:rPr>
+        <w:t xml:space="preserve"> </w:t>
+      </w:r>
+      <w:proofErr w:type="spellStart"/>
+      <w:r>
+        <w:rPr>
+          <w:sz w:val="28"/>
+          <w:szCs w:val="28"/>
+        </w:rPr>
+        <w:t>các</w:t>
+      </w:r>
+      <w:proofErr w:type="spellEnd"/>
+      <w:r>
+        <w:rPr>
+          <w:sz w:val="28"/>
+          <w:szCs w:val="28"/>
+        </w:rPr>
+        <w:t xml:space="preserve"> room nodes </w:t>
+      </w:r>
+      <w:proofErr w:type="spellStart"/>
+      <w:r>
+        <w:rPr>
+          <w:sz w:val="28"/>
+          <w:szCs w:val="28"/>
+        </w:rPr>
+        <w:t>liên</w:t>
+      </w:r>
+      <w:proofErr w:type="spellEnd"/>
+      <w:r>
+        <w:rPr>
+          <w:sz w:val="28"/>
+          <w:szCs w:val="28"/>
+        </w:rPr>
+        <w:t xml:space="preserve"> </w:t>
+      </w:r>
+      <w:proofErr w:type="spellStart"/>
+      <w:r>
+        <w:rPr>
+          <w:sz w:val="28"/>
+          <w:szCs w:val="28"/>
+        </w:rPr>
+        <w:t>kết</w:t>
+      </w:r>
+      <w:proofErr w:type="spellEnd"/>
+      <w:r>
+        <w:rPr>
+          <w:sz w:val="28"/>
+          <w:szCs w:val="28"/>
+        </w:rPr>
+        <w:t xml:space="preserve"> </w:t>
+      </w:r>
+      <w:proofErr w:type="spellStart"/>
+      <w:r>
+        <w:rPr>
+          <w:sz w:val="28"/>
+          <w:szCs w:val="28"/>
+        </w:rPr>
+        <w:t>bởi</w:t>
+      </w:r>
+      <w:proofErr w:type="spellEnd"/>
+      <w:r>
+        <w:rPr>
+          <w:sz w:val="28"/>
+          <w:szCs w:val="28"/>
+        </w:rPr>
+        <w:t xml:space="preserve"> </w:t>
+      </w:r>
+      <w:proofErr w:type="spellStart"/>
+      <w:r>
+        <w:rPr>
+          <w:sz w:val="28"/>
+          <w:szCs w:val="28"/>
+        </w:rPr>
+        <w:t>các</w:t>
+      </w:r>
+      <w:proofErr w:type="spellEnd"/>
+      <w:r>
+        <w:rPr>
+          <w:sz w:val="28"/>
+          <w:szCs w:val="28"/>
+        </w:rPr>
+        <w:t xml:space="preserve"> corridors</w:t>
       </w:r>
     </w:p>
     <w:p>
@@ -146,7 +689,119 @@
           <w:sz w:val="28"/>
           <w:szCs w:val="28"/>
         </w:rPr>
-        <w:t>1 graph sẽ được chọn ngẫu nhiên khi tạo 1 level</w:t>
+        <w:t xml:space="preserve">1 graph </w:t>
+      </w:r>
+      <w:proofErr w:type="spellStart"/>
+      <w:r>
+        <w:rPr>
+          <w:sz w:val="28"/>
+          <w:szCs w:val="28"/>
+        </w:rPr>
+        <w:t>sẽ</w:t>
+      </w:r>
+      <w:proofErr w:type="spellEnd"/>
+      <w:r>
+        <w:rPr>
+          <w:sz w:val="28"/>
+          <w:szCs w:val="28"/>
+        </w:rPr>
+        <w:t xml:space="preserve"> </w:t>
+      </w:r>
+      <w:proofErr w:type="spellStart"/>
+      <w:r>
+        <w:rPr>
+          <w:sz w:val="28"/>
+          <w:szCs w:val="28"/>
+        </w:rPr>
+        <w:t>được</w:t>
+      </w:r>
+      <w:proofErr w:type="spellEnd"/>
+      <w:r>
+        <w:rPr>
+          <w:sz w:val="28"/>
+          <w:szCs w:val="28"/>
+        </w:rPr>
+        <w:t xml:space="preserve"> </w:t>
+      </w:r>
+      <w:proofErr w:type="spellStart"/>
+      <w:r>
+        <w:rPr>
+          <w:sz w:val="28"/>
+          <w:szCs w:val="28"/>
+        </w:rPr>
+        <w:t>chọn</w:t>
+      </w:r>
+      <w:proofErr w:type="spellEnd"/>
+      <w:r>
+        <w:rPr>
+          <w:sz w:val="28"/>
+          <w:szCs w:val="28"/>
+        </w:rPr>
+        <w:t xml:space="preserve"> </w:t>
+      </w:r>
+      <w:proofErr w:type="spellStart"/>
+      <w:r>
+        <w:rPr>
+          <w:sz w:val="28"/>
+          <w:szCs w:val="28"/>
+        </w:rPr>
+        <w:t>ngẫu</w:t>
+      </w:r>
+      <w:proofErr w:type="spellEnd"/>
+      <w:r>
+        <w:rPr>
+          <w:sz w:val="28"/>
+          <w:szCs w:val="28"/>
+        </w:rPr>
+        <w:t xml:space="preserve"> </w:t>
+      </w:r>
+      <w:proofErr w:type="spellStart"/>
+      <w:r>
+        <w:rPr>
+          <w:sz w:val="28"/>
+          <w:szCs w:val="28"/>
+        </w:rPr>
+        <w:t>nhiên</w:t>
+      </w:r>
+      <w:proofErr w:type="spellEnd"/>
+      <w:r>
+        <w:rPr>
+          <w:sz w:val="28"/>
+          <w:szCs w:val="28"/>
+        </w:rPr>
+        <w:t xml:space="preserve"> </w:t>
+      </w:r>
+      <w:proofErr w:type="spellStart"/>
+      <w:r>
+        <w:rPr>
+          <w:sz w:val="28"/>
+          <w:szCs w:val="28"/>
+        </w:rPr>
+        <w:t>khi</w:t>
+      </w:r>
+      <w:proofErr w:type="spellEnd"/>
+      <w:r>
+        <w:rPr>
+          <w:sz w:val="28"/>
+          <w:szCs w:val="28"/>
+        </w:rPr>
+        <w:t xml:space="preserve"> </w:t>
+      </w:r>
+      <w:proofErr w:type="spellStart"/>
+      <w:r>
+        <w:rPr>
+          <w:sz w:val="28"/>
+          <w:szCs w:val="28"/>
+        </w:rPr>
+        <w:t>tạo</w:t>
+      </w:r>
+      <w:proofErr w:type="spellEnd"/>
+      <w:r>
+        <w:rPr>
+          <w:sz w:val="28"/>
+          <w:szCs w:val="28"/>
+        </w:rPr>
+        <w:t xml:space="preserve"> 1 level</w:t>
       </w:r>
     </w:p>
     <w:p>
@@ -157,12 +812,117 @@
           <w:numId w:val="1"/>
         </w:numPr>
       </w:pPr>
-      <w:r>
-        <w:rPr>
-          <w:sz w:val="28"/>
-          <w:szCs w:val="28"/>
-        </w:rPr>
-        <w:t>Mỗi node trong graph sẽ thể hiện một kiểu dungeon room</w:t>
+      <w:proofErr w:type="spellStart"/>
+      <w:r>
+        <w:rPr>
+          <w:sz w:val="28"/>
+          <w:szCs w:val="28"/>
+        </w:rPr>
+        <w:t>Mỗi</w:t>
+      </w:r>
+      <w:proofErr w:type="spellEnd"/>
+      <w:r>
+        <w:rPr>
+          <w:sz w:val="28"/>
+          <w:szCs w:val="28"/>
+        </w:rPr>
+        <w:t xml:space="preserve"> node </w:t>
+      </w:r>
+      <w:proofErr w:type="spellStart"/>
+      <w:r>
+        <w:rPr>
+          <w:sz w:val="28"/>
+          <w:szCs w:val="28"/>
+        </w:rPr>
+        <w:t>trong</w:t>
+      </w:r>
+      <w:proofErr w:type="spellEnd"/>
+      <w:r>
+        <w:rPr>
+          <w:sz w:val="28"/>
+          <w:szCs w:val="28"/>
+        </w:rPr>
+        <w:t xml:space="preserve"> graph </w:t>
+      </w:r>
+      <w:proofErr w:type="spellStart"/>
+      <w:r>
+        <w:rPr>
+          <w:sz w:val="28"/>
+          <w:szCs w:val="28"/>
+        </w:rPr>
+        <w:t>sẽ</w:t>
+      </w:r>
+      <w:proofErr w:type="spellEnd"/>
+      <w:r>
+        <w:rPr>
+          <w:sz w:val="28"/>
+          <w:szCs w:val="28"/>
+        </w:rPr>
+        <w:t xml:space="preserve"> </w:t>
+      </w:r>
+      <w:proofErr w:type="spellStart"/>
+      <w:r>
+        <w:rPr>
+          <w:sz w:val="28"/>
+          <w:szCs w:val="28"/>
+        </w:rPr>
+        <w:t>thể</w:t>
+      </w:r>
+      <w:proofErr w:type="spellEnd"/>
+      <w:r>
+        <w:rPr>
+          <w:sz w:val="28"/>
+          <w:szCs w:val="28"/>
+        </w:rPr>
+        <w:t xml:space="preserve"> </w:t>
+      </w:r>
+      <w:proofErr w:type="spellStart"/>
+      <w:r>
+        <w:rPr>
+          <w:sz w:val="28"/>
+          <w:szCs w:val="28"/>
+        </w:rPr>
+        <w:t>hiện</w:t>
+      </w:r>
+      <w:proofErr w:type="spellEnd"/>
+      <w:r>
+        <w:rPr>
+          <w:sz w:val="28"/>
+          <w:szCs w:val="28"/>
+        </w:rPr>
+        <w:t xml:space="preserve"> </w:t>
+      </w:r>
+      <w:proofErr w:type="spellStart"/>
+      <w:r>
+        <w:rPr>
+          <w:sz w:val="28"/>
+          <w:szCs w:val="28"/>
+        </w:rPr>
+        <w:t>một</w:t>
+      </w:r>
+      <w:proofErr w:type="spellEnd"/>
+      <w:r>
+        <w:rPr>
+          <w:sz w:val="28"/>
+          <w:szCs w:val="28"/>
+        </w:rPr>
+        <w:t xml:space="preserve"> </w:t>
+      </w:r>
+      <w:proofErr w:type="spellStart"/>
+      <w:r>
+        <w:rPr>
+          <w:sz w:val="28"/>
+          <w:szCs w:val="28"/>
+        </w:rPr>
+        <w:t>kiểu</w:t>
+      </w:r>
+      <w:proofErr w:type="spellEnd"/>
+      <w:r>
+        <w:rPr>
+          <w:sz w:val="28"/>
+          <w:szCs w:val="28"/>
+        </w:rPr>
+        <w:t xml:space="preserve"> dungeon room</w:t>
       </w:r>
     </w:p>
     <w:p>
@@ -173,13 +933,223 @@
           <w:numId w:val="1"/>
         </w:numPr>
       </w:pPr>
-      <w:r>
-        <w:rPr>
-          <w:sz w:val="28"/>
-          <w:szCs w:val="28"/>
-        </w:rPr>
-        <w:t>Sẽ có nhiều loại kiểu room, cho các biến thể và lối chơi khác nhau</w:t>
-      </w:r>
+      <w:proofErr w:type="spellStart"/>
+      <w:r>
+        <w:rPr>
+          <w:sz w:val="28"/>
+          <w:szCs w:val="28"/>
+        </w:rPr>
+        <w:t>Sẽ</w:t>
+      </w:r>
+      <w:proofErr w:type="spellEnd"/>
+      <w:r>
+        <w:rPr>
+          <w:sz w:val="28"/>
+          <w:szCs w:val="28"/>
+        </w:rPr>
+        <w:t xml:space="preserve"> </w:t>
+      </w:r>
+      <w:proofErr w:type="spellStart"/>
+      <w:r>
+        <w:rPr>
+          <w:sz w:val="28"/>
+          <w:szCs w:val="28"/>
+        </w:rPr>
+        <w:t>có</w:t>
+      </w:r>
+      <w:proofErr w:type="spellEnd"/>
+      <w:r>
+        <w:rPr>
+          <w:sz w:val="28"/>
+          <w:szCs w:val="28"/>
+        </w:rPr>
+        <w:t xml:space="preserve"> </w:t>
+      </w:r>
+      <w:proofErr w:type="spellStart"/>
+      <w:r>
+        <w:rPr>
+          <w:sz w:val="28"/>
+          <w:szCs w:val="28"/>
+        </w:rPr>
+        <w:t>nhiều</w:t>
+      </w:r>
+      <w:proofErr w:type="spellEnd"/>
+      <w:r>
+        <w:rPr>
+          <w:sz w:val="28"/>
+          <w:szCs w:val="28"/>
+        </w:rPr>
+        <w:t xml:space="preserve"> </w:t>
+      </w:r>
+      <w:proofErr w:type="spellStart"/>
+      <w:r>
+        <w:rPr>
+          <w:sz w:val="28"/>
+          <w:szCs w:val="28"/>
+        </w:rPr>
+        <w:t>loại</w:t>
+      </w:r>
+      <w:proofErr w:type="spellEnd"/>
+      <w:r>
+        <w:rPr>
+          <w:sz w:val="28"/>
+          <w:szCs w:val="28"/>
+        </w:rPr>
+        <w:t xml:space="preserve"> </w:t>
+      </w:r>
+      <w:proofErr w:type="spellStart"/>
+      <w:r>
+        <w:rPr>
+          <w:sz w:val="28"/>
+          <w:szCs w:val="28"/>
+        </w:rPr>
+        <w:t>kiểu</w:t>
+      </w:r>
+      <w:proofErr w:type="spellEnd"/>
+      <w:r>
+        <w:rPr>
+          <w:sz w:val="28"/>
+          <w:szCs w:val="28"/>
+        </w:rPr>
+        <w:t xml:space="preserve"> room, </w:t>
+      </w:r>
+      <w:proofErr w:type="spellStart"/>
+      <w:r>
+        <w:rPr>
+          <w:sz w:val="28"/>
+          <w:szCs w:val="28"/>
+        </w:rPr>
+        <w:t>cho</w:t>
+      </w:r>
+      <w:proofErr w:type="spellEnd"/>
+      <w:r>
+        <w:rPr>
+          <w:sz w:val="28"/>
+          <w:szCs w:val="28"/>
+        </w:rPr>
+        <w:t xml:space="preserve"> </w:t>
+      </w:r>
+      <w:proofErr w:type="spellStart"/>
+      <w:r>
+        <w:rPr>
+          <w:sz w:val="28"/>
+          <w:szCs w:val="28"/>
+        </w:rPr>
+        <w:t>các</w:t>
+      </w:r>
+      <w:proofErr w:type="spellEnd"/>
+      <w:r>
+        <w:rPr>
+          <w:sz w:val="28"/>
+          <w:szCs w:val="28"/>
+        </w:rPr>
+        <w:t xml:space="preserve"> </w:t>
+      </w:r>
+      <w:proofErr w:type="spellStart"/>
+      <w:r>
+        <w:rPr>
+          <w:sz w:val="28"/>
+          <w:szCs w:val="28"/>
+        </w:rPr>
+        <w:t>biến</w:t>
+      </w:r>
+      <w:proofErr w:type="spellEnd"/>
+      <w:r>
+        <w:rPr>
+          <w:sz w:val="28"/>
+          <w:szCs w:val="28"/>
+        </w:rPr>
+        <w:t xml:space="preserve"> </w:t>
+      </w:r>
+      <w:proofErr w:type="spellStart"/>
+      <w:r>
+        <w:rPr>
+          <w:sz w:val="28"/>
+          <w:szCs w:val="28"/>
+        </w:rPr>
+        <w:t>thể</w:t>
+      </w:r>
+      <w:proofErr w:type="spellEnd"/>
+      <w:r>
+        <w:rPr>
+          <w:sz w:val="28"/>
+          <w:szCs w:val="28"/>
+        </w:rPr>
+        <w:t xml:space="preserve"> </w:t>
+      </w:r>
+      <w:proofErr w:type="spellStart"/>
+      <w:r>
+        <w:rPr>
+          <w:sz w:val="28"/>
+          <w:szCs w:val="28"/>
+        </w:rPr>
+        <w:t>và</w:t>
+      </w:r>
+      <w:proofErr w:type="spellEnd"/>
+      <w:r>
+        <w:rPr>
+          <w:sz w:val="28"/>
+          <w:szCs w:val="28"/>
+        </w:rPr>
+        <w:t xml:space="preserve"> </w:t>
+      </w:r>
+      <w:proofErr w:type="spellStart"/>
+      <w:r>
+        <w:rPr>
+          <w:sz w:val="28"/>
+          <w:szCs w:val="28"/>
+        </w:rPr>
+        <w:t>lối</w:t>
+      </w:r>
+      <w:proofErr w:type="spellEnd"/>
+      <w:r>
+        <w:rPr>
+          <w:sz w:val="28"/>
+          <w:szCs w:val="28"/>
+        </w:rPr>
+        <w:t xml:space="preserve"> </w:t>
+      </w:r>
+      <w:proofErr w:type="spellStart"/>
+      <w:r>
+        <w:rPr>
+          <w:sz w:val="28"/>
+          <w:szCs w:val="28"/>
+        </w:rPr>
+        <w:t>chơi</w:t>
+      </w:r>
+      <w:proofErr w:type="spellEnd"/>
+      <w:r>
+        <w:rPr>
+          <w:sz w:val="28"/>
+          <w:szCs w:val="28"/>
+        </w:rPr>
+        <w:t xml:space="preserve"> </w:t>
+      </w:r>
+      <w:proofErr w:type="spellStart"/>
+      <w:r>
+        <w:rPr>
+          <w:sz w:val="28"/>
+          <w:szCs w:val="28"/>
+        </w:rPr>
+        <w:t>khác</w:t>
+      </w:r>
+      <w:proofErr w:type="spellEnd"/>
+      <w:r>
+        <w:rPr>
+          <w:sz w:val="28"/>
+          <w:szCs w:val="28"/>
+        </w:rPr>
+        <w:t xml:space="preserve"> </w:t>
+      </w:r>
+      <w:proofErr w:type="spellStart"/>
+      <w:r>
+        <w:rPr>
+          <w:sz w:val="28"/>
+          <w:szCs w:val="28"/>
+        </w:rPr>
+        <w:t>nhau</w:t>
+      </w:r>
+      <w:proofErr w:type="spellEnd"/>
       <w:r>
         <w:rPr>
           <w:sz w:val="28"/>
@@ -201,21 +1171,135 @@
           <w:sz w:val="28"/>
           <w:szCs w:val="28"/>
         </w:rPr>
-        <w:t xml:space="preserve">1 room template sẽ </w:t>
-      </w:r>
-      <w:r>
-        <w:rPr>
-          <w:sz w:val="28"/>
-          <w:szCs w:val="28"/>
-        </w:rPr>
-        <w:t>được chọn</w:t>
-      </w:r>
-      <w:r>
-        <w:rPr>
-          <w:sz w:val="28"/>
-          <w:szCs w:val="28"/>
-        </w:rPr>
-        <w:t xml:space="preserve"> ngẫu nhiên cho mỗi kiểu room node</w:t>
+        <w:t xml:space="preserve">1 room template </w:t>
+      </w:r>
+      <w:proofErr w:type="spellStart"/>
+      <w:r>
+        <w:rPr>
+          <w:sz w:val="28"/>
+          <w:szCs w:val="28"/>
+        </w:rPr>
+        <w:t>sẽ</w:t>
+      </w:r>
+      <w:proofErr w:type="spellEnd"/>
+      <w:r>
+        <w:rPr>
+          <w:sz w:val="28"/>
+          <w:szCs w:val="28"/>
+        </w:rPr>
+        <w:t xml:space="preserve"> </w:t>
+      </w:r>
+      <w:proofErr w:type="spellStart"/>
+      <w:r>
+        <w:rPr>
+          <w:sz w:val="28"/>
+          <w:szCs w:val="28"/>
+        </w:rPr>
+        <w:t>được</w:t>
+      </w:r>
+      <w:proofErr w:type="spellEnd"/>
+      <w:r>
+        <w:rPr>
+          <w:sz w:val="28"/>
+          <w:szCs w:val="28"/>
+        </w:rPr>
+        <w:t xml:space="preserve"> </w:t>
+      </w:r>
+      <w:proofErr w:type="spellStart"/>
+      <w:r>
+        <w:rPr>
+          <w:sz w:val="28"/>
+          <w:szCs w:val="28"/>
+        </w:rPr>
+        <w:t>chọn</w:t>
+      </w:r>
+      <w:proofErr w:type="spellEnd"/>
+      <w:r>
+        <w:rPr>
+          <w:sz w:val="28"/>
+          <w:szCs w:val="28"/>
+        </w:rPr>
+        <w:t xml:space="preserve"> </w:t>
+      </w:r>
+      <w:proofErr w:type="spellStart"/>
+      <w:r>
+        <w:rPr>
+          <w:sz w:val="28"/>
+          <w:szCs w:val="28"/>
+        </w:rPr>
+        <w:t>ngẫu</w:t>
+      </w:r>
+      <w:proofErr w:type="spellEnd"/>
+      <w:r>
+        <w:rPr>
+          <w:sz w:val="28"/>
+          <w:szCs w:val="28"/>
+        </w:rPr>
+        <w:t xml:space="preserve"> </w:t>
+      </w:r>
+      <w:proofErr w:type="spellStart"/>
+      <w:r>
+        <w:rPr>
+          <w:sz w:val="28"/>
+          <w:szCs w:val="28"/>
+        </w:rPr>
+        <w:t>nhiên</w:t>
+      </w:r>
+      <w:proofErr w:type="spellEnd"/>
+      <w:r>
+        <w:rPr>
+          <w:sz w:val="28"/>
+          <w:szCs w:val="28"/>
+        </w:rPr>
+        <w:t xml:space="preserve"> </w:t>
+      </w:r>
+      <w:proofErr w:type="spellStart"/>
+      <w:r>
+        <w:rPr>
+          <w:sz w:val="28"/>
+          <w:szCs w:val="28"/>
+        </w:rPr>
+        <w:t>cho</w:t>
+      </w:r>
+      <w:proofErr w:type="spellEnd"/>
+      <w:r>
+        <w:rPr>
+          <w:sz w:val="28"/>
+          <w:szCs w:val="28"/>
+        </w:rPr>
+        <w:t xml:space="preserve"> </w:t>
+      </w:r>
+      <w:proofErr w:type="spellStart"/>
+      <w:r>
+        <w:rPr>
+          <w:sz w:val="28"/>
+          <w:szCs w:val="28"/>
+        </w:rPr>
+        <w:t>mỗi</w:t>
+      </w:r>
+      <w:proofErr w:type="spellEnd"/>
+      <w:r>
+        <w:rPr>
+          <w:sz w:val="28"/>
+          <w:szCs w:val="28"/>
+        </w:rPr>
+        <w:t xml:space="preserve"> </w:t>
+      </w:r>
+      <w:proofErr w:type="spellStart"/>
+      <w:r>
+        <w:rPr>
+          <w:sz w:val="28"/>
+          <w:szCs w:val="28"/>
+        </w:rPr>
+        <w:t>kiểu</w:t>
+      </w:r>
+      <w:proofErr w:type="spellEnd"/>
+      <w:r>
+        <w:rPr>
+          <w:sz w:val="28"/>
+          <w:szCs w:val="28"/>
+        </w:rPr>
+        <w:t xml:space="preserve"> room node</w:t>
       </w:r>
     </w:p>
     <w:p>
@@ -237,13 +1321,79 @@
         </w:rPr>
         <w:t xml:space="preserve">Room template </w:t>
       </w:r>
-      <w:r>
-        <w:rPr>
-          <w:sz w:val="28"/>
-          <w:szCs w:val="28"/>
-        </w:rPr>
-        <w:t>sẽ được tạo bằng tay</w:t>
-      </w:r>
+      <w:proofErr w:type="spellStart"/>
+      <w:r>
+        <w:rPr>
+          <w:sz w:val="28"/>
+          <w:szCs w:val="28"/>
+        </w:rPr>
+        <w:t>sẽ</w:t>
+      </w:r>
+      <w:proofErr w:type="spellEnd"/>
+      <w:r>
+        <w:rPr>
+          <w:sz w:val="28"/>
+          <w:szCs w:val="28"/>
+        </w:rPr>
+        <w:t xml:space="preserve"> </w:t>
+      </w:r>
+      <w:proofErr w:type="spellStart"/>
+      <w:r>
+        <w:rPr>
+          <w:sz w:val="28"/>
+          <w:szCs w:val="28"/>
+        </w:rPr>
+        <w:t>được</w:t>
+      </w:r>
+      <w:proofErr w:type="spellEnd"/>
+      <w:r>
+        <w:rPr>
+          <w:sz w:val="28"/>
+          <w:szCs w:val="28"/>
+        </w:rPr>
+        <w:t xml:space="preserve"> </w:t>
+      </w:r>
+      <w:proofErr w:type="spellStart"/>
+      <w:r>
+        <w:rPr>
+          <w:sz w:val="28"/>
+          <w:szCs w:val="28"/>
+        </w:rPr>
+        <w:t>tạo</w:t>
+      </w:r>
+      <w:proofErr w:type="spellEnd"/>
+      <w:r>
+        <w:rPr>
+          <w:sz w:val="28"/>
+          <w:szCs w:val="28"/>
+        </w:rPr>
+        <w:t xml:space="preserve"> </w:t>
+      </w:r>
+      <w:proofErr w:type="spellStart"/>
+      <w:r>
+        <w:rPr>
+          <w:sz w:val="28"/>
+          <w:szCs w:val="28"/>
+        </w:rPr>
+        <w:t>bằng</w:t>
+      </w:r>
+      <w:proofErr w:type="spellEnd"/>
+      <w:r>
+        <w:rPr>
+          <w:sz w:val="28"/>
+          <w:szCs w:val="28"/>
+        </w:rPr>
+        <w:t xml:space="preserve"> </w:t>
+      </w:r>
+      <w:proofErr w:type="spellStart"/>
+      <w:r>
+        <w:rPr>
+          <w:sz w:val="28"/>
+          <w:szCs w:val="28"/>
+        </w:rPr>
+        <w:t>tay</w:t>
+      </w:r>
+      <w:proofErr w:type="spellEnd"/>
     </w:p>
     <w:p>
       <w:pPr>
@@ -267,33 +1417,107 @@
           <w:szCs w:val="28"/>
         </w:rPr>
       </w:pPr>
-      <w:r>
-        <w:rPr>
-          <w:sz w:val="28"/>
-          <w:szCs w:val="28"/>
-        </w:rPr>
-        <w:t>EditorWindow, GUIStyle, GetWindow, Scriptable Object</w:t>
-      </w:r>
-      <w:r>
-        <w:rPr>
-          <w:sz w:val="28"/>
-          <w:szCs w:val="28"/>
-        </w:rPr>
-        <w:t>, Guid struct</w:t>
-      </w:r>
-      <w:r>
-        <w:rPr>
-          <w:sz w:val="28"/>
-          <w:szCs w:val="28"/>
-        </w:rPr>
-        <w:t>, OnOpenAsset</w:t>
-      </w:r>
-      <w:r>
-        <w:rPr>
-          <w:sz w:val="28"/>
-          <w:szCs w:val="28"/>
-        </w:rPr>
-        <w:t>, GenericMenu</w:t>
+      <w:proofErr w:type="spellStart"/>
+      <w:r>
+        <w:rPr>
+          <w:sz w:val="28"/>
+          <w:szCs w:val="28"/>
+        </w:rPr>
+        <w:t>EditorWindow</w:t>
+      </w:r>
+      <w:proofErr w:type="spellEnd"/>
+      <w:r>
+        <w:rPr>
+          <w:sz w:val="28"/>
+          <w:szCs w:val="28"/>
+        </w:rPr>
+        <w:t xml:space="preserve">, </w:t>
+      </w:r>
+      <w:proofErr w:type="spellStart"/>
+      <w:r>
+        <w:rPr>
+          <w:sz w:val="28"/>
+          <w:szCs w:val="28"/>
+        </w:rPr>
+        <w:t>GUIStyle</w:t>
+      </w:r>
+      <w:proofErr w:type="spellEnd"/>
+      <w:r>
+        <w:rPr>
+          <w:sz w:val="28"/>
+          <w:szCs w:val="28"/>
+        </w:rPr>
+        <w:t xml:space="preserve">, </w:t>
+      </w:r>
+      <w:proofErr w:type="spellStart"/>
+      <w:r>
+        <w:rPr>
+          <w:sz w:val="28"/>
+          <w:szCs w:val="28"/>
+        </w:rPr>
+        <w:t>GetWindow</w:t>
+      </w:r>
+      <w:proofErr w:type="spellEnd"/>
+      <w:r>
+        <w:rPr>
+          <w:sz w:val="28"/>
+          <w:szCs w:val="28"/>
+        </w:rPr>
+        <w:t>, Scriptable Object</w:t>
+      </w:r>
+      <w:r>
+        <w:rPr>
+          <w:sz w:val="28"/>
+          <w:szCs w:val="28"/>
+        </w:rPr>
+        <w:t xml:space="preserve">, </w:t>
+      </w:r>
+      <w:proofErr w:type="spellStart"/>
+      <w:r>
+        <w:rPr>
+          <w:sz w:val="28"/>
+          <w:szCs w:val="28"/>
+        </w:rPr>
+        <w:t>Guid</w:t>
+      </w:r>
+      <w:proofErr w:type="spellEnd"/>
+      <w:r>
+        <w:rPr>
+          <w:sz w:val="28"/>
+          <w:szCs w:val="28"/>
+        </w:rPr>
+        <w:t xml:space="preserve"> struct</w:t>
+      </w:r>
+      <w:r>
+        <w:rPr>
+          <w:sz w:val="28"/>
+          <w:szCs w:val="28"/>
+        </w:rPr>
+        <w:t xml:space="preserve">, </w:t>
+      </w:r>
+      <w:proofErr w:type="spellStart"/>
+      <w:r>
+        <w:rPr>
+          <w:sz w:val="28"/>
+          <w:szCs w:val="28"/>
+        </w:rPr>
+        <w:t>OnOpenAsset</w:t>
+      </w:r>
+      <w:proofErr w:type="spellEnd"/>
+      <w:r>
+        <w:rPr>
+          <w:sz w:val="28"/>
+          <w:szCs w:val="28"/>
+        </w:rPr>
+        <w:t xml:space="preserve">, </w:t>
+      </w:r>
+      <w:proofErr w:type="spellStart"/>
+      <w:r>
+        <w:rPr>
+          <w:sz w:val="28"/>
+          <w:szCs w:val="28"/>
+        </w:rPr>
+        <w:t>GenericMenu</w:t>
       </w:r>
       <w:r>
         <w:rPr>
@@ -302,26 +1526,68 @@
         </w:rPr>
         <w:t>.AddItem</w:t>
       </w:r>
-      <w:r>
-        <w:rPr>
-          <w:sz w:val="28"/>
-          <w:szCs w:val="28"/>
-        </w:rPr>
-        <w:t>, Selection.activeObject</w:t>
-      </w:r>
-      <w:r>
-        <w:rPr>
-          <w:sz w:val="28"/>
-          <w:szCs w:val="28"/>
-        </w:rPr>
-        <w:t>, OnGUI()</w:t>
-      </w:r>
-      <w:r>
-        <w:rPr>
-          <w:sz w:val="28"/>
-          <w:szCs w:val="28"/>
-        </w:rPr>
-        <w:t>, Handles.DrawBezier()</w:t>
+      <w:proofErr w:type="spellEnd"/>
+      <w:r>
+        <w:rPr>
+          <w:sz w:val="28"/>
+          <w:szCs w:val="28"/>
+        </w:rPr>
+        <w:t xml:space="preserve">, </w:t>
+      </w:r>
+      <w:proofErr w:type="spellStart"/>
+      <w:r>
+        <w:rPr>
+          <w:sz w:val="28"/>
+          <w:szCs w:val="28"/>
+        </w:rPr>
+        <w:t>Selection.activeObject</w:t>
+      </w:r>
+      <w:proofErr w:type="spellEnd"/>
+      <w:r>
+        <w:rPr>
+          <w:sz w:val="28"/>
+          <w:szCs w:val="28"/>
+        </w:rPr>
+        <w:t xml:space="preserve">, </w:t>
+      </w:r>
+      <w:proofErr w:type="spellStart"/>
+      <w:r>
+        <w:rPr>
+          <w:sz w:val="28"/>
+          <w:szCs w:val="28"/>
+        </w:rPr>
+        <w:t>OnGUI</w:t>
+      </w:r>
+      <w:proofErr w:type="spellEnd"/>
+      <w:r>
+        <w:rPr>
+          <w:sz w:val="28"/>
+          <w:szCs w:val="28"/>
+        </w:rPr>
+        <w:t>()</w:t>
+      </w:r>
+      <w:r>
+        <w:rPr>
+          <w:sz w:val="28"/>
+          <w:szCs w:val="28"/>
+        </w:rPr>
+        <w:t xml:space="preserve">, </w:t>
+      </w:r>
+      <w:proofErr w:type="spellStart"/>
+      <w:r>
+        <w:rPr>
+          <w:sz w:val="28"/>
+          <w:szCs w:val="28"/>
+        </w:rPr>
+        <w:t>Handles.DrawBezier</w:t>
+      </w:r>
+      <w:proofErr w:type="spellEnd"/>
+      <w:r>
+        <w:rPr>
+          <w:sz w:val="28"/>
+          <w:szCs w:val="28"/>
+        </w:rPr>
+        <w:t>()</w:t>
       </w:r>
       <w:r>
         <w:rPr>
@@ -335,21 +1601,69 @@
           <w:sz w:val="28"/>
           <w:szCs w:val="28"/>
         </w:rPr>
-        <w:t>, OnValidate(</w:t>
-      </w:r>
-      <w:r>
-        <w:rPr>
-          <w:sz w:val="28"/>
-          <w:szCs w:val="28"/>
-        </w:rPr>
-        <w:t>), GUI.changed = true;</w:t>
-      </w:r>
-      <w:r>
-        <w:rPr>
-          <w:sz w:val="28"/>
-          <w:szCs w:val="28"/>
-        </w:rPr>
-        <w:t xml:space="preserve"> Selection.selectionChanged …</w:t>
+        <w:t xml:space="preserve">, </w:t>
+      </w:r>
+      <w:proofErr w:type="spellStart"/>
+      <w:r>
+        <w:rPr>
+          <w:sz w:val="28"/>
+          <w:szCs w:val="28"/>
+        </w:rPr>
+        <w:t>OnValidate</w:t>
+      </w:r>
+      <w:proofErr w:type="spellEnd"/>
+      <w:r>
+        <w:rPr>
+          <w:sz w:val="28"/>
+          <w:szCs w:val="28"/>
+        </w:rPr>
+        <w:t>(</w:t>
+      </w:r>
+      <w:r>
+        <w:rPr>
+          <w:sz w:val="28"/>
+          <w:szCs w:val="28"/>
+        </w:rPr>
+        <w:t xml:space="preserve">), </w:t>
+      </w:r>
+      <w:proofErr w:type="spellStart"/>
+      <w:r>
+        <w:rPr>
+          <w:sz w:val="28"/>
+          <w:szCs w:val="28"/>
+        </w:rPr>
+        <w:t>GUI.changed</w:t>
+      </w:r>
+      <w:proofErr w:type="spellEnd"/>
+      <w:r>
+        <w:rPr>
+          <w:sz w:val="28"/>
+          <w:szCs w:val="28"/>
+        </w:rPr>
+        <w:t xml:space="preserve"> = true;</w:t>
+      </w:r>
+      <w:r>
+        <w:rPr>
+          <w:sz w:val="28"/>
+          <w:szCs w:val="28"/>
+        </w:rPr>
+        <w:t xml:space="preserve"> </w:t>
+      </w:r>
+      <w:proofErr w:type="spellStart"/>
+      <w:r>
+        <w:rPr>
+          <w:sz w:val="28"/>
+          <w:szCs w:val="28"/>
+        </w:rPr>
+        <w:t>Selection.selectionChanged</w:t>
+      </w:r>
+      <w:proofErr w:type="spellEnd"/>
+      <w:r>
+        <w:rPr>
+          <w:sz w:val="28"/>
+          <w:szCs w:val="28"/>
+        </w:rPr>
+        <w:t xml:space="preserve"> …</w:t>
       </w:r>
     </w:p>
     <w:p>
@@ -364,13 +1678,143 @@
           <w:szCs w:val="28"/>
         </w:rPr>
       </w:pPr>
-      <w:r>
-        <w:rPr>
-          <w:sz w:val="28"/>
-          <w:szCs w:val="28"/>
-        </w:rPr>
-        <w:t>Chưa hiểu đoạn vẽ mũi tên: cần xem lại</w:t>
-      </w:r>
+      <w:proofErr w:type="spellStart"/>
+      <w:r>
+        <w:rPr>
+          <w:sz w:val="28"/>
+          <w:szCs w:val="28"/>
+        </w:rPr>
+        <w:t>Chưa</w:t>
+      </w:r>
+      <w:proofErr w:type="spellEnd"/>
+      <w:r>
+        <w:rPr>
+          <w:sz w:val="28"/>
+          <w:szCs w:val="28"/>
+        </w:rPr>
+        <w:t xml:space="preserve"> </w:t>
+      </w:r>
+      <w:proofErr w:type="spellStart"/>
+      <w:r>
+        <w:rPr>
+          <w:sz w:val="28"/>
+          <w:szCs w:val="28"/>
+        </w:rPr>
+        <w:t>hiểu</w:t>
+      </w:r>
+      <w:proofErr w:type="spellEnd"/>
+      <w:r>
+        <w:rPr>
+          <w:sz w:val="28"/>
+          <w:szCs w:val="28"/>
+        </w:rPr>
+        <w:t xml:space="preserve"> </w:t>
+      </w:r>
+      <w:proofErr w:type="spellStart"/>
+      <w:r>
+        <w:rPr>
+          <w:sz w:val="28"/>
+          <w:szCs w:val="28"/>
+        </w:rPr>
+        <w:t>đoạn</w:t>
+      </w:r>
+      <w:proofErr w:type="spellEnd"/>
+      <w:r>
+        <w:rPr>
+          <w:sz w:val="28"/>
+          <w:szCs w:val="28"/>
+        </w:rPr>
+        <w:t xml:space="preserve"> </w:t>
+      </w:r>
+      <w:proofErr w:type="spellStart"/>
+      <w:r>
+        <w:rPr>
+          <w:sz w:val="28"/>
+          <w:szCs w:val="28"/>
+        </w:rPr>
+        <w:t>vẽ</w:t>
+      </w:r>
+      <w:proofErr w:type="spellEnd"/>
+      <w:r>
+        <w:rPr>
+          <w:sz w:val="28"/>
+          <w:szCs w:val="28"/>
+        </w:rPr>
+        <w:t xml:space="preserve"> </w:t>
+      </w:r>
+      <w:proofErr w:type="spellStart"/>
+      <w:r>
+        <w:rPr>
+          <w:sz w:val="28"/>
+          <w:szCs w:val="28"/>
+        </w:rPr>
+        <w:t>mũi</w:t>
+      </w:r>
+      <w:proofErr w:type="spellEnd"/>
+      <w:r>
+        <w:rPr>
+          <w:sz w:val="28"/>
+          <w:szCs w:val="28"/>
+        </w:rPr>
+        <w:t xml:space="preserve"> </w:t>
+      </w:r>
+      <w:proofErr w:type="spellStart"/>
+      <w:r>
+        <w:rPr>
+          <w:sz w:val="28"/>
+          <w:szCs w:val="28"/>
+        </w:rPr>
+        <w:t>tên</w:t>
+      </w:r>
+      <w:proofErr w:type="spellEnd"/>
+      <w:r>
+        <w:rPr>
+          <w:sz w:val="28"/>
+          <w:szCs w:val="28"/>
+        </w:rPr>
+        <w:t xml:space="preserve">: </w:t>
+      </w:r>
+      <w:proofErr w:type="spellStart"/>
+      <w:r>
+        <w:rPr>
+          <w:sz w:val="28"/>
+          <w:szCs w:val="28"/>
+        </w:rPr>
+        <w:t>cần</w:t>
+      </w:r>
+      <w:proofErr w:type="spellEnd"/>
+      <w:r>
+        <w:rPr>
+          <w:sz w:val="28"/>
+          <w:szCs w:val="28"/>
+        </w:rPr>
+        <w:t xml:space="preserve"> </w:t>
+      </w:r>
+      <w:proofErr w:type="spellStart"/>
+      <w:r>
+        <w:rPr>
+          <w:sz w:val="28"/>
+          <w:szCs w:val="28"/>
+        </w:rPr>
+        <w:t>xem</w:t>
+      </w:r>
+      <w:proofErr w:type="spellEnd"/>
+      <w:r>
+        <w:rPr>
+          <w:sz w:val="28"/>
+          <w:szCs w:val="28"/>
+        </w:rPr>
+        <w:t xml:space="preserve"> </w:t>
+      </w:r>
+      <w:proofErr w:type="spellStart"/>
+      <w:r>
+        <w:rPr>
+          <w:sz w:val="28"/>
+          <w:szCs w:val="28"/>
+        </w:rPr>
+        <w:t>lại</w:t>
+      </w:r>
+      <w:proofErr w:type="spellEnd"/>
     </w:p>
     <w:p>
       <w:pPr>
@@ -384,12 +1828,197 @@
           <w:szCs w:val="28"/>
         </w:rPr>
       </w:pPr>
-      <w:r>
-        <w:rPr>
-          <w:sz w:val="28"/>
-          <w:szCs w:val="28"/>
-        </w:rPr>
-        <w:t>Phần nạo room node graph editor là phần sáng tạo nên giải thích trong đồ án.</w:t>
+      <w:proofErr w:type="spellStart"/>
+      <w:r>
+        <w:rPr>
+          <w:sz w:val="28"/>
+          <w:szCs w:val="28"/>
+        </w:rPr>
+        <w:t>Phần</w:t>
+      </w:r>
+      <w:proofErr w:type="spellEnd"/>
+      <w:r>
+        <w:rPr>
+          <w:sz w:val="28"/>
+          <w:szCs w:val="28"/>
+        </w:rPr>
+        <w:t xml:space="preserve"> </w:t>
+      </w:r>
+      <w:proofErr w:type="spellStart"/>
+      <w:r>
+        <w:rPr>
+          <w:sz w:val="28"/>
+          <w:szCs w:val="28"/>
+        </w:rPr>
+        <w:t>nạo</w:t>
+      </w:r>
+      <w:proofErr w:type="spellEnd"/>
+      <w:r>
+        <w:rPr>
+          <w:sz w:val="28"/>
+          <w:szCs w:val="28"/>
+        </w:rPr>
+        <w:t xml:space="preserve"> room node graph editor </w:t>
+      </w:r>
+      <w:proofErr w:type="spellStart"/>
+      <w:r>
+        <w:rPr>
+          <w:sz w:val="28"/>
+          <w:szCs w:val="28"/>
+        </w:rPr>
+        <w:t>là</w:t>
+      </w:r>
+      <w:proofErr w:type="spellEnd"/>
+      <w:r>
+        <w:rPr>
+          <w:sz w:val="28"/>
+          <w:szCs w:val="28"/>
+        </w:rPr>
+        <w:t xml:space="preserve"> </w:t>
+      </w:r>
+      <w:proofErr w:type="spellStart"/>
+      <w:r>
+        <w:rPr>
+          <w:sz w:val="28"/>
+          <w:szCs w:val="28"/>
+        </w:rPr>
+        <w:t>phần</w:t>
+      </w:r>
+      <w:proofErr w:type="spellEnd"/>
+      <w:r>
+        <w:rPr>
+          <w:sz w:val="28"/>
+          <w:szCs w:val="28"/>
+        </w:rPr>
+        <w:t xml:space="preserve"> </w:t>
+      </w:r>
+      <w:proofErr w:type="spellStart"/>
+      <w:r>
+        <w:rPr>
+          <w:sz w:val="28"/>
+          <w:szCs w:val="28"/>
+        </w:rPr>
+        <w:t>sáng</w:t>
+      </w:r>
+      <w:proofErr w:type="spellEnd"/>
+      <w:r>
+        <w:rPr>
+          <w:sz w:val="28"/>
+          <w:szCs w:val="28"/>
+        </w:rPr>
+        <w:t xml:space="preserve"> </w:t>
+      </w:r>
+      <w:proofErr w:type="spellStart"/>
+      <w:r>
+        <w:rPr>
+          <w:sz w:val="28"/>
+          <w:szCs w:val="28"/>
+        </w:rPr>
+        <w:t>tạo</w:t>
+      </w:r>
+      <w:proofErr w:type="spellEnd"/>
+      <w:r>
+        <w:rPr>
+          <w:sz w:val="28"/>
+          <w:szCs w:val="28"/>
+        </w:rPr>
+        <w:t xml:space="preserve"> </w:t>
+      </w:r>
+      <w:proofErr w:type="spellStart"/>
+      <w:r>
+        <w:rPr>
+          <w:sz w:val="28"/>
+          <w:szCs w:val="28"/>
+        </w:rPr>
+        <w:t>nên</w:t>
+      </w:r>
+      <w:proofErr w:type="spellEnd"/>
+      <w:r>
+        <w:rPr>
+          <w:sz w:val="28"/>
+          <w:szCs w:val="28"/>
+        </w:rPr>
+        <w:t xml:space="preserve"> </w:t>
+      </w:r>
+      <w:proofErr w:type="spellStart"/>
+      <w:r>
+        <w:rPr>
+          <w:sz w:val="28"/>
+          <w:szCs w:val="28"/>
+        </w:rPr>
+        <w:t>giải</w:t>
+      </w:r>
+      <w:proofErr w:type="spellEnd"/>
+      <w:r>
+        <w:rPr>
+          <w:sz w:val="28"/>
+          <w:szCs w:val="28"/>
+        </w:rPr>
+        <w:t xml:space="preserve"> </w:t>
+      </w:r>
+      <w:proofErr w:type="spellStart"/>
+      <w:r>
+        <w:rPr>
+          <w:sz w:val="28"/>
+          <w:szCs w:val="28"/>
+        </w:rPr>
+        <w:t>thích</w:t>
+      </w:r>
+      <w:proofErr w:type="spellEnd"/>
+      <w:r>
+        <w:rPr>
+          <w:sz w:val="28"/>
+          <w:szCs w:val="28"/>
+        </w:rPr>
+        <w:t xml:space="preserve"> </w:t>
+      </w:r>
+      <w:proofErr w:type="spellStart"/>
+      <w:r>
+        <w:rPr>
+          <w:sz w:val="28"/>
+          <w:szCs w:val="28"/>
+        </w:rPr>
+        <w:t>trong</w:t>
+      </w:r>
+      <w:proofErr w:type="spellEnd"/>
+      <w:r>
+        <w:rPr>
+          <w:sz w:val="28"/>
+          <w:szCs w:val="28"/>
+        </w:rPr>
+        <w:t xml:space="preserve"> </w:t>
+      </w:r>
+      <w:proofErr w:type="spellStart"/>
+      <w:r>
+        <w:rPr>
+          <w:sz w:val="28"/>
+          <w:szCs w:val="28"/>
+        </w:rPr>
+        <w:t>đồ</w:t>
+      </w:r>
+      <w:proofErr w:type="spellEnd"/>
+      <w:r>
+        <w:rPr>
+          <w:sz w:val="28"/>
+          <w:szCs w:val="28"/>
+        </w:rPr>
+        <w:t xml:space="preserve"> </w:t>
+      </w:r>
+      <w:proofErr w:type="spellStart"/>
+      <w:r>
+        <w:rPr>
+          <w:sz w:val="28"/>
+          <w:szCs w:val="28"/>
+        </w:rPr>
+        <w:t>án</w:t>
+      </w:r>
+      <w:proofErr w:type="spellEnd"/>
+      <w:r>
+        <w:rPr>
+          <w:sz w:val="28"/>
+          <w:szCs w:val="28"/>
+        </w:rPr>
+        <w:t>.</w:t>
       </w:r>
     </w:p>
     <w:p>
@@ -404,26 +2033,116 @@
           <w:szCs w:val="28"/>
         </w:rPr>
       </w:pPr>
-      <w:r>
-        <w:rPr>
-          <w:sz w:val="28"/>
-          <w:szCs w:val="28"/>
-        </w:rPr>
-        <w:t>Tìm hiểu về layer</w:t>
-      </w:r>
-      <w:r>
-        <w:rPr>
-          <w:sz w:val="28"/>
-          <w:szCs w:val="28"/>
-        </w:rPr>
-        <w:t>, SortingLayer</w:t>
-      </w:r>
-      <w:r>
-        <w:rPr>
-          <w:sz w:val="28"/>
-          <w:szCs w:val="28"/>
-        </w:rPr>
-        <w:t xml:space="preserve"> trong unity nói ch</w:t>
+      <w:proofErr w:type="spellStart"/>
+      <w:r>
+        <w:rPr>
+          <w:sz w:val="28"/>
+          <w:szCs w:val="28"/>
+        </w:rPr>
+        <w:t>Tìm</w:t>
+      </w:r>
+      <w:proofErr w:type="spellEnd"/>
+      <w:r>
+        <w:rPr>
+          <w:sz w:val="28"/>
+          <w:szCs w:val="28"/>
+        </w:rPr>
+        <w:t xml:space="preserve"> </w:t>
+      </w:r>
+      <w:proofErr w:type="spellStart"/>
+      <w:r>
+        <w:rPr>
+          <w:sz w:val="28"/>
+          <w:szCs w:val="28"/>
+        </w:rPr>
+        <w:t>hiểu</w:t>
+      </w:r>
+      <w:proofErr w:type="spellEnd"/>
+      <w:r>
+        <w:rPr>
+          <w:sz w:val="28"/>
+          <w:szCs w:val="28"/>
+        </w:rPr>
+        <w:t xml:space="preserve"> </w:t>
+      </w:r>
+      <w:proofErr w:type="spellStart"/>
+      <w:r>
+        <w:rPr>
+          <w:sz w:val="28"/>
+          <w:szCs w:val="28"/>
+        </w:rPr>
+        <w:t>về</w:t>
+      </w:r>
+      <w:proofErr w:type="spellEnd"/>
+      <w:r>
+        <w:rPr>
+          <w:sz w:val="28"/>
+          <w:szCs w:val="28"/>
+        </w:rPr>
+        <w:t xml:space="preserve"> layer</w:t>
+      </w:r>
+      <w:r>
+        <w:rPr>
+          <w:sz w:val="28"/>
+          <w:szCs w:val="28"/>
+        </w:rPr>
+        <w:t xml:space="preserve">, </w:t>
+      </w:r>
+      <w:proofErr w:type="spellStart"/>
+      <w:r>
+        <w:rPr>
+          <w:sz w:val="28"/>
+          <w:szCs w:val="28"/>
+        </w:rPr>
+        <w:t>SortingLayer</w:t>
+      </w:r>
+      <w:proofErr w:type="spellEnd"/>
+      <w:r>
+        <w:rPr>
+          <w:sz w:val="28"/>
+          <w:szCs w:val="28"/>
+        </w:rPr>
+        <w:t xml:space="preserve"> </w:t>
+      </w:r>
+      <w:proofErr w:type="spellStart"/>
+      <w:r>
+        <w:rPr>
+          <w:sz w:val="28"/>
+          <w:szCs w:val="28"/>
+        </w:rPr>
+        <w:t>trong</w:t>
+      </w:r>
+      <w:proofErr w:type="spellEnd"/>
+      <w:r>
+        <w:rPr>
+          <w:sz w:val="28"/>
+          <w:szCs w:val="28"/>
+        </w:rPr>
+        <w:t xml:space="preserve"> unity </w:t>
+      </w:r>
+      <w:proofErr w:type="spellStart"/>
+      <w:r>
+        <w:rPr>
+          <w:sz w:val="28"/>
+          <w:szCs w:val="28"/>
+        </w:rPr>
+        <w:t>nói</w:t>
+      </w:r>
+      <w:proofErr w:type="spellEnd"/>
+      <w:r>
+        <w:rPr>
+          <w:sz w:val="28"/>
+          <w:szCs w:val="28"/>
+        </w:rPr>
+        <w:t xml:space="preserve"> </w:t>
+      </w:r>
+      <w:proofErr w:type="spellStart"/>
+      <w:r>
+        <w:rPr>
+          <w:sz w:val="28"/>
+          <w:szCs w:val="28"/>
+        </w:rPr>
+        <w:t>ch</w:t>
       </w:r>
       <w:r>
         <w:rPr>
@@ -437,14 +2156,70 @@
           <w:sz w:val="28"/>
           <w:szCs w:val="28"/>
         </w:rPr>
-        <w:t>ng, camera nói riêng…</w:t>
-      </w:r>
-      <w:r>
-        <w:rPr>
-          <w:sz w:val="28"/>
-          <w:szCs w:val="28"/>
-        </w:rPr>
-        <w:t>, CinemaTargetGroup component</w:t>
+        <w:t>ng</w:t>
+      </w:r>
+      <w:proofErr w:type="spellEnd"/>
+      <w:r>
+        <w:rPr>
+          <w:sz w:val="28"/>
+          <w:szCs w:val="28"/>
+        </w:rPr>
+        <w:t xml:space="preserve">, camera </w:t>
+      </w:r>
+      <w:proofErr w:type="spellStart"/>
+      <w:r>
+        <w:rPr>
+          <w:sz w:val="28"/>
+          <w:szCs w:val="28"/>
+        </w:rPr>
+        <w:t>nói</w:t>
+      </w:r>
+      <w:proofErr w:type="spellEnd"/>
+      <w:r>
+        <w:rPr>
+          <w:sz w:val="28"/>
+          <w:szCs w:val="28"/>
+        </w:rPr>
+        <w:t xml:space="preserve"> </w:t>
+      </w:r>
+      <w:proofErr w:type="spellStart"/>
+      <w:r>
+        <w:rPr>
+          <w:sz w:val="28"/>
+          <w:szCs w:val="28"/>
+        </w:rPr>
+        <w:t>riêng</w:t>
+      </w:r>
+      <w:proofErr w:type="spellEnd"/>
+      <w:r>
+        <w:rPr>
+          <w:sz w:val="28"/>
+          <w:szCs w:val="28"/>
+        </w:rPr>
+        <w:t>…</w:t>
+      </w:r>
+      <w:r>
+        <w:rPr>
+          <w:sz w:val="28"/>
+          <w:szCs w:val="28"/>
+        </w:rPr>
+        <w:t xml:space="preserve">, </w:t>
+      </w:r>
+      <w:proofErr w:type="spellStart"/>
+      <w:r>
+        <w:rPr>
+          <w:sz w:val="28"/>
+          <w:szCs w:val="28"/>
+        </w:rPr>
+        <w:t>CinemaTargetGroup</w:t>
+      </w:r>
+      <w:proofErr w:type="spellEnd"/>
+      <w:r>
+        <w:rPr>
+          <w:sz w:val="28"/>
+          <w:szCs w:val="28"/>
+        </w:rPr>
+        <w:t xml:space="preserve"> component</w:t>
       </w:r>
     </w:p>
     <w:p>
@@ -487,7 +2262,39 @@
           <w:sz w:val="28"/>
           <w:szCs w:val="28"/>
         </w:rPr>
-        <w:t xml:space="preserve">So sánh mono và IL2CPP : </w:t>
+        <w:t xml:space="preserve">So </w:t>
+      </w:r>
+      <w:proofErr w:type="spellStart"/>
+      <w:r>
+        <w:rPr>
+          <w:sz w:val="28"/>
+          <w:szCs w:val="28"/>
+        </w:rPr>
+        <w:t>sánh</w:t>
+      </w:r>
+      <w:proofErr w:type="spellEnd"/>
+      <w:r>
+        <w:rPr>
+          <w:sz w:val="28"/>
+          <w:szCs w:val="28"/>
+        </w:rPr>
+        <w:t xml:space="preserve"> mono </w:t>
+      </w:r>
+      <w:proofErr w:type="spellStart"/>
+      <w:r>
+        <w:rPr>
+          <w:sz w:val="28"/>
+          <w:szCs w:val="28"/>
+        </w:rPr>
+        <w:t>và</w:t>
+      </w:r>
+      <w:proofErr w:type="spellEnd"/>
+      <w:r>
+        <w:rPr>
+          <w:sz w:val="28"/>
+          <w:szCs w:val="28"/>
+        </w:rPr>
+        <w:t xml:space="preserve"> IL2CPP : </w:t>
       </w:r>
       <w:hyperlink r:id="rId5" w:history="1">
         <w:r>
@@ -611,7 +2418,39 @@
           <w:sz w:val="28"/>
           <w:szCs w:val="28"/>
         </w:rPr>
-        <w:t xml:space="preserve"> (xem chi tiết ở file </w:t>
+        <w:t xml:space="preserve"> (</w:t>
+      </w:r>
+      <w:proofErr w:type="spellStart"/>
+      <w:r>
+        <w:rPr>
+          <w:sz w:val="28"/>
+          <w:szCs w:val="28"/>
+        </w:rPr>
+        <w:t>xem</w:t>
+      </w:r>
+      <w:proofErr w:type="spellEnd"/>
+      <w:r>
+        <w:rPr>
+          <w:sz w:val="28"/>
+          <w:szCs w:val="28"/>
+        </w:rPr>
+        <w:t xml:space="preserve"> chi </w:t>
+      </w:r>
+      <w:proofErr w:type="spellStart"/>
+      <w:r>
+        <w:rPr>
+          <w:sz w:val="28"/>
+          <w:szCs w:val="28"/>
+        </w:rPr>
+        <w:t>tiết</w:t>
+      </w:r>
+      <w:proofErr w:type="spellEnd"/>
+      <w:r>
+        <w:rPr>
+          <w:sz w:val="28"/>
+          <w:szCs w:val="28"/>
+        </w:rPr>
+        <w:t xml:space="preserve"> ở file </w:t>
       </w:r>
       <w:r>
         <w:rPr>
@@ -645,14 +2484,151 @@
           <w:sz w:val="28"/>
           <w:szCs w:val="28"/>
         </w:rPr>
-        <w:t>Các dungeon được tạo thành từ các tilemap</w:t>
-      </w:r>
-      <w:r>
-        <w:rPr>
-          <w:sz w:val="28"/>
-          <w:szCs w:val="28"/>
-        </w:rPr>
-        <w:t>(tìm hiểu tilemap)</w:t>
+        <w:t xml:space="preserve">Các dungeon </w:t>
+      </w:r>
+      <w:proofErr w:type="spellStart"/>
+      <w:r>
+        <w:rPr>
+          <w:sz w:val="28"/>
+          <w:szCs w:val="28"/>
+        </w:rPr>
+        <w:t>được</w:t>
+      </w:r>
+      <w:proofErr w:type="spellEnd"/>
+      <w:r>
+        <w:rPr>
+          <w:sz w:val="28"/>
+          <w:szCs w:val="28"/>
+        </w:rPr>
+        <w:t xml:space="preserve"> </w:t>
+      </w:r>
+      <w:proofErr w:type="spellStart"/>
+      <w:r>
+        <w:rPr>
+          <w:sz w:val="28"/>
+          <w:szCs w:val="28"/>
+        </w:rPr>
+        <w:t>tạo</w:t>
+      </w:r>
+      <w:proofErr w:type="spellEnd"/>
+      <w:r>
+        <w:rPr>
+          <w:sz w:val="28"/>
+          <w:szCs w:val="28"/>
+        </w:rPr>
+        <w:t xml:space="preserve"> </w:t>
+      </w:r>
+      <w:proofErr w:type="spellStart"/>
+      <w:r>
+        <w:rPr>
+          <w:sz w:val="28"/>
+          <w:szCs w:val="28"/>
+        </w:rPr>
+        <w:t>thành</w:t>
+      </w:r>
+      <w:proofErr w:type="spellEnd"/>
+      <w:r>
+        <w:rPr>
+          <w:sz w:val="28"/>
+          <w:szCs w:val="28"/>
+        </w:rPr>
+        <w:t xml:space="preserve"> </w:t>
+      </w:r>
+      <w:proofErr w:type="spellStart"/>
+      <w:r>
+        <w:rPr>
+          <w:sz w:val="28"/>
+          <w:szCs w:val="28"/>
+        </w:rPr>
+        <w:t>từ</w:t>
+      </w:r>
+      <w:proofErr w:type="spellEnd"/>
+      <w:r>
+        <w:rPr>
+          <w:sz w:val="28"/>
+          <w:szCs w:val="28"/>
+        </w:rPr>
+        <w:t xml:space="preserve"> </w:t>
+      </w:r>
+      <w:proofErr w:type="spellStart"/>
+      <w:r>
+        <w:rPr>
+          <w:sz w:val="28"/>
+          <w:szCs w:val="28"/>
+        </w:rPr>
+        <w:t>các</w:t>
+      </w:r>
+      <w:proofErr w:type="spellEnd"/>
+      <w:r>
+        <w:rPr>
+          <w:sz w:val="28"/>
+          <w:szCs w:val="28"/>
+        </w:rPr>
+        <w:t xml:space="preserve"> </w:t>
+      </w:r>
+      <w:proofErr w:type="spellStart"/>
+      <w:r>
+        <w:rPr>
+          <w:sz w:val="28"/>
+          <w:szCs w:val="28"/>
+        </w:rPr>
+        <w:t>tilemap</w:t>
+      </w:r>
+      <w:proofErr w:type="spellEnd"/>
+      <w:r>
+        <w:rPr>
+          <w:sz w:val="28"/>
+          <w:szCs w:val="28"/>
+        </w:rPr>
+        <w:t>(</w:t>
+      </w:r>
+      <w:proofErr w:type="spellStart"/>
+      <w:r>
+        <w:rPr>
+          <w:sz w:val="28"/>
+          <w:szCs w:val="28"/>
+        </w:rPr>
+        <w:t>tìm</w:t>
+      </w:r>
+      <w:proofErr w:type="spellEnd"/>
+      <w:r>
+        <w:rPr>
+          <w:sz w:val="28"/>
+          <w:szCs w:val="28"/>
+        </w:rPr>
+        <w:t xml:space="preserve"> </w:t>
+      </w:r>
+      <w:proofErr w:type="spellStart"/>
+      <w:r>
+        <w:rPr>
+          <w:sz w:val="28"/>
+          <w:szCs w:val="28"/>
+        </w:rPr>
+        <w:t>hiểu</w:t>
+      </w:r>
+      <w:proofErr w:type="spellEnd"/>
+      <w:r>
+        <w:rPr>
+          <w:sz w:val="28"/>
+          <w:szCs w:val="28"/>
+        </w:rPr>
+        <w:t xml:space="preserve"> </w:t>
+      </w:r>
+      <w:proofErr w:type="spellStart"/>
+      <w:r>
+        <w:rPr>
+          <w:sz w:val="28"/>
+          <w:szCs w:val="28"/>
+        </w:rPr>
+        <w:t>tilemap</w:t>
+      </w:r>
+      <w:proofErr w:type="spellEnd"/>
+      <w:r>
+        <w:rPr>
+          <w:sz w:val="28"/>
+          <w:szCs w:val="28"/>
+        </w:rPr>
+        <w:t>)</w:t>
       </w:r>
     </w:p>
     <w:p>
@@ -756,7 +2732,39 @@
           <w:sz w:val="28"/>
           <w:szCs w:val="28"/>
         </w:rPr>
-        <w:t>, Rigibody 2D, Tilemap Collider 2D</w:t>
+        <w:t xml:space="preserve">, </w:t>
+      </w:r>
+      <w:proofErr w:type="spellStart"/>
+      <w:r>
+        <w:rPr>
+          <w:sz w:val="28"/>
+          <w:szCs w:val="28"/>
+        </w:rPr>
+        <w:t>Rigibody</w:t>
+      </w:r>
+      <w:proofErr w:type="spellEnd"/>
+      <w:r>
+        <w:rPr>
+          <w:sz w:val="28"/>
+          <w:szCs w:val="28"/>
+        </w:rPr>
+        <w:t xml:space="preserve"> 2D, </w:t>
+      </w:r>
+      <w:proofErr w:type="spellStart"/>
+      <w:r>
+        <w:rPr>
+          <w:sz w:val="28"/>
+          <w:szCs w:val="28"/>
+        </w:rPr>
+        <w:t>Tilemap</w:t>
+      </w:r>
+      <w:proofErr w:type="spellEnd"/>
+      <w:r>
+        <w:rPr>
+          <w:sz w:val="28"/>
+          <w:szCs w:val="28"/>
+        </w:rPr>
+        <w:t xml:space="preserve"> Collider 2D</w:t>
       </w:r>
       <w:r>
         <w:rPr>
@@ -778,12 +2786,165 @@
           <w:szCs w:val="28"/>
         </w:rPr>
       </w:pPr>
-      <w:r>
-        <w:rPr>
-          <w:sz w:val="28"/>
-          <w:szCs w:val="28"/>
-        </w:rPr>
-        <w:t>Muốn xóa tilemap bên scene thì bấm chức năng paint with active bush ở Tile pallet rồi giữ shift</w:t>
+      <w:proofErr w:type="spellStart"/>
+      <w:r>
+        <w:rPr>
+          <w:sz w:val="28"/>
+          <w:szCs w:val="28"/>
+        </w:rPr>
+        <w:t>Muốn</w:t>
+      </w:r>
+      <w:proofErr w:type="spellEnd"/>
+      <w:r>
+        <w:rPr>
+          <w:sz w:val="28"/>
+          <w:szCs w:val="28"/>
+        </w:rPr>
+        <w:t xml:space="preserve"> </w:t>
+      </w:r>
+      <w:proofErr w:type="spellStart"/>
+      <w:r>
+        <w:rPr>
+          <w:sz w:val="28"/>
+          <w:szCs w:val="28"/>
+        </w:rPr>
+        <w:t>xóa</w:t>
+      </w:r>
+      <w:proofErr w:type="spellEnd"/>
+      <w:r>
+        <w:rPr>
+          <w:sz w:val="28"/>
+          <w:szCs w:val="28"/>
+        </w:rPr>
+        <w:t xml:space="preserve"> </w:t>
+      </w:r>
+      <w:proofErr w:type="spellStart"/>
+      <w:r>
+        <w:rPr>
+          <w:sz w:val="28"/>
+          <w:szCs w:val="28"/>
+        </w:rPr>
+        <w:t>tilemap</w:t>
+      </w:r>
+      <w:proofErr w:type="spellEnd"/>
+      <w:r>
+        <w:rPr>
+          <w:sz w:val="28"/>
+          <w:szCs w:val="28"/>
+        </w:rPr>
+        <w:t xml:space="preserve"> </w:t>
+      </w:r>
+      <w:proofErr w:type="spellStart"/>
+      <w:r>
+        <w:rPr>
+          <w:sz w:val="28"/>
+          <w:szCs w:val="28"/>
+        </w:rPr>
+        <w:t>bên</w:t>
+      </w:r>
+      <w:proofErr w:type="spellEnd"/>
+      <w:r>
+        <w:rPr>
+          <w:sz w:val="28"/>
+          <w:szCs w:val="28"/>
+        </w:rPr>
+        <w:t xml:space="preserve"> scene </w:t>
+      </w:r>
+      <w:proofErr w:type="spellStart"/>
+      <w:r>
+        <w:rPr>
+          <w:sz w:val="28"/>
+          <w:szCs w:val="28"/>
+        </w:rPr>
+        <w:t>thì</w:t>
+      </w:r>
+      <w:proofErr w:type="spellEnd"/>
+      <w:r>
+        <w:rPr>
+          <w:sz w:val="28"/>
+          <w:szCs w:val="28"/>
+        </w:rPr>
+        <w:t xml:space="preserve"> </w:t>
+      </w:r>
+      <w:proofErr w:type="spellStart"/>
+      <w:r>
+        <w:rPr>
+          <w:sz w:val="28"/>
+          <w:szCs w:val="28"/>
+        </w:rPr>
+        <w:t>bấm</w:t>
+      </w:r>
+      <w:proofErr w:type="spellEnd"/>
+      <w:r>
+        <w:rPr>
+          <w:sz w:val="28"/>
+          <w:szCs w:val="28"/>
+        </w:rPr>
+        <w:t xml:space="preserve"> </w:t>
+      </w:r>
+      <w:proofErr w:type="spellStart"/>
+      <w:r>
+        <w:rPr>
+          <w:sz w:val="28"/>
+          <w:szCs w:val="28"/>
+        </w:rPr>
+        <w:t>chức</w:t>
+      </w:r>
+      <w:proofErr w:type="spellEnd"/>
+      <w:r>
+        <w:rPr>
+          <w:sz w:val="28"/>
+          <w:szCs w:val="28"/>
+        </w:rPr>
+        <w:t xml:space="preserve"> </w:t>
+      </w:r>
+      <w:proofErr w:type="spellStart"/>
+      <w:r>
+        <w:rPr>
+          <w:sz w:val="28"/>
+          <w:szCs w:val="28"/>
+        </w:rPr>
+        <w:t>năng</w:t>
+      </w:r>
+      <w:proofErr w:type="spellEnd"/>
+      <w:r>
+        <w:rPr>
+          <w:sz w:val="28"/>
+          <w:szCs w:val="28"/>
+        </w:rPr>
+        <w:t xml:space="preserve"> paint with active bush ở Tile pallet </w:t>
+      </w:r>
+      <w:proofErr w:type="spellStart"/>
+      <w:r>
+        <w:rPr>
+          <w:sz w:val="28"/>
+          <w:szCs w:val="28"/>
+        </w:rPr>
+        <w:t>rồi</w:t>
+      </w:r>
+      <w:proofErr w:type="spellEnd"/>
+      <w:r>
+        <w:rPr>
+          <w:sz w:val="28"/>
+          <w:szCs w:val="28"/>
+        </w:rPr>
+        <w:t xml:space="preserve"> </w:t>
+      </w:r>
+      <w:proofErr w:type="spellStart"/>
+      <w:r>
+        <w:rPr>
+          <w:sz w:val="28"/>
+          <w:szCs w:val="28"/>
+        </w:rPr>
+        <w:t>giữ</w:t>
+      </w:r>
+      <w:proofErr w:type="spellEnd"/>
+      <w:r>
+        <w:rPr>
+          <w:sz w:val="28"/>
+          <w:szCs w:val="28"/>
+        </w:rPr>
+        <w:t xml:space="preserve"> shift</w:t>
       </w:r>
     </w:p>
     <w:p>
@@ -803,7 +2964,39 @@
           <w:sz w:val="28"/>
           <w:szCs w:val="28"/>
         </w:rPr>
-        <w:t>Lưu ý khi dựng room:</w:t>
+        <w:t xml:space="preserve">Lưu ý </w:t>
+      </w:r>
+      <w:proofErr w:type="spellStart"/>
+      <w:r>
+        <w:rPr>
+          <w:sz w:val="28"/>
+          <w:szCs w:val="28"/>
+        </w:rPr>
+        <w:t>khi</w:t>
+      </w:r>
+      <w:proofErr w:type="spellEnd"/>
+      <w:r>
+        <w:rPr>
+          <w:sz w:val="28"/>
+          <w:szCs w:val="28"/>
+        </w:rPr>
+        <w:t xml:space="preserve"> </w:t>
+      </w:r>
+      <w:proofErr w:type="spellStart"/>
+      <w:r>
+        <w:rPr>
+          <w:sz w:val="28"/>
+          <w:szCs w:val="28"/>
+        </w:rPr>
+        <w:t>dựng</w:t>
+      </w:r>
+      <w:proofErr w:type="spellEnd"/>
+      <w:r>
+        <w:rPr>
+          <w:sz w:val="28"/>
+          <w:szCs w:val="28"/>
+        </w:rPr>
+        <w:t xml:space="preserve"> room:</w:t>
       </w:r>
     </w:p>
     <w:p>
@@ -823,22 +3016,136 @@
           <w:sz w:val="28"/>
           <w:szCs w:val="28"/>
         </w:rPr>
-        <w:t>Doorway rộng 3 ô vuông</w:t>
-      </w:r>
-      <w:r>
-        <w:rPr>
-          <w:sz w:val="28"/>
-          <w:szCs w:val="28"/>
-        </w:rPr>
-        <w:t xml:space="preserve">, 2 bản lề phải thẳng </w:t>
-      </w:r>
-      <w:r>
-        <w:rPr>
-          <w:sz w:val="28"/>
-          <w:szCs w:val="28"/>
-        </w:rPr>
-        <w:t>hang, không lệch</w:t>
-      </w:r>
+        <w:t xml:space="preserve">Doorway </w:t>
+      </w:r>
+      <w:proofErr w:type="spellStart"/>
+      <w:r>
+        <w:rPr>
+          <w:sz w:val="28"/>
+          <w:szCs w:val="28"/>
+        </w:rPr>
+        <w:t>rộng</w:t>
+      </w:r>
+      <w:proofErr w:type="spellEnd"/>
+      <w:r>
+        <w:rPr>
+          <w:sz w:val="28"/>
+          <w:szCs w:val="28"/>
+        </w:rPr>
+        <w:t xml:space="preserve"> 3 ô </w:t>
+      </w:r>
+      <w:proofErr w:type="spellStart"/>
+      <w:r>
+        <w:rPr>
+          <w:sz w:val="28"/>
+          <w:szCs w:val="28"/>
+        </w:rPr>
+        <w:t>vuông</w:t>
+      </w:r>
+      <w:proofErr w:type="spellEnd"/>
+      <w:r>
+        <w:rPr>
+          <w:sz w:val="28"/>
+          <w:szCs w:val="28"/>
+        </w:rPr>
+        <w:t xml:space="preserve">, 2 </w:t>
+      </w:r>
+      <w:proofErr w:type="spellStart"/>
+      <w:r>
+        <w:rPr>
+          <w:sz w:val="28"/>
+          <w:szCs w:val="28"/>
+        </w:rPr>
+        <w:t>bản</w:t>
+      </w:r>
+      <w:proofErr w:type="spellEnd"/>
+      <w:r>
+        <w:rPr>
+          <w:sz w:val="28"/>
+          <w:szCs w:val="28"/>
+        </w:rPr>
+        <w:t xml:space="preserve"> </w:t>
+      </w:r>
+      <w:proofErr w:type="spellStart"/>
+      <w:r>
+        <w:rPr>
+          <w:sz w:val="28"/>
+          <w:szCs w:val="28"/>
+        </w:rPr>
+        <w:t>lề</w:t>
+      </w:r>
+      <w:proofErr w:type="spellEnd"/>
+      <w:r>
+        <w:rPr>
+          <w:sz w:val="28"/>
+          <w:szCs w:val="28"/>
+        </w:rPr>
+        <w:t xml:space="preserve"> </w:t>
+      </w:r>
+      <w:proofErr w:type="spellStart"/>
+      <w:r>
+        <w:rPr>
+          <w:sz w:val="28"/>
+          <w:szCs w:val="28"/>
+        </w:rPr>
+        <w:t>phải</w:t>
+      </w:r>
+      <w:proofErr w:type="spellEnd"/>
+      <w:r>
+        <w:rPr>
+          <w:sz w:val="28"/>
+          <w:szCs w:val="28"/>
+        </w:rPr>
+        <w:t xml:space="preserve"> </w:t>
+      </w:r>
+      <w:proofErr w:type="spellStart"/>
+      <w:r>
+        <w:rPr>
+          <w:sz w:val="28"/>
+          <w:szCs w:val="28"/>
+        </w:rPr>
+        <w:t>thẳng</w:t>
+      </w:r>
+      <w:proofErr w:type="spellEnd"/>
+      <w:r>
+        <w:rPr>
+          <w:sz w:val="28"/>
+          <w:szCs w:val="28"/>
+        </w:rPr>
+        <w:t xml:space="preserve"> </w:t>
+      </w:r>
+      <w:r>
+        <w:rPr>
+          <w:sz w:val="28"/>
+          <w:szCs w:val="28"/>
+        </w:rPr>
+        <w:t xml:space="preserve">hang, </w:t>
+      </w:r>
+      <w:proofErr w:type="spellStart"/>
+      <w:r>
+        <w:rPr>
+          <w:sz w:val="28"/>
+          <w:szCs w:val="28"/>
+        </w:rPr>
+        <w:t>không</w:t>
+      </w:r>
+      <w:proofErr w:type="spellEnd"/>
+      <w:r>
+        <w:rPr>
+          <w:sz w:val="28"/>
+          <w:szCs w:val="28"/>
+        </w:rPr>
+        <w:t xml:space="preserve"> </w:t>
+      </w:r>
+      <w:proofErr w:type="spellStart"/>
+      <w:r>
+        <w:rPr>
+          <w:sz w:val="28"/>
+          <w:szCs w:val="28"/>
+        </w:rPr>
+        <w:t>lệch</w:t>
+      </w:r>
+      <w:proofErr w:type="spellEnd"/>
     </w:p>
     <w:p>
       <w:pPr>
@@ -857,8 +3164,113 @@
           <w:sz w:val="28"/>
           <w:szCs w:val="28"/>
         </w:rPr>
-        <w:t>2 cái cột này phải cùng kích thước</w:t>
-      </w:r>
+        <w:t xml:space="preserve">2 </w:t>
+      </w:r>
+      <w:proofErr w:type="spellStart"/>
+      <w:r>
+        <w:rPr>
+          <w:sz w:val="28"/>
+          <w:szCs w:val="28"/>
+        </w:rPr>
+        <w:t>cái</w:t>
+      </w:r>
+      <w:proofErr w:type="spellEnd"/>
+      <w:r>
+        <w:rPr>
+          <w:sz w:val="28"/>
+          <w:szCs w:val="28"/>
+        </w:rPr>
+        <w:t xml:space="preserve"> </w:t>
+      </w:r>
+      <w:proofErr w:type="spellStart"/>
+      <w:r>
+        <w:rPr>
+          <w:sz w:val="28"/>
+          <w:szCs w:val="28"/>
+        </w:rPr>
+        <w:t>cột</w:t>
+      </w:r>
+      <w:proofErr w:type="spellEnd"/>
+      <w:r>
+        <w:rPr>
+          <w:sz w:val="28"/>
+          <w:szCs w:val="28"/>
+        </w:rPr>
+        <w:t xml:space="preserve"> </w:t>
+      </w:r>
+      <w:proofErr w:type="spellStart"/>
+      <w:r>
+        <w:rPr>
+          <w:sz w:val="28"/>
+          <w:szCs w:val="28"/>
+        </w:rPr>
+        <w:t>này</w:t>
+      </w:r>
+      <w:proofErr w:type="spellEnd"/>
+      <w:r>
+        <w:rPr>
+          <w:sz w:val="28"/>
+          <w:szCs w:val="28"/>
+        </w:rPr>
+        <w:t xml:space="preserve"> </w:t>
+      </w:r>
+      <w:proofErr w:type="spellStart"/>
+      <w:r>
+        <w:rPr>
+          <w:sz w:val="28"/>
+          <w:szCs w:val="28"/>
+        </w:rPr>
+        <w:t>phải</w:t>
+      </w:r>
+      <w:proofErr w:type="spellEnd"/>
+      <w:r>
+        <w:rPr>
+          <w:sz w:val="28"/>
+          <w:szCs w:val="28"/>
+        </w:rPr>
+        <w:t xml:space="preserve"> </w:t>
+      </w:r>
+      <w:proofErr w:type="spellStart"/>
+      <w:r>
+        <w:rPr>
+          <w:sz w:val="28"/>
+          <w:szCs w:val="28"/>
+        </w:rPr>
+        <w:t>cùng</w:t>
+      </w:r>
+      <w:proofErr w:type="spellEnd"/>
+      <w:r>
+        <w:rPr>
+          <w:sz w:val="28"/>
+          <w:szCs w:val="28"/>
+        </w:rPr>
+        <w:t xml:space="preserve"> </w:t>
+      </w:r>
+      <w:proofErr w:type="spellStart"/>
+      <w:r>
+        <w:rPr>
+          <w:sz w:val="28"/>
+          <w:szCs w:val="28"/>
+        </w:rPr>
+        <w:t>kích</w:t>
+      </w:r>
+      <w:proofErr w:type="spellEnd"/>
+      <w:r>
+        <w:rPr>
+          <w:sz w:val="28"/>
+          <w:szCs w:val="28"/>
+        </w:rPr>
+        <w:t xml:space="preserve"> </w:t>
+      </w:r>
+      <w:proofErr w:type="spellStart"/>
+      <w:r>
+        <w:rPr>
+          <w:sz w:val="28"/>
+          <w:szCs w:val="28"/>
+        </w:rPr>
+        <w:t>thước</w:t>
+      </w:r>
+      <w:proofErr w:type="spellEnd"/>
     </w:p>
     <w:p>
       <w:pPr>
@@ -927,7 +3339,231 @@
           <w:sz w:val="28"/>
           <w:szCs w:val="28"/>
         </w:rPr>
-        <w:t>Thuật toán random cửa sẽ dựa trên mấy cái trên: nếu lỗi thì xem lại bài 24.</w:t>
+        <w:t xml:space="preserve">Thuật </w:t>
+      </w:r>
+      <w:proofErr w:type="spellStart"/>
+      <w:r>
+        <w:rPr>
+          <w:sz w:val="28"/>
+          <w:szCs w:val="28"/>
+        </w:rPr>
+        <w:t>toán</w:t>
+      </w:r>
+      <w:proofErr w:type="spellEnd"/>
+      <w:r>
+        <w:rPr>
+          <w:sz w:val="28"/>
+          <w:szCs w:val="28"/>
+        </w:rPr>
+        <w:t xml:space="preserve"> random </w:t>
+      </w:r>
+      <w:proofErr w:type="spellStart"/>
+      <w:r>
+        <w:rPr>
+          <w:sz w:val="28"/>
+          <w:szCs w:val="28"/>
+        </w:rPr>
+        <w:t>cửa</w:t>
+      </w:r>
+      <w:proofErr w:type="spellEnd"/>
+      <w:r>
+        <w:rPr>
+          <w:sz w:val="28"/>
+          <w:szCs w:val="28"/>
+        </w:rPr>
+        <w:t xml:space="preserve"> </w:t>
+      </w:r>
+      <w:proofErr w:type="spellStart"/>
+      <w:r>
+        <w:rPr>
+          <w:sz w:val="28"/>
+          <w:szCs w:val="28"/>
+        </w:rPr>
+        <w:t>sẽ</w:t>
+      </w:r>
+      <w:proofErr w:type="spellEnd"/>
+      <w:r>
+        <w:rPr>
+          <w:sz w:val="28"/>
+          <w:szCs w:val="28"/>
+        </w:rPr>
+        <w:t xml:space="preserve"> </w:t>
+      </w:r>
+      <w:proofErr w:type="spellStart"/>
+      <w:r>
+        <w:rPr>
+          <w:sz w:val="28"/>
+          <w:szCs w:val="28"/>
+        </w:rPr>
+        <w:t>dựa</w:t>
+      </w:r>
+      <w:proofErr w:type="spellEnd"/>
+      <w:r>
+        <w:rPr>
+          <w:sz w:val="28"/>
+          <w:szCs w:val="28"/>
+        </w:rPr>
+        <w:t xml:space="preserve"> </w:t>
+      </w:r>
+      <w:proofErr w:type="spellStart"/>
+      <w:r>
+        <w:rPr>
+          <w:sz w:val="28"/>
+          <w:szCs w:val="28"/>
+        </w:rPr>
+        <w:t>trên</w:t>
+      </w:r>
+      <w:proofErr w:type="spellEnd"/>
+      <w:r>
+        <w:rPr>
+          <w:sz w:val="28"/>
+          <w:szCs w:val="28"/>
+        </w:rPr>
+        <w:t xml:space="preserve"> </w:t>
+      </w:r>
+      <w:proofErr w:type="spellStart"/>
+      <w:r>
+        <w:rPr>
+          <w:sz w:val="28"/>
+          <w:szCs w:val="28"/>
+        </w:rPr>
+        <w:t>mấy</w:t>
+      </w:r>
+      <w:proofErr w:type="spellEnd"/>
+      <w:r>
+        <w:rPr>
+          <w:sz w:val="28"/>
+          <w:szCs w:val="28"/>
+        </w:rPr>
+        <w:t xml:space="preserve"> </w:t>
+      </w:r>
+      <w:proofErr w:type="spellStart"/>
+      <w:r>
+        <w:rPr>
+          <w:sz w:val="28"/>
+          <w:szCs w:val="28"/>
+        </w:rPr>
+        <w:t>cái</w:t>
+      </w:r>
+      <w:proofErr w:type="spellEnd"/>
+      <w:r>
+        <w:rPr>
+          <w:sz w:val="28"/>
+          <w:szCs w:val="28"/>
+        </w:rPr>
+        <w:t xml:space="preserve"> </w:t>
+      </w:r>
+      <w:proofErr w:type="spellStart"/>
+      <w:r>
+        <w:rPr>
+          <w:sz w:val="28"/>
+          <w:szCs w:val="28"/>
+        </w:rPr>
+        <w:t>trên</w:t>
+      </w:r>
+      <w:proofErr w:type="spellEnd"/>
+      <w:r>
+        <w:rPr>
+          <w:sz w:val="28"/>
+          <w:szCs w:val="28"/>
+        </w:rPr>
+        <w:t xml:space="preserve">: </w:t>
+      </w:r>
+      <w:proofErr w:type="spellStart"/>
+      <w:r>
+        <w:rPr>
+          <w:sz w:val="28"/>
+          <w:szCs w:val="28"/>
+        </w:rPr>
+        <w:t>nếu</w:t>
+      </w:r>
+      <w:proofErr w:type="spellEnd"/>
+      <w:r>
+        <w:rPr>
+          <w:sz w:val="28"/>
+          <w:szCs w:val="28"/>
+        </w:rPr>
+        <w:t xml:space="preserve"> </w:t>
+      </w:r>
+      <w:proofErr w:type="spellStart"/>
+      <w:r>
+        <w:rPr>
+          <w:sz w:val="28"/>
+          <w:szCs w:val="28"/>
+        </w:rPr>
+        <w:t>lỗi</w:t>
+      </w:r>
+      <w:proofErr w:type="spellEnd"/>
+      <w:r>
+        <w:rPr>
+          <w:sz w:val="28"/>
+          <w:szCs w:val="28"/>
+        </w:rPr>
+        <w:t xml:space="preserve"> </w:t>
+      </w:r>
+      <w:proofErr w:type="spellStart"/>
+      <w:r>
+        <w:rPr>
+          <w:sz w:val="28"/>
+          <w:szCs w:val="28"/>
+        </w:rPr>
+        <w:t>thì</w:t>
+      </w:r>
+      <w:proofErr w:type="spellEnd"/>
+      <w:r>
+        <w:rPr>
+          <w:sz w:val="28"/>
+          <w:szCs w:val="28"/>
+        </w:rPr>
+        <w:t xml:space="preserve"> </w:t>
+      </w:r>
+      <w:proofErr w:type="spellStart"/>
+      <w:r>
+        <w:rPr>
+          <w:sz w:val="28"/>
+          <w:szCs w:val="28"/>
+        </w:rPr>
+        <w:t>xem</w:t>
+      </w:r>
+      <w:proofErr w:type="spellEnd"/>
+      <w:r>
+        <w:rPr>
+          <w:sz w:val="28"/>
+          <w:szCs w:val="28"/>
+        </w:rPr>
+        <w:t xml:space="preserve"> </w:t>
+      </w:r>
+      <w:proofErr w:type="spellStart"/>
+      <w:r>
+        <w:rPr>
+          <w:sz w:val="28"/>
+          <w:szCs w:val="28"/>
+        </w:rPr>
+        <w:t>lại</w:t>
+      </w:r>
+      <w:proofErr w:type="spellEnd"/>
+      <w:r>
+        <w:rPr>
+          <w:sz w:val="28"/>
+          <w:szCs w:val="28"/>
+        </w:rPr>
+        <w:t xml:space="preserve"> </w:t>
+      </w:r>
+      <w:proofErr w:type="spellStart"/>
+      <w:r>
+        <w:rPr>
+          <w:sz w:val="28"/>
+          <w:szCs w:val="28"/>
+        </w:rPr>
+        <w:t>bài</w:t>
+      </w:r>
+      <w:proofErr w:type="spellEnd"/>
+      <w:r>
+        <w:rPr>
+          <w:sz w:val="28"/>
+          <w:szCs w:val="28"/>
+        </w:rPr>
+        <w:t xml:space="preserve"> 24.</w:t>
       </w:r>
       <w:r>
         <w:rPr>
@@ -943,7 +3579,25 @@
           <w:color w:val="FFFFFF"/>
           <w:shd w:val="clear" w:color="auto" w:fill="2D2F31"/>
         </w:rPr>
-        <w:t>Creating Our First Dungeon Room  (phút 49)</w:t>
+        <w:t>Creating Our First Dungeon Room  (</w:t>
+      </w:r>
+      <w:proofErr w:type="spellStart"/>
+      <w:r>
+        <w:rPr>
+          <w:rFonts w:ascii="Roboto" w:hAnsi="Roboto"/>
+          <w:color w:val="FFFFFF"/>
+          <w:shd w:val="clear" w:color="auto" w:fill="2D2F31"/>
+        </w:rPr>
+        <w:t>phút</w:t>
+      </w:r>
+      <w:proofErr w:type="spellEnd"/>
+      <w:r>
+        <w:rPr>
+          <w:rFonts w:ascii="Roboto" w:hAnsi="Roboto"/>
+          <w:color w:val="FFFFFF"/>
+          <w:shd w:val="clear" w:color="auto" w:fill="2D2F31"/>
+        </w:rPr>
+        <w:t xml:space="preserve"> 49)</w:t>
       </w:r>
     </w:p>
     <w:p>
@@ -1020,12 +3674,469 @@
           <w:szCs w:val="28"/>
         </w:rPr>
       </w:pPr>
-      <w:r>
-        <w:rPr>
-          <w:sz w:val="28"/>
-          <w:szCs w:val="28"/>
-        </w:rPr>
-        <w:t>Vẽ tilemap đúng với sorting layer để tránh lỗi hiển thị.</w:t>
+      <w:proofErr w:type="spellStart"/>
+      <w:r>
+        <w:rPr>
+          <w:sz w:val="28"/>
+          <w:szCs w:val="28"/>
+        </w:rPr>
+        <w:t>Vẽ</w:t>
+      </w:r>
+      <w:proofErr w:type="spellEnd"/>
+      <w:r>
+        <w:rPr>
+          <w:sz w:val="28"/>
+          <w:szCs w:val="28"/>
+        </w:rPr>
+        <w:t xml:space="preserve"> </w:t>
+      </w:r>
+      <w:proofErr w:type="spellStart"/>
+      <w:r>
+        <w:rPr>
+          <w:sz w:val="28"/>
+          <w:szCs w:val="28"/>
+        </w:rPr>
+        <w:t>tilemap</w:t>
+      </w:r>
+      <w:proofErr w:type="spellEnd"/>
+      <w:r>
+        <w:rPr>
+          <w:sz w:val="28"/>
+          <w:szCs w:val="28"/>
+        </w:rPr>
+        <w:t xml:space="preserve"> </w:t>
+      </w:r>
+      <w:proofErr w:type="spellStart"/>
+      <w:r>
+        <w:rPr>
+          <w:sz w:val="28"/>
+          <w:szCs w:val="28"/>
+        </w:rPr>
+        <w:t>đúng</w:t>
+      </w:r>
+      <w:proofErr w:type="spellEnd"/>
+      <w:r>
+        <w:rPr>
+          <w:sz w:val="28"/>
+          <w:szCs w:val="28"/>
+        </w:rPr>
+        <w:t xml:space="preserve"> </w:t>
+      </w:r>
+      <w:proofErr w:type="spellStart"/>
+      <w:r>
+        <w:rPr>
+          <w:sz w:val="28"/>
+          <w:szCs w:val="28"/>
+        </w:rPr>
+        <w:t>với</w:t>
+      </w:r>
+      <w:proofErr w:type="spellEnd"/>
+      <w:r>
+        <w:rPr>
+          <w:sz w:val="28"/>
+          <w:szCs w:val="28"/>
+        </w:rPr>
+        <w:t xml:space="preserve"> sorting layer </w:t>
+      </w:r>
+      <w:proofErr w:type="spellStart"/>
+      <w:r>
+        <w:rPr>
+          <w:sz w:val="28"/>
+          <w:szCs w:val="28"/>
+        </w:rPr>
+        <w:t>để</w:t>
+      </w:r>
+      <w:proofErr w:type="spellEnd"/>
+      <w:r>
+        <w:rPr>
+          <w:sz w:val="28"/>
+          <w:szCs w:val="28"/>
+        </w:rPr>
+        <w:t xml:space="preserve"> </w:t>
+      </w:r>
+      <w:proofErr w:type="spellStart"/>
+      <w:r>
+        <w:rPr>
+          <w:sz w:val="28"/>
+          <w:szCs w:val="28"/>
+        </w:rPr>
+        <w:t>tránh</w:t>
+      </w:r>
+      <w:proofErr w:type="spellEnd"/>
+      <w:r>
+        <w:rPr>
+          <w:sz w:val="28"/>
+          <w:szCs w:val="28"/>
+        </w:rPr>
+        <w:t xml:space="preserve"> </w:t>
+      </w:r>
+      <w:proofErr w:type="spellStart"/>
+      <w:r>
+        <w:rPr>
+          <w:sz w:val="28"/>
+          <w:szCs w:val="28"/>
+        </w:rPr>
+        <w:t>lỗi</w:t>
+      </w:r>
+      <w:proofErr w:type="spellEnd"/>
+      <w:r>
+        <w:rPr>
+          <w:sz w:val="28"/>
+          <w:szCs w:val="28"/>
+        </w:rPr>
+        <w:t xml:space="preserve"> </w:t>
+      </w:r>
+      <w:proofErr w:type="spellStart"/>
+      <w:r>
+        <w:rPr>
+          <w:sz w:val="28"/>
+          <w:szCs w:val="28"/>
+        </w:rPr>
+        <w:t>hiển</w:t>
+      </w:r>
+      <w:proofErr w:type="spellEnd"/>
+      <w:r>
+        <w:rPr>
+          <w:sz w:val="28"/>
+          <w:szCs w:val="28"/>
+        </w:rPr>
+        <w:t xml:space="preserve"> </w:t>
+      </w:r>
+      <w:proofErr w:type="spellStart"/>
+      <w:r>
+        <w:rPr>
+          <w:sz w:val="28"/>
+          <w:szCs w:val="28"/>
+        </w:rPr>
+        <w:t>thị</w:t>
+      </w:r>
+      <w:proofErr w:type="spellEnd"/>
+      <w:r>
+        <w:rPr>
+          <w:sz w:val="28"/>
+          <w:szCs w:val="28"/>
+        </w:rPr>
+        <w:t>.</w:t>
+      </w:r>
+    </w:p>
+    <w:p>
+      <w:pPr>
+        <w:pStyle w:val="ListParagraph"/>
+        <w:rPr>
+          <w:sz w:val="28"/>
+          <w:szCs w:val="28"/>
+        </w:rPr>
+      </w:pPr>
+    </w:p>
+    <w:p>
+      <w:pPr>
+        <w:pStyle w:val="ListParagraph"/>
+        <w:numPr>
+          <w:ilvl w:val="2"/>
+          <w:numId w:val="1"/>
+        </w:numPr>
+        <w:rPr>
+          <w:sz w:val="28"/>
+          <w:szCs w:val="28"/>
+        </w:rPr>
+      </w:pPr>
+      <w:r>
+        <w:rPr>
+          <w:sz w:val="28"/>
+          <w:szCs w:val="28"/>
+        </w:rPr>
+        <w:drawing>
+          <wp:inline distT="0" distB="0" distL="0" distR="0" wp14:anchorId="79C7C2AD" wp14:editId="33A85E72">
+            <wp:extent cx="5067300" cy="2856853"/>
+            <wp:effectExtent l="0" t="0" r="0" b="1270"/>
+            <wp:docPr id="1537412121" name="Picture 1"/>
+            <wp:cNvGraphicFramePr>
+              <a:graphicFrameLocks xmlns:a="http://schemas.openxmlformats.org/drawingml/2006/main" noChangeAspect="1"/>
+            </wp:cNvGraphicFramePr>
+            <a:graphic xmlns:a="http://schemas.openxmlformats.org/drawingml/2006/main">
+              <a:graphicData uri="http://schemas.openxmlformats.org/drawingml/2006/picture">
+                <pic:pic xmlns:pic="http://schemas.openxmlformats.org/drawingml/2006/picture">
+                  <pic:nvPicPr>
+                    <pic:cNvPr id="1537412121" name=""/>
+                    <pic:cNvPicPr/>
+                  </pic:nvPicPr>
+                  <pic:blipFill>
+                    <a:blip r:embed="rId9"/>
+                    <a:stretch>
+                      <a:fillRect/>
+                    </a:stretch>
+                  </pic:blipFill>
+                  <pic:spPr>
+                    <a:xfrm>
+                      <a:off x="0" y="0"/>
+                      <a:ext cx="5074111" cy="2860693"/>
+                    </a:xfrm>
+                    <a:prstGeom prst="rect">
+                      <a:avLst/>
+                    </a:prstGeom>
+                  </pic:spPr>
+                </pic:pic>
+              </a:graphicData>
+            </a:graphic>
+          </wp:inline>
+        </w:drawing>
+      </w:r>
+    </w:p>
+    <w:p>
+      <w:pPr>
+        <w:pStyle w:val="ListParagraph"/>
+        <w:rPr>
+          <w:sz w:val="28"/>
+          <w:szCs w:val="28"/>
+        </w:rPr>
+      </w:pPr>
+    </w:p>
+    <w:p>
+      <w:pPr>
+        <w:pStyle w:val="ListParagraph"/>
+        <w:numPr>
+          <w:ilvl w:val="2"/>
+          <w:numId w:val="1"/>
+        </w:numPr>
+        <w:rPr>
+          <w:sz w:val="28"/>
+          <w:szCs w:val="28"/>
+        </w:rPr>
+      </w:pPr>
+      <w:r>
+        <w:rPr>
+          <w:sz w:val="28"/>
+          <w:szCs w:val="28"/>
+        </w:rPr>
+        <w:t xml:space="preserve">Enemy </w:t>
+      </w:r>
+      <w:proofErr w:type="spellStart"/>
+      <w:r>
+        <w:rPr>
+          <w:sz w:val="28"/>
+          <w:szCs w:val="28"/>
+        </w:rPr>
+        <w:t>sẽ</w:t>
+      </w:r>
+      <w:proofErr w:type="spellEnd"/>
+      <w:r>
+        <w:rPr>
+          <w:sz w:val="28"/>
+          <w:szCs w:val="28"/>
+        </w:rPr>
+        <w:t xml:space="preserve"> </w:t>
+      </w:r>
+      <w:proofErr w:type="spellStart"/>
+      <w:r>
+        <w:rPr>
+          <w:sz w:val="28"/>
+          <w:szCs w:val="28"/>
+        </w:rPr>
+        <w:t>tự</w:t>
+      </w:r>
+      <w:proofErr w:type="spellEnd"/>
+      <w:r>
+        <w:rPr>
+          <w:sz w:val="28"/>
+          <w:szCs w:val="28"/>
+        </w:rPr>
+        <w:t xml:space="preserve"> spawn ở </w:t>
+      </w:r>
+      <w:proofErr w:type="spellStart"/>
+      <w:r>
+        <w:rPr>
+          <w:sz w:val="28"/>
+          <w:szCs w:val="28"/>
+        </w:rPr>
+        <w:t>vị</w:t>
+      </w:r>
+      <w:proofErr w:type="spellEnd"/>
+      <w:r>
+        <w:rPr>
+          <w:sz w:val="28"/>
+          <w:szCs w:val="28"/>
+        </w:rPr>
+        <w:t xml:space="preserve"> </w:t>
+      </w:r>
+      <w:proofErr w:type="spellStart"/>
+      <w:r>
+        <w:rPr>
+          <w:sz w:val="28"/>
+          <w:szCs w:val="28"/>
+        </w:rPr>
+        <w:t>trị</w:t>
+      </w:r>
+      <w:proofErr w:type="spellEnd"/>
+      <w:r>
+        <w:rPr>
+          <w:sz w:val="28"/>
+          <w:szCs w:val="28"/>
+        </w:rPr>
+        <w:t xml:space="preserve"> spawn position</w:t>
+      </w:r>
+    </w:p>
+    <w:p>
+      <w:pPr>
+        <w:pStyle w:val="ListParagraph"/>
+        <w:rPr>
+          <w:sz w:val="28"/>
+          <w:szCs w:val="28"/>
+        </w:rPr>
+      </w:pPr>
+    </w:p>
+    <w:p>
+      <w:pPr>
+        <w:pStyle w:val="ListParagraph"/>
+        <w:numPr>
+          <w:ilvl w:val="2"/>
+          <w:numId w:val="1"/>
+        </w:numPr>
+        <w:rPr>
+          <w:sz w:val="28"/>
+          <w:szCs w:val="28"/>
+        </w:rPr>
+      </w:pPr>
+      <w:proofErr w:type="spellStart"/>
+      <w:r>
+        <w:rPr>
+          <w:sz w:val="28"/>
+          <w:szCs w:val="28"/>
+        </w:rPr>
+        <w:t>Muốn</w:t>
+      </w:r>
+      <w:proofErr w:type="spellEnd"/>
+      <w:r>
+        <w:rPr>
+          <w:sz w:val="28"/>
+          <w:szCs w:val="28"/>
+        </w:rPr>
+        <w:t xml:space="preserve"> </w:t>
+      </w:r>
+      <w:proofErr w:type="spellStart"/>
+      <w:r>
+        <w:rPr>
+          <w:sz w:val="28"/>
+          <w:szCs w:val="28"/>
+        </w:rPr>
+        <w:t>tạo</w:t>
+      </w:r>
+      <w:proofErr w:type="spellEnd"/>
+      <w:r>
+        <w:rPr>
+          <w:sz w:val="28"/>
+          <w:szCs w:val="28"/>
+        </w:rPr>
+        <w:t xml:space="preserve"> room</w:t>
+      </w:r>
+      <w:r>
+        <w:rPr>
+          <w:sz w:val="28"/>
+          <w:szCs w:val="28"/>
+        </w:rPr>
+        <w:t xml:space="preserve"> </w:t>
+      </w:r>
+      <w:proofErr w:type="spellStart"/>
+      <w:r>
+        <w:rPr>
+          <w:sz w:val="28"/>
+          <w:szCs w:val="28"/>
+        </w:rPr>
+        <w:t>c</w:t>
+      </w:r>
+      <w:r>
+        <w:rPr>
+          <w:sz w:val="28"/>
+          <w:szCs w:val="28"/>
+        </w:rPr>
+        <w:t>ủa</w:t>
+      </w:r>
+      <w:proofErr w:type="spellEnd"/>
+      <w:r>
+        <w:rPr>
+          <w:sz w:val="28"/>
+          <w:szCs w:val="28"/>
+        </w:rPr>
+        <w:t xml:space="preserve"> </w:t>
+      </w:r>
+      <w:proofErr w:type="spellStart"/>
+      <w:r>
+        <w:rPr>
+          <w:sz w:val="28"/>
+          <w:szCs w:val="28"/>
+        </w:rPr>
+        <w:t>riêng</w:t>
+      </w:r>
+      <w:proofErr w:type="spellEnd"/>
+      <w:r>
+        <w:rPr>
+          <w:sz w:val="28"/>
+          <w:szCs w:val="28"/>
+        </w:rPr>
+        <w:t xml:space="preserve"> </w:t>
+      </w:r>
+      <w:proofErr w:type="spellStart"/>
+      <w:r>
+        <w:rPr>
+          <w:sz w:val="28"/>
+          <w:szCs w:val="28"/>
+        </w:rPr>
+        <w:t>mình</w:t>
+      </w:r>
+      <w:proofErr w:type="spellEnd"/>
+      <w:r>
+        <w:rPr>
+          <w:sz w:val="28"/>
+          <w:szCs w:val="28"/>
+        </w:rPr>
+        <w:t xml:space="preserve"> </w:t>
+      </w:r>
+      <w:proofErr w:type="spellStart"/>
+      <w:r>
+        <w:rPr>
+          <w:sz w:val="28"/>
+          <w:szCs w:val="28"/>
+        </w:rPr>
+        <w:t>thì</w:t>
+      </w:r>
+      <w:proofErr w:type="spellEnd"/>
+      <w:r>
+        <w:rPr>
+          <w:sz w:val="28"/>
+          <w:szCs w:val="28"/>
+        </w:rPr>
+        <w:t xml:space="preserve"> </w:t>
+      </w:r>
+      <w:proofErr w:type="spellStart"/>
+      <w:r>
+        <w:rPr>
+          <w:sz w:val="28"/>
+          <w:szCs w:val="28"/>
+        </w:rPr>
+        <w:t>xem</w:t>
+      </w:r>
+      <w:proofErr w:type="spellEnd"/>
+      <w:r>
+        <w:rPr>
+          <w:sz w:val="28"/>
+          <w:szCs w:val="28"/>
+        </w:rPr>
+        <w:t xml:space="preserve"> video 24 </w:t>
+      </w:r>
+      <w:proofErr w:type="spellStart"/>
+      <w:r>
+        <w:rPr>
+          <w:sz w:val="28"/>
+          <w:szCs w:val="28"/>
+        </w:rPr>
+        <w:t>và</w:t>
+      </w:r>
+      <w:proofErr w:type="spellEnd"/>
+      <w:r>
+        <w:rPr>
+          <w:sz w:val="28"/>
+          <w:szCs w:val="28"/>
+        </w:rPr>
+        <w:t xml:space="preserve"> 28</w:t>
       </w:r>
     </w:p>
     <w:sectPr>

</xml_diff>

<commit_message>
create dungeon light shader
</commit_message>
<xml_diff>
--- a/documents/Ghi chú da.docx
+++ b/documents/Ghi chú da.docx
@@ -1312,6 +1312,9 @@
         </w:rPr>
       </w:pPr>
       <w:r>
+        <w:rPr>
+          <w:noProof/>
+        </w:rPr>
         <w:drawing>
           <wp:inline distT="0" distB="0" distL="0" distR="0" wp14:anchorId="12BA08D1" wp14:editId="7801E1DF">
             <wp:extent cx="4829175" cy="2464633"/>
@@ -1362,6 +1365,9 @@
         </w:rPr>
       </w:pPr>
       <w:r>
+        <w:rPr>
+          <w:noProof/>
+        </w:rPr>
         <w:lastRenderedPageBreak/>
         <w:drawing>
           <wp:inline distT="0" distB="0" distL="0" distR="0" wp14:anchorId="50317268" wp14:editId="146AB564">
@@ -1413,6 +1419,9 @@
         </w:rPr>
       </w:pPr>
       <w:r>
+        <w:rPr>
+          <w:noProof/>
+        </w:rPr>
         <w:drawing>
           <wp:inline distT="0" distB="0" distL="0" distR="0" wp14:anchorId="234C11AC" wp14:editId="08883C09">
             <wp:extent cx="4953000" cy="2812521"/>
@@ -1448,6 +1457,33 @@
             </a:graphic>
           </wp:inline>
         </w:drawing>
+      </w:r>
+    </w:p>
+    <w:p>
+      <w:pPr>
+        <w:pStyle w:val="ListParagraph"/>
+        <w:numPr>
+          <w:ilvl w:val="3"/>
+          <w:numId w:val="1"/>
+        </w:numPr>
+        <w:rPr>
+          <w:sz w:val="28"/>
+          <w:szCs w:val="28"/>
+        </w:rPr>
+      </w:pPr>
+      <w:r>
+        <w:rPr>
+          <w:sz w:val="28"/>
+          <w:szCs w:val="28"/>
+        </w:rPr>
+        <w:t>Shader</w:t>
+      </w:r>
+      <w:r>
+        <w:rPr>
+          <w:sz w:val="28"/>
+          <w:szCs w:val="28"/>
+        </w:rPr>
+        <w:t>, Shader graph?</w:t>
       </w:r>
     </w:p>
     <w:sectPr>

</xml_diff>

<commit_message>
create empty animation files
</commit_message>
<xml_diff>
--- a/documents/Ghi chú da.docx
+++ b/documents/Ghi chú da.docx
@@ -14,13 +14,63 @@
           <w:szCs w:val="28"/>
         </w:rPr>
       </w:pPr>
-      <w:r>
-        <w:rPr>
-          <w:sz w:val="28"/>
-          <w:szCs w:val="28"/>
-        </w:rPr>
-        <w:t>Đổi CourseAssets thành GameAssets</w:t>
-      </w:r>
+      <w:proofErr w:type="spellStart"/>
+      <w:r>
+        <w:rPr>
+          <w:sz w:val="28"/>
+          <w:szCs w:val="28"/>
+        </w:rPr>
+        <w:t>Đổi</w:t>
+      </w:r>
+      <w:proofErr w:type="spellEnd"/>
+      <w:r>
+        <w:rPr>
+          <w:sz w:val="28"/>
+          <w:szCs w:val="28"/>
+        </w:rPr>
+        <w:t xml:space="preserve"> </w:t>
+      </w:r>
+      <w:proofErr w:type="spellStart"/>
+      <w:r>
+        <w:rPr>
+          <w:sz w:val="28"/>
+          <w:szCs w:val="28"/>
+        </w:rPr>
+        <w:t>CourseAssets</w:t>
+      </w:r>
+      <w:proofErr w:type="spellEnd"/>
+      <w:r>
+        <w:rPr>
+          <w:sz w:val="28"/>
+          <w:szCs w:val="28"/>
+        </w:rPr>
+        <w:t xml:space="preserve"> </w:t>
+      </w:r>
+      <w:proofErr w:type="spellStart"/>
+      <w:r>
+        <w:rPr>
+          <w:sz w:val="28"/>
+          <w:szCs w:val="28"/>
+        </w:rPr>
+        <w:t>thành</w:t>
+      </w:r>
+      <w:proofErr w:type="spellEnd"/>
+      <w:r>
+        <w:rPr>
+          <w:sz w:val="28"/>
+          <w:szCs w:val="28"/>
+        </w:rPr>
+        <w:t xml:space="preserve"> </w:t>
+      </w:r>
+      <w:proofErr w:type="spellStart"/>
+      <w:r>
+        <w:rPr>
+          <w:sz w:val="28"/>
+          <w:szCs w:val="28"/>
+        </w:rPr>
+        <w:t>GameAssets</w:t>
+      </w:r>
+      <w:proofErr w:type="spellEnd"/>
     </w:p>
     <w:p>
       <w:pPr>
@@ -34,12 +84,37 @@
           <w:szCs w:val="28"/>
         </w:rPr>
       </w:pPr>
-      <w:r>
-        <w:rPr>
-          <w:sz w:val="28"/>
-          <w:szCs w:val="28"/>
-        </w:rPr>
-        <w:t>Thiết kế Dungeon:</w:t>
+      <w:proofErr w:type="spellStart"/>
+      <w:r>
+        <w:rPr>
+          <w:sz w:val="28"/>
+          <w:szCs w:val="28"/>
+        </w:rPr>
+        <w:t>Thiết</w:t>
+      </w:r>
+      <w:proofErr w:type="spellEnd"/>
+      <w:r>
+        <w:rPr>
+          <w:sz w:val="28"/>
+          <w:szCs w:val="28"/>
+        </w:rPr>
+        <w:t xml:space="preserve"> </w:t>
+      </w:r>
+      <w:proofErr w:type="spellStart"/>
+      <w:r>
+        <w:rPr>
+          <w:sz w:val="28"/>
+          <w:szCs w:val="28"/>
+        </w:rPr>
+        <w:t>kế</w:t>
+      </w:r>
+      <w:proofErr w:type="spellEnd"/>
+      <w:r>
+        <w:rPr>
+          <w:sz w:val="28"/>
+          <w:szCs w:val="28"/>
+        </w:rPr>
+        <w:t xml:space="preserve"> Dungeon:</w:t>
       </w:r>
     </w:p>
     <w:p>
@@ -59,7 +134,135 @@
           <w:sz w:val="28"/>
           <w:szCs w:val="28"/>
         </w:rPr>
-        <w:t>Dungeon sẽ có nhiều levels được tạo ra bằng method này,</w:t>
+        <w:t xml:space="preserve">Dungeon </w:t>
+      </w:r>
+      <w:proofErr w:type="spellStart"/>
+      <w:r>
+        <w:rPr>
+          <w:sz w:val="28"/>
+          <w:szCs w:val="28"/>
+        </w:rPr>
+        <w:t>sẽ</w:t>
+      </w:r>
+      <w:proofErr w:type="spellEnd"/>
+      <w:r>
+        <w:rPr>
+          <w:sz w:val="28"/>
+          <w:szCs w:val="28"/>
+        </w:rPr>
+        <w:t xml:space="preserve"> </w:t>
+      </w:r>
+      <w:proofErr w:type="spellStart"/>
+      <w:r>
+        <w:rPr>
+          <w:sz w:val="28"/>
+          <w:szCs w:val="28"/>
+        </w:rPr>
+        <w:t>có</w:t>
+      </w:r>
+      <w:proofErr w:type="spellEnd"/>
+      <w:r>
+        <w:rPr>
+          <w:sz w:val="28"/>
+          <w:szCs w:val="28"/>
+        </w:rPr>
+        <w:t xml:space="preserve"> </w:t>
+      </w:r>
+      <w:proofErr w:type="spellStart"/>
+      <w:r>
+        <w:rPr>
+          <w:sz w:val="28"/>
+          <w:szCs w:val="28"/>
+        </w:rPr>
+        <w:t>nhiều</w:t>
+      </w:r>
+      <w:proofErr w:type="spellEnd"/>
+      <w:r>
+        <w:rPr>
+          <w:sz w:val="28"/>
+          <w:szCs w:val="28"/>
+        </w:rPr>
+        <w:t xml:space="preserve"> levels </w:t>
+      </w:r>
+      <w:proofErr w:type="spellStart"/>
+      <w:r>
+        <w:rPr>
+          <w:sz w:val="28"/>
+          <w:szCs w:val="28"/>
+        </w:rPr>
+        <w:t>được</w:t>
+      </w:r>
+      <w:proofErr w:type="spellEnd"/>
+      <w:r>
+        <w:rPr>
+          <w:sz w:val="28"/>
+          <w:szCs w:val="28"/>
+        </w:rPr>
+        <w:t xml:space="preserve"> </w:t>
+      </w:r>
+      <w:proofErr w:type="spellStart"/>
+      <w:r>
+        <w:rPr>
+          <w:sz w:val="28"/>
+          <w:szCs w:val="28"/>
+        </w:rPr>
+        <w:t>tạo</w:t>
+      </w:r>
+      <w:proofErr w:type="spellEnd"/>
+      <w:r>
+        <w:rPr>
+          <w:sz w:val="28"/>
+          <w:szCs w:val="28"/>
+        </w:rPr>
+        <w:t xml:space="preserve"> </w:t>
+      </w:r>
+      <w:proofErr w:type="spellStart"/>
+      <w:r>
+        <w:rPr>
+          <w:sz w:val="28"/>
+          <w:szCs w:val="28"/>
+        </w:rPr>
+        <w:t>ra</w:t>
+      </w:r>
+      <w:proofErr w:type="spellEnd"/>
+      <w:r>
+        <w:rPr>
+          <w:sz w:val="28"/>
+          <w:szCs w:val="28"/>
+        </w:rPr>
+        <w:t xml:space="preserve"> </w:t>
+      </w:r>
+      <w:proofErr w:type="spellStart"/>
+      <w:r>
+        <w:rPr>
+          <w:sz w:val="28"/>
+          <w:szCs w:val="28"/>
+        </w:rPr>
+        <w:t>bằng</w:t>
+      </w:r>
+      <w:proofErr w:type="spellEnd"/>
+      <w:r>
+        <w:rPr>
+          <w:sz w:val="28"/>
+          <w:szCs w:val="28"/>
+        </w:rPr>
+        <w:t xml:space="preserve"> method </w:t>
+      </w:r>
+      <w:proofErr w:type="spellStart"/>
+      <w:r>
+        <w:rPr>
+          <w:sz w:val="28"/>
+          <w:szCs w:val="28"/>
+        </w:rPr>
+        <w:t>này</w:t>
+      </w:r>
+      <w:proofErr w:type="spellEnd"/>
+      <w:r>
+        <w:rPr>
+          <w:sz w:val="28"/>
+          <w:szCs w:val="28"/>
+        </w:rPr>
+        <w:t>,</w:t>
       </w:r>
     </w:p>
     <w:p>
@@ -74,13 +277,159 @@
           <w:szCs w:val="28"/>
         </w:rPr>
       </w:pPr>
-      <w:r>
-        <w:rPr>
-          <w:sz w:val="28"/>
-          <w:szCs w:val="28"/>
-        </w:rPr>
-        <w:t>Tạo ngẫu nhiên các dungeons xuất hiện trong mỗi lượt chơi</w:t>
-      </w:r>
+      <w:proofErr w:type="spellStart"/>
+      <w:r>
+        <w:rPr>
+          <w:sz w:val="28"/>
+          <w:szCs w:val="28"/>
+        </w:rPr>
+        <w:t>Tạo</w:t>
+      </w:r>
+      <w:proofErr w:type="spellEnd"/>
+      <w:r>
+        <w:rPr>
+          <w:sz w:val="28"/>
+          <w:szCs w:val="28"/>
+        </w:rPr>
+        <w:t xml:space="preserve"> </w:t>
+      </w:r>
+      <w:proofErr w:type="spellStart"/>
+      <w:r>
+        <w:rPr>
+          <w:sz w:val="28"/>
+          <w:szCs w:val="28"/>
+        </w:rPr>
+        <w:t>ngẫu</w:t>
+      </w:r>
+      <w:proofErr w:type="spellEnd"/>
+      <w:r>
+        <w:rPr>
+          <w:sz w:val="28"/>
+          <w:szCs w:val="28"/>
+        </w:rPr>
+        <w:t xml:space="preserve"> </w:t>
+      </w:r>
+      <w:proofErr w:type="spellStart"/>
+      <w:r>
+        <w:rPr>
+          <w:sz w:val="28"/>
+          <w:szCs w:val="28"/>
+        </w:rPr>
+        <w:t>nhiên</w:t>
+      </w:r>
+      <w:proofErr w:type="spellEnd"/>
+      <w:r>
+        <w:rPr>
+          <w:sz w:val="28"/>
+          <w:szCs w:val="28"/>
+        </w:rPr>
+        <w:t xml:space="preserve"> </w:t>
+      </w:r>
+      <w:proofErr w:type="spellStart"/>
+      <w:r>
+        <w:rPr>
+          <w:sz w:val="28"/>
+          <w:szCs w:val="28"/>
+        </w:rPr>
+        <w:t>các</w:t>
+      </w:r>
+      <w:proofErr w:type="spellEnd"/>
+      <w:r>
+        <w:rPr>
+          <w:sz w:val="28"/>
+          <w:szCs w:val="28"/>
+        </w:rPr>
+        <w:t xml:space="preserve"> dungeons </w:t>
+      </w:r>
+      <w:proofErr w:type="spellStart"/>
+      <w:r>
+        <w:rPr>
+          <w:sz w:val="28"/>
+          <w:szCs w:val="28"/>
+        </w:rPr>
+        <w:t>xuất</w:t>
+      </w:r>
+      <w:proofErr w:type="spellEnd"/>
+      <w:r>
+        <w:rPr>
+          <w:sz w:val="28"/>
+          <w:szCs w:val="28"/>
+        </w:rPr>
+        <w:t xml:space="preserve"> </w:t>
+      </w:r>
+      <w:proofErr w:type="spellStart"/>
+      <w:r>
+        <w:rPr>
+          <w:sz w:val="28"/>
+          <w:szCs w:val="28"/>
+        </w:rPr>
+        <w:t>hiện</w:t>
+      </w:r>
+      <w:proofErr w:type="spellEnd"/>
+      <w:r>
+        <w:rPr>
+          <w:sz w:val="28"/>
+          <w:szCs w:val="28"/>
+        </w:rPr>
+        <w:t xml:space="preserve"> </w:t>
+      </w:r>
+      <w:proofErr w:type="spellStart"/>
+      <w:r>
+        <w:rPr>
+          <w:sz w:val="28"/>
+          <w:szCs w:val="28"/>
+        </w:rPr>
+        <w:t>trong</w:t>
+      </w:r>
+      <w:proofErr w:type="spellEnd"/>
+      <w:r>
+        <w:rPr>
+          <w:sz w:val="28"/>
+          <w:szCs w:val="28"/>
+        </w:rPr>
+        <w:t xml:space="preserve"> </w:t>
+      </w:r>
+      <w:proofErr w:type="spellStart"/>
+      <w:r>
+        <w:rPr>
+          <w:sz w:val="28"/>
+          <w:szCs w:val="28"/>
+        </w:rPr>
+        <w:t>mỗi</w:t>
+      </w:r>
+      <w:proofErr w:type="spellEnd"/>
+      <w:r>
+        <w:rPr>
+          <w:sz w:val="28"/>
+          <w:szCs w:val="28"/>
+        </w:rPr>
+        <w:t xml:space="preserve"> </w:t>
+      </w:r>
+      <w:proofErr w:type="spellStart"/>
+      <w:r>
+        <w:rPr>
+          <w:sz w:val="28"/>
+          <w:szCs w:val="28"/>
+        </w:rPr>
+        <w:t>lượt</w:t>
+      </w:r>
+      <w:proofErr w:type="spellEnd"/>
+      <w:r>
+        <w:rPr>
+          <w:sz w:val="28"/>
+          <w:szCs w:val="28"/>
+        </w:rPr>
+        <w:t xml:space="preserve"> </w:t>
+      </w:r>
+      <w:proofErr w:type="spellStart"/>
+      <w:r>
+        <w:rPr>
+          <w:sz w:val="28"/>
+          <w:szCs w:val="28"/>
+        </w:rPr>
+        <w:t>chơi</w:t>
+      </w:r>
+      <w:proofErr w:type="spellEnd"/>
     </w:p>
     <w:p>
       <w:pPr>
@@ -99,14 +448,103 @@
           <w:sz w:val="28"/>
           <w:szCs w:val="28"/>
         </w:rPr>
-        <w:t xml:space="preserve">1 dungeon sẽ dựa trên </w:t>
-      </w:r>
-      <w:r>
-        <w:rPr>
-          <w:sz w:val="28"/>
-          <w:szCs w:val="28"/>
-        </w:rPr>
-        <w:t>đồ thị của room nodes</w:t>
+        <w:t xml:space="preserve">1 dungeon </w:t>
+      </w:r>
+      <w:proofErr w:type="spellStart"/>
+      <w:r>
+        <w:rPr>
+          <w:sz w:val="28"/>
+          <w:szCs w:val="28"/>
+        </w:rPr>
+        <w:t>sẽ</w:t>
+      </w:r>
+      <w:proofErr w:type="spellEnd"/>
+      <w:r>
+        <w:rPr>
+          <w:sz w:val="28"/>
+          <w:szCs w:val="28"/>
+        </w:rPr>
+        <w:t xml:space="preserve"> </w:t>
+      </w:r>
+      <w:proofErr w:type="spellStart"/>
+      <w:r>
+        <w:rPr>
+          <w:sz w:val="28"/>
+          <w:szCs w:val="28"/>
+        </w:rPr>
+        <w:t>dựa</w:t>
+      </w:r>
+      <w:proofErr w:type="spellEnd"/>
+      <w:r>
+        <w:rPr>
+          <w:sz w:val="28"/>
+          <w:szCs w:val="28"/>
+        </w:rPr>
+        <w:t xml:space="preserve"> </w:t>
+      </w:r>
+      <w:proofErr w:type="spellStart"/>
+      <w:r>
+        <w:rPr>
+          <w:sz w:val="28"/>
+          <w:szCs w:val="28"/>
+        </w:rPr>
+        <w:t>trên</w:t>
+      </w:r>
+      <w:proofErr w:type="spellEnd"/>
+      <w:r>
+        <w:rPr>
+          <w:sz w:val="28"/>
+          <w:szCs w:val="28"/>
+        </w:rPr>
+        <w:t xml:space="preserve"> </w:t>
+      </w:r>
+      <w:proofErr w:type="spellStart"/>
+      <w:r>
+        <w:rPr>
+          <w:sz w:val="28"/>
+          <w:szCs w:val="28"/>
+        </w:rPr>
+        <w:t>đồ</w:t>
+      </w:r>
+      <w:proofErr w:type="spellEnd"/>
+      <w:r>
+        <w:rPr>
+          <w:sz w:val="28"/>
+          <w:szCs w:val="28"/>
+        </w:rPr>
+        <w:t xml:space="preserve"> </w:t>
+      </w:r>
+      <w:proofErr w:type="spellStart"/>
+      <w:r>
+        <w:rPr>
+          <w:sz w:val="28"/>
+          <w:szCs w:val="28"/>
+        </w:rPr>
+        <w:t>thị</w:t>
+      </w:r>
+      <w:proofErr w:type="spellEnd"/>
+      <w:r>
+        <w:rPr>
+          <w:sz w:val="28"/>
+          <w:szCs w:val="28"/>
+        </w:rPr>
+        <w:t xml:space="preserve"> </w:t>
+      </w:r>
+      <w:proofErr w:type="spellStart"/>
+      <w:r>
+        <w:rPr>
+          <w:sz w:val="28"/>
+          <w:szCs w:val="28"/>
+        </w:rPr>
+        <w:t>của</w:t>
+      </w:r>
+      <w:proofErr w:type="spellEnd"/>
+      <w:r>
+        <w:rPr>
+          <w:sz w:val="28"/>
+          <w:szCs w:val="28"/>
+        </w:rPr>
+        <w:t xml:space="preserve"> room nodes</w:t>
       </w:r>
     </w:p>
     <w:p>
@@ -121,12 +559,117 @@
           <w:szCs w:val="28"/>
         </w:rPr>
       </w:pPr>
-      <w:r>
-        <w:rPr>
-          <w:sz w:val="28"/>
-          <w:szCs w:val="28"/>
-        </w:rPr>
-        <w:t>Mỗi graph bao gồm các room nodes liên kết bởi các corridors</w:t>
+      <w:proofErr w:type="spellStart"/>
+      <w:r>
+        <w:rPr>
+          <w:sz w:val="28"/>
+          <w:szCs w:val="28"/>
+        </w:rPr>
+        <w:t>Mỗi</w:t>
+      </w:r>
+      <w:proofErr w:type="spellEnd"/>
+      <w:r>
+        <w:rPr>
+          <w:sz w:val="28"/>
+          <w:szCs w:val="28"/>
+        </w:rPr>
+        <w:t xml:space="preserve"> graph bao </w:t>
+      </w:r>
+      <w:proofErr w:type="spellStart"/>
+      <w:r>
+        <w:rPr>
+          <w:sz w:val="28"/>
+          <w:szCs w:val="28"/>
+        </w:rPr>
+        <w:t>gồm</w:t>
+      </w:r>
+      <w:proofErr w:type="spellEnd"/>
+      <w:r>
+        <w:rPr>
+          <w:sz w:val="28"/>
+          <w:szCs w:val="28"/>
+        </w:rPr>
+        <w:t xml:space="preserve"> </w:t>
+      </w:r>
+      <w:proofErr w:type="spellStart"/>
+      <w:r>
+        <w:rPr>
+          <w:sz w:val="28"/>
+          <w:szCs w:val="28"/>
+        </w:rPr>
+        <w:t>các</w:t>
+      </w:r>
+      <w:proofErr w:type="spellEnd"/>
+      <w:r>
+        <w:rPr>
+          <w:sz w:val="28"/>
+          <w:szCs w:val="28"/>
+        </w:rPr>
+        <w:t xml:space="preserve"> room nodes </w:t>
+      </w:r>
+      <w:proofErr w:type="spellStart"/>
+      <w:r>
+        <w:rPr>
+          <w:sz w:val="28"/>
+          <w:szCs w:val="28"/>
+        </w:rPr>
+        <w:t>liên</w:t>
+      </w:r>
+      <w:proofErr w:type="spellEnd"/>
+      <w:r>
+        <w:rPr>
+          <w:sz w:val="28"/>
+          <w:szCs w:val="28"/>
+        </w:rPr>
+        <w:t xml:space="preserve"> </w:t>
+      </w:r>
+      <w:proofErr w:type="spellStart"/>
+      <w:r>
+        <w:rPr>
+          <w:sz w:val="28"/>
+          <w:szCs w:val="28"/>
+        </w:rPr>
+        <w:t>kết</w:t>
+      </w:r>
+      <w:proofErr w:type="spellEnd"/>
+      <w:r>
+        <w:rPr>
+          <w:sz w:val="28"/>
+          <w:szCs w:val="28"/>
+        </w:rPr>
+        <w:t xml:space="preserve"> </w:t>
+      </w:r>
+      <w:proofErr w:type="spellStart"/>
+      <w:r>
+        <w:rPr>
+          <w:sz w:val="28"/>
+          <w:szCs w:val="28"/>
+        </w:rPr>
+        <w:t>bởi</w:t>
+      </w:r>
+      <w:proofErr w:type="spellEnd"/>
+      <w:r>
+        <w:rPr>
+          <w:sz w:val="28"/>
+          <w:szCs w:val="28"/>
+        </w:rPr>
+        <w:t xml:space="preserve"> </w:t>
+      </w:r>
+      <w:proofErr w:type="spellStart"/>
+      <w:r>
+        <w:rPr>
+          <w:sz w:val="28"/>
+          <w:szCs w:val="28"/>
+        </w:rPr>
+        <w:t>các</w:t>
+      </w:r>
+      <w:proofErr w:type="spellEnd"/>
+      <w:r>
+        <w:rPr>
+          <w:sz w:val="28"/>
+          <w:szCs w:val="28"/>
+        </w:rPr>
+        <w:t xml:space="preserve"> corridors</w:t>
       </w:r>
     </w:p>
     <w:p>
@@ -146,7 +689,119 @@
           <w:sz w:val="28"/>
           <w:szCs w:val="28"/>
         </w:rPr>
-        <w:t>1 graph sẽ được chọn ngẫu nhiên khi tạo 1 level</w:t>
+        <w:t xml:space="preserve">1 graph </w:t>
+      </w:r>
+      <w:proofErr w:type="spellStart"/>
+      <w:r>
+        <w:rPr>
+          <w:sz w:val="28"/>
+          <w:szCs w:val="28"/>
+        </w:rPr>
+        <w:t>sẽ</w:t>
+      </w:r>
+      <w:proofErr w:type="spellEnd"/>
+      <w:r>
+        <w:rPr>
+          <w:sz w:val="28"/>
+          <w:szCs w:val="28"/>
+        </w:rPr>
+        <w:t xml:space="preserve"> </w:t>
+      </w:r>
+      <w:proofErr w:type="spellStart"/>
+      <w:r>
+        <w:rPr>
+          <w:sz w:val="28"/>
+          <w:szCs w:val="28"/>
+        </w:rPr>
+        <w:t>được</w:t>
+      </w:r>
+      <w:proofErr w:type="spellEnd"/>
+      <w:r>
+        <w:rPr>
+          <w:sz w:val="28"/>
+          <w:szCs w:val="28"/>
+        </w:rPr>
+        <w:t xml:space="preserve"> </w:t>
+      </w:r>
+      <w:proofErr w:type="spellStart"/>
+      <w:r>
+        <w:rPr>
+          <w:sz w:val="28"/>
+          <w:szCs w:val="28"/>
+        </w:rPr>
+        <w:t>chọn</w:t>
+      </w:r>
+      <w:proofErr w:type="spellEnd"/>
+      <w:r>
+        <w:rPr>
+          <w:sz w:val="28"/>
+          <w:szCs w:val="28"/>
+        </w:rPr>
+        <w:t xml:space="preserve"> </w:t>
+      </w:r>
+      <w:proofErr w:type="spellStart"/>
+      <w:r>
+        <w:rPr>
+          <w:sz w:val="28"/>
+          <w:szCs w:val="28"/>
+        </w:rPr>
+        <w:t>ngẫu</w:t>
+      </w:r>
+      <w:proofErr w:type="spellEnd"/>
+      <w:r>
+        <w:rPr>
+          <w:sz w:val="28"/>
+          <w:szCs w:val="28"/>
+        </w:rPr>
+        <w:t xml:space="preserve"> </w:t>
+      </w:r>
+      <w:proofErr w:type="spellStart"/>
+      <w:r>
+        <w:rPr>
+          <w:sz w:val="28"/>
+          <w:szCs w:val="28"/>
+        </w:rPr>
+        <w:t>nhiên</w:t>
+      </w:r>
+      <w:proofErr w:type="spellEnd"/>
+      <w:r>
+        <w:rPr>
+          <w:sz w:val="28"/>
+          <w:szCs w:val="28"/>
+        </w:rPr>
+        <w:t xml:space="preserve"> </w:t>
+      </w:r>
+      <w:proofErr w:type="spellStart"/>
+      <w:r>
+        <w:rPr>
+          <w:sz w:val="28"/>
+          <w:szCs w:val="28"/>
+        </w:rPr>
+        <w:t>khi</w:t>
+      </w:r>
+      <w:proofErr w:type="spellEnd"/>
+      <w:r>
+        <w:rPr>
+          <w:sz w:val="28"/>
+          <w:szCs w:val="28"/>
+        </w:rPr>
+        <w:t xml:space="preserve"> </w:t>
+      </w:r>
+      <w:proofErr w:type="spellStart"/>
+      <w:r>
+        <w:rPr>
+          <w:sz w:val="28"/>
+          <w:szCs w:val="28"/>
+        </w:rPr>
+        <w:t>tạo</w:t>
+      </w:r>
+      <w:proofErr w:type="spellEnd"/>
+      <w:r>
+        <w:rPr>
+          <w:sz w:val="28"/>
+          <w:szCs w:val="28"/>
+        </w:rPr>
+        <w:t xml:space="preserve"> 1 level</w:t>
       </w:r>
     </w:p>
     <w:p>
@@ -157,12 +812,117 @@
           <w:numId w:val="1"/>
         </w:numPr>
       </w:pPr>
-      <w:r>
-        <w:rPr>
-          <w:sz w:val="28"/>
-          <w:szCs w:val="28"/>
-        </w:rPr>
-        <w:t>Mỗi node trong graph sẽ thể hiện một kiểu dungeon room</w:t>
+      <w:proofErr w:type="spellStart"/>
+      <w:r>
+        <w:rPr>
+          <w:sz w:val="28"/>
+          <w:szCs w:val="28"/>
+        </w:rPr>
+        <w:t>Mỗi</w:t>
+      </w:r>
+      <w:proofErr w:type="spellEnd"/>
+      <w:r>
+        <w:rPr>
+          <w:sz w:val="28"/>
+          <w:szCs w:val="28"/>
+        </w:rPr>
+        <w:t xml:space="preserve"> node </w:t>
+      </w:r>
+      <w:proofErr w:type="spellStart"/>
+      <w:r>
+        <w:rPr>
+          <w:sz w:val="28"/>
+          <w:szCs w:val="28"/>
+        </w:rPr>
+        <w:t>trong</w:t>
+      </w:r>
+      <w:proofErr w:type="spellEnd"/>
+      <w:r>
+        <w:rPr>
+          <w:sz w:val="28"/>
+          <w:szCs w:val="28"/>
+        </w:rPr>
+        <w:t xml:space="preserve"> graph </w:t>
+      </w:r>
+      <w:proofErr w:type="spellStart"/>
+      <w:r>
+        <w:rPr>
+          <w:sz w:val="28"/>
+          <w:szCs w:val="28"/>
+        </w:rPr>
+        <w:t>sẽ</w:t>
+      </w:r>
+      <w:proofErr w:type="spellEnd"/>
+      <w:r>
+        <w:rPr>
+          <w:sz w:val="28"/>
+          <w:szCs w:val="28"/>
+        </w:rPr>
+        <w:t xml:space="preserve"> </w:t>
+      </w:r>
+      <w:proofErr w:type="spellStart"/>
+      <w:r>
+        <w:rPr>
+          <w:sz w:val="28"/>
+          <w:szCs w:val="28"/>
+        </w:rPr>
+        <w:t>thể</w:t>
+      </w:r>
+      <w:proofErr w:type="spellEnd"/>
+      <w:r>
+        <w:rPr>
+          <w:sz w:val="28"/>
+          <w:szCs w:val="28"/>
+        </w:rPr>
+        <w:t xml:space="preserve"> </w:t>
+      </w:r>
+      <w:proofErr w:type="spellStart"/>
+      <w:r>
+        <w:rPr>
+          <w:sz w:val="28"/>
+          <w:szCs w:val="28"/>
+        </w:rPr>
+        <w:t>hiện</w:t>
+      </w:r>
+      <w:proofErr w:type="spellEnd"/>
+      <w:r>
+        <w:rPr>
+          <w:sz w:val="28"/>
+          <w:szCs w:val="28"/>
+        </w:rPr>
+        <w:t xml:space="preserve"> </w:t>
+      </w:r>
+      <w:proofErr w:type="spellStart"/>
+      <w:r>
+        <w:rPr>
+          <w:sz w:val="28"/>
+          <w:szCs w:val="28"/>
+        </w:rPr>
+        <w:t>một</w:t>
+      </w:r>
+      <w:proofErr w:type="spellEnd"/>
+      <w:r>
+        <w:rPr>
+          <w:sz w:val="28"/>
+          <w:szCs w:val="28"/>
+        </w:rPr>
+        <w:t xml:space="preserve"> </w:t>
+      </w:r>
+      <w:proofErr w:type="spellStart"/>
+      <w:r>
+        <w:rPr>
+          <w:sz w:val="28"/>
+          <w:szCs w:val="28"/>
+        </w:rPr>
+        <w:t>kiểu</w:t>
+      </w:r>
+      <w:proofErr w:type="spellEnd"/>
+      <w:r>
+        <w:rPr>
+          <w:sz w:val="28"/>
+          <w:szCs w:val="28"/>
+        </w:rPr>
+        <w:t xml:space="preserve"> dungeon room</w:t>
       </w:r>
     </w:p>
     <w:p>
@@ -173,13 +933,223 @@
           <w:numId w:val="1"/>
         </w:numPr>
       </w:pPr>
-      <w:r>
-        <w:rPr>
-          <w:sz w:val="28"/>
-          <w:szCs w:val="28"/>
-        </w:rPr>
-        <w:t>Sẽ có nhiều loại kiểu room, cho các biến thể và lối chơi khác nhau</w:t>
-      </w:r>
+      <w:proofErr w:type="spellStart"/>
+      <w:r>
+        <w:rPr>
+          <w:sz w:val="28"/>
+          <w:szCs w:val="28"/>
+        </w:rPr>
+        <w:t>Sẽ</w:t>
+      </w:r>
+      <w:proofErr w:type="spellEnd"/>
+      <w:r>
+        <w:rPr>
+          <w:sz w:val="28"/>
+          <w:szCs w:val="28"/>
+        </w:rPr>
+        <w:t xml:space="preserve"> </w:t>
+      </w:r>
+      <w:proofErr w:type="spellStart"/>
+      <w:r>
+        <w:rPr>
+          <w:sz w:val="28"/>
+          <w:szCs w:val="28"/>
+        </w:rPr>
+        <w:t>có</w:t>
+      </w:r>
+      <w:proofErr w:type="spellEnd"/>
+      <w:r>
+        <w:rPr>
+          <w:sz w:val="28"/>
+          <w:szCs w:val="28"/>
+        </w:rPr>
+        <w:t xml:space="preserve"> </w:t>
+      </w:r>
+      <w:proofErr w:type="spellStart"/>
+      <w:r>
+        <w:rPr>
+          <w:sz w:val="28"/>
+          <w:szCs w:val="28"/>
+        </w:rPr>
+        <w:t>nhiều</w:t>
+      </w:r>
+      <w:proofErr w:type="spellEnd"/>
+      <w:r>
+        <w:rPr>
+          <w:sz w:val="28"/>
+          <w:szCs w:val="28"/>
+        </w:rPr>
+        <w:t xml:space="preserve"> </w:t>
+      </w:r>
+      <w:proofErr w:type="spellStart"/>
+      <w:r>
+        <w:rPr>
+          <w:sz w:val="28"/>
+          <w:szCs w:val="28"/>
+        </w:rPr>
+        <w:t>loại</w:t>
+      </w:r>
+      <w:proofErr w:type="spellEnd"/>
+      <w:r>
+        <w:rPr>
+          <w:sz w:val="28"/>
+          <w:szCs w:val="28"/>
+        </w:rPr>
+        <w:t xml:space="preserve"> </w:t>
+      </w:r>
+      <w:proofErr w:type="spellStart"/>
+      <w:r>
+        <w:rPr>
+          <w:sz w:val="28"/>
+          <w:szCs w:val="28"/>
+        </w:rPr>
+        <w:t>kiểu</w:t>
+      </w:r>
+      <w:proofErr w:type="spellEnd"/>
+      <w:r>
+        <w:rPr>
+          <w:sz w:val="28"/>
+          <w:szCs w:val="28"/>
+        </w:rPr>
+        <w:t xml:space="preserve"> room, </w:t>
+      </w:r>
+      <w:proofErr w:type="spellStart"/>
+      <w:r>
+        <w:rPr>
+          <w:sz w:val="28"/>
+          <w:szCs w:val="28"/>
+        </w:rPr>
+        <w:t>cho</w:t>
+      </w:r>
+      <w:proofErr w:type="spellEnd"/>
+      <w:r>
+        <w:rPr>
+          <w:sz w:val="28"/>
+          <w:szCs w:val="28"/>
+        </w:rPr>
+        <w:t xml:space="preserve"> </w:t>
+      </w:r>
+      <w:proofErr w:type="spellStart"/>
+      <w:r>
+        <w:rPr>
+          <w:sz w:val="28"/>
+          <w:szCs w:val="28"/>
+        </w:rPr>
+        <w:t>các</w:t>
+      </w:r>
+      <w:proofErr w:type="spellEnd"/>
+      <w:r>
+        <w:rPr>
+          <w:sz w:val="28"/>
+          <w:szCs w:val="28"/>
+        </w:rPr>
+        <w:t xml:space="preserve"> </w:t>
+      </w:r>
+      <w:proofErr w:type="spellStart"/>
+      <w:r>
+        <w:rPr>
+          <w:sz w:val="28"/>
+          <w:szCs w:val="28"/>
+        </w:rPr>
+        <w:t>biến</w:t>
+      </w:r>
+      <w:proofErr w:type="spellEnd"/>
+      <w:r>
+        <w:rPr>
+          <w:sz w:val="28"/>
+          <w:szCs w:val="28"/>
+        </w:rPr>
+        <w:t xml:space="preserve"> </w:t>
+      </w:r>
+      <w:proofErr w:type="spellStart"/>
+      <w:r>
+        <w:rPr>
+          <w:sz w:val="28"/>
+          <w:szCs w:val="28"/>
+        </w:rPr>
+        <w:t>thể</w:t>
+      </w:r>
+      <w:proofErr w:type="spellEnd"/>
+      <w:r>
+        <w:rPr>
+          <w:sz w:val="28"/>
+          <w:szCs w:val="28"/>
+        </w:rPr>
+        <w:t xml:space="preserve"> </w:t>
+      </w:r>
+      <w:proofErr w:type="spellStart"/>
+      <w:r>
+        <w:rPr>
+          <w:sz w:val="28"/>
+          <w:szCs w:val="28"/>
+        </w:rPr>
+        <w:t>và</w:t>
+      </w:r>
+      <w:proofErr w:type="spellEnd"/>
+      <w:r>
+        <w:rPr>
+          <w:sz w:val="28"/>
+          <w:szCs w:val="28"/>
+        </w:rPr>
+        <w:t xml:space="preserve"> </w:t>
+      </w:r>
+      <w:proofErr w:type="spellStart"/>
+      <w:r>
+        <w:rPr>
+          <w:sz w:val="28"/>
+          <w:szCs w:val="28"/>
+        </w:rPr>
+        <w:t>lối</w:t>
+      </w:r>
+      <w:proofErr w:type="spellEnd"/>
+      <w:r>
+        <w:rPr>
+          <w:sz w:val="28"/>
+          <w:szCs w:val="28"/>
+        </w:rPr>
+        <w:t xml:space="preserve"> </w:t>
+      </w:r>
+      <w:proofErr w:type="spellStart"/>
+      <w:r>
+        <w:rPr>
+          <w:sz w:val="28"/>
+          <w:szCs w:val="28"/>
+        </w:rPr>
+        <w:t>chơi</w:t>
+      </w:r>
+      <w:proofErr w:type="spellEnd"/>
+      <w:r>
+        <w:rPr>
+          <w:sz w:val="28"/>
+          <w:szCs w:val="28"/>
+        </w:rPr>
+        <w:t xml:space="preserve"> </w:t>
+      </w:r>
+      <w:proofErr w:type="spellStart"/>
+      <w:r>
+        <w:rPr>
+          <w:sz w:val="28"/>
+          <w:szCs w:val="28"/>
+        </w:rPr>
+        <w:t>khác</w:t>
+      </w:r>
+      <w:proofErr w:type="spellEnd"/>
+      <w:r>
+        <w:rPr>
+          <w:sz w:val="28"/>
+          <w:szCs w:val="28"/>
+        </w:rPr>
+        <w:t xml:space="preserve"> </w:t>
+      </w:r>
+      <w:proofErr w:type="spellStart"/>
+      <w:r>
+        <w:rPr>
+          <w:sz w:val="28"/>
+          <w:szCs w:val="28"/>
+        </w:rPr>
+        <w:t>nhau</w:t>
+      </w:r>
+      <w:proofErr w:type="spellEnd"/>
       <w:r>
         <w:rPr>
           <w:sz w:val="28"/>
@@ -201,21 +1171,135 @@
           <w:sz w:val="28"/>
           <w:szCs w:val="28"/>
         </w:rPr>
-        <w:t xml:space="preserve">1 room template sẽ </w:t>
-      </w:r>
-      <w:r>
-        <w:rPr>
-          <w:sz w:val="28"/>
-          <w:szCs w:val="28"/>
-        </w:rPr>
-        <w:t>được chọn</w:t>
-      </w:r>
-      <w:r>
-        <w:rPr>
-          <w:sz w:val="28"/>
-          <w:szCs w:val="28"/>
-        </w:rPr>
-        <w:t xml:space="preserve"> ngẫu nhiên cho mỗi kiểu room node</w:t>
+        <w:t xml:space="preserve">1 room template </w:t>
+      </w:r>
+      <w:proofErr w:type="spellStart"/>
+      <w:r>
+        <w:rPr>
+          <w:sz w:val="28"/>
+          <w:szCs w:val="28"/>
+        </w:rPr>
+        <w:t>sẽ</w:t>
+      </w:r>
+      <w:proofErr w:type="spellEnd"/>
+      <w:r>
+        <w:rPr>
+          <w:sz w:val="28"/>
+          <w:szCs w:val="28"/>
+        </w:rPr>
+        <w:t xml:space="preserve"> </w:t>
+      </w:r>
+      <w:proofErr w:type="spellStart"/>
+      <w:r>
+        <w:rPr>
+          <w:sz w:val="28"/>
+          <w:szCs w:val="28"/>
+        </w:rPr>
+        <w:t>được</w:t>
+      </w:r>
+      <w:proofErr w:type="spellEnd"/>
+      <w:r>
+        <w:rPr>
+          <w:sz w:val="28"/>
+          <w:szCs w:val="28"/>
+        </w:rPr>
+        <w:t xml:space="preserve"> </w:t>
+      </w:r>
+      <w:proofErr w:type="spellStart"/>
+      <w:r>
+        <w:rPr>
+          <w:sz w:val="28"/>
+          <w:szCs w:val="28"/>
+        </w:rPr>
+        <w:t>chọn</w:t>
+      </w:r>
+      <w:proofErr w:type="spellEnd"/>
+      <w:r>
+        <w:rPr>
+          <w:sz w:val="28"/>
+          <w:szCs w:val="28"/>
+        </w:rPr>
+        <w:t xml:space="preserve"> </w:t>
+      </w:r>
+      <w:proofErr w:type="spellStart"/>
+      <w:r>
+        <w:rPr>
+          <w:sz w:val="28"/>
+          <w:szCs w:val="28"/>
+        </w:rPr>
+        <w:t>ngẫu</w:t>
+      </w:r>
+      <w:proofErr w:type="spellEnd"/>
+      <w:r>
+        <w:rPr>
+          <w:sz w:val="28"/>
+          <w:szCs w:val="28"/>
+        </w:rPr>
+        <w:t xml:space="preserve"> </w:t>
+      </w:r>
+      <w:proofErr w:type="spellStart"/>
+      <w:r>
+        <w:rPr>
+          <w:sz w:val="28"/>
+          <w:szCs w:val="28"/>
+        </w:rPr>
+        <w:t>nhiên</w:t>
+      </w:r>
+      <w:proofErr w:type="spellEnd"/>
+      <w:r>
+        <w:rPr>
+          <w:sz w:val="28"/>
+          <w:szCs w:val="28"/>
+        </w:rPr>
+        <w:t xml:space="preserve"> </w:t>
+      </w:r>
+      <w:proofErr w:type="spellStart"/>
+      <w:r>
+        <w:rPr>
+          <w:sz w:val="28"/>
+          <w:szCs w:val="28"/>
+        </w:rPr>
+        <w:t>cho</w:t>
+      </w:r>
+      <w:proofErr w:type="spellEnd"/>
+      <w:r>
+        <w:rPr>
+          <w:sz w:val="28"/>
+          <w:szCs w:val="28"/>
+        </w:rPr>
+        <w:t xml:space="preserve"> </w:t>
+      </w:r>
+      <w:proofErr w:type="spellStart"/>
+      <w:r>
+        <w:rPr>
+          <w:sz w:val="28"/>
+          <w:szCs w:val="28"/>
+        </w:rPr>
+        <w:t>mỗi</w:t>
+      </w:r>
+      <w:proofErr w:type="spellEnd"/>
+      <w:r>
+        <w:rPr>
+          <w:sz w:val="28"/>
+          <w:szCs w:val="28"/>
+        </w:rPr>
+        <w:t xml:space="preserve"> </w:t>
+      </w:r>
+      <w:proofErr w:type="spellStart"/>
+      <w:r>
+        <w:rPr>
+          <w:sz w:val="28"/>
+          <w:szCs w:val="28"/>
+        </w:rPr>
+        <w:t>kiểu</w:t>
+      </w:r>
+      <w:proofErr w:type="spellEnd"/>
+      <w:r>
+        <w:rPr>
+          <w:sz w:val="28"/>
+          <w:szCs w:val="28"/>
+        </w:rPr>
+        <w:t xml:space="preserve"> room node</w:t>
       </w:r>
     </w:p>
     <w:p>
@@ -237,13 +1321,79 @@
         </w:rPr>
         <w:t xml:space="preserve">Room template </w:t>
       </w:r>
-      <w:r>
-        <w:rPr>
-          <w:sz w:val="28"/>
-          <w:szCs w:val="28"/>
-        </w:rPr>
-        <w:t>sẽ được tạo bằng tay</w:t>
-      </w:r>
+      <w:proofErr w:type="spellStart"/>
+      <w:r>
+        <w:rPr>
+          <w:sz w:val="28"/>
+          <w:szCs w:val="28"/>
+        </w:rPr>
+        <w:t>sẽ</w:t>
+      </w:r>
+      <w:proofErr w:type="spellEnd"/>
+      <w:r>
+        <w:rPr>
+          <w:sz w:val="28"/>
+          <w:szCs w:val="28"/>
+        </w:rPr>
+        <w:t xml:space="preserve"> </w:t>
+      </w:r>
+      <w:proofErr w:type="spellStart"/>
+      <w:r>
+        <w:rPr>
+          <w:sz w:val="28"/>
+          <w:szCs w:val="28"/>
+        </w:rPr>
+        <w:t>được</w:t>
+      </w:r>
+      <w:proofErr w:type="spellEnd"/>
+      <w:r>
+        <w:rPr>
+          <w:sz w:val="28"/>
+          <w:szCs w:val="28"/>
+        </w:rPr>
+        <w:t xml:space="preserve"> </w:t>
+      </w:r>
+      <w:proofErr w:type="spellStart"/>
+      <w:r>
+        <w:rPr>
+          <w:sz w:val="28"/>
+          <w:szCs w:val="28"/>
+        </w:rPr>
+        <w:t>tạo</w:t>
+      </w:r>
+      <w:proofErr w:type="spellEnd"/>
+      <w:r>
+        <w:rPr>
+          <w:sz w:val="28"/>
+          <w:szCs w:val="28"/>
+        </w:rPr>
+        <w:t xml:space="preserve"> </w:t>
+      </w:r>
+      <w:proofErr w:type="spellStart"/>
+      <w:r>
+        <w:rPr>
+          <w:sz w:val="28"/>
+          <w:szCs w:val="28"/>
+        </w:rPr>
+        <w:t>bằng</w:t>
+      </w:r>
+      <w:proofErr w:type="spellEnd"/>
+      <w:r>
+        <w:rPr>
+          <w:sz w:val="28"/>
+          <w:szCs w:val="28"/>
+        </w:rPr>
+        <w:t xml:space="preserve"> </w:t>
+      </w:r>
+      <w:proofErr w:type="spellStart"/>
+      <w:r>
+        <w:rPr>
+          <w:sz w:val="28"/>
+          <w:szCs w:val="28"/>
+        </w:rPr>
+        <w:t>tay</w:t>
+      </w:r>
+      <w:proofErr w:type="spellEnd"/>
     </w:p>
     <w:p>
       <w:pPr>
@@ -267,33 +1417,107 @@
           <w:szCs w:val="28"/>
         </w:rPr>
       </w:pPr>
-      <w:r>
-        <w:rPr>
-          <w:sz w:val="28"/>
-          <w:szCs w:val="28"/>
-        </w:rPr>
-        <w:t>EditorWindow, GUIStyle, GetWindow, Scriptable Object</w:t>
-      </w:r>
-      <w:r>
-        <w:rPr>
-          <w:sz w:val="28"/>
-          <w:szCs w:val="28"/>
-        </w:rPr>
-        <w:t>, Guid struct</w:t>
-      </w:r>
-      <w:r>
-        <w:rPr>
-          <w:sz w:val="28"/>
-          <w:szCs w:val="28"/>
-        </w:rPr>
-        <w:t>, OnOpenAsset</w:t>
-      </w:r>
-      <w:r>
-        <w:rPr>
-          <w:sz w:val="28"/>
-          <w:szCs w:val="28"/>
-        </w:rPr>
-        <w:t>, GenericMenu</w:t>
+      <w:proofErr w:type="spellStart"/>
+      <w:r>
+        <w:rPr>
+          <w:sz w:val="28"/>
+          <w:szCs w:val="28"/>
+        </w:rPr>
+        <w:t>EditorWindow</w:t>
+      </w:r>
+      <w:proofErr w:type="spellEnd"/>
+      <w:r>
+        <w:rPr>
+          <w:sz w:val="28"/>
+          <w:szCs w:val="28"/>
+        </w:rPr>
+        <w:t xml:space="preserve">, </w:t>
+      </w:r>
+      <w:proofErr w:type="spellStart"/>
+      <w:r>
+        <w:rPr>
+          <w:sz w:val="28"/>
+          <w:szCs w:val="28"/>
+        </w:rPr>
+        <w:t>GUIStyle</w:t>
+      </w:r>
+      <w:proofErr w:type="spellEnd"/>
+      <w:r>
+        <w:rPr>
+          <w:sz w:val="28"/>
+          <w:szCs w:val="28"/>
+        </w:rPr>
+        <w:t xml:space="preserve">, </w:t>
+      </w:r>
+      <w:proofErr w:type="spellStart"/>
+      <w:r>
+        <w:rPr>
+          <w:sz w:val="28"/>
+          <w:szCs w:val="28"/>
+        </w:rPr>
+        <w:t>GetWindow</w:t>
+      </w:r>
+      <w:proofErr w:type="spellEnd"/>
+      <w:r>
+        <w:rPr>
+          <w:sz w:val="28"/>
+          <w:szCs w:val="28"/>
+        </w:rPr>
+        <w:t>, Scriptable Object</w:t>
+      </w:r>
+      <w:r>
+        <w:rPr>
+          <w:sz w:val="28"/>
+          <w:szCs w:val="28"/>
+        </w:rPr>
+        <w:t xml:space="preserve">, </w:t>
+      </w:r>
+      <w:proofErr w:type="spellStart"/>
+      <w:r>
+        <w:rPr>
+          <w:sz w:val="28"/>
+          <w:szCs w:val="28"/>
+        </w:rPr>
+        <w:t>Guid</w:t>
+      </w:r>
+      <w:proofErr w:type="spellEnd"/>
+      <w:r>
+        <w:rPr>
+          <w:sz w:val="28"/>
+          <w:szCs w:val="28"/>
+        </w:rPr>
+        <w:t xml:space="preserve"> struct</w:t>
+      </w:r>
+      <w:r>
+        <w:rPr>
+          <w:sz w:val="28"/>
+          <w:szCs w:val="28"/>
+        </w:rPr>
+        <w:t xml:space="preserve">, </w:t>
+      </w:r>
+      <w:proofErr w:type="spellStart"/>
+      <w:r>
+        <w:rPr>
+          <w:sz w:val="28"/>
+          <w:szCs w:val="28"/>
+        </w:rPr>
+        <w:t>OnOpenAsset</w:t>
+      </w:r>
+      <w:proofErr w:type="spellEnd"/>
+      <w:r>
+        <w:rPr>
+          <w:sz w:val="28"/>
+          <w:szCs w:val="28"/>
+        </w:rPr>
+        <w:t xml:space="preserve">, </w:t>
+      </w:r>
+      <w:proofErr w:type="spellStart"/>
+      <w:r>
+        <w:rPr>
+          <w:sz w:val="28"/>
+          <w:szCs w:val="28"/>
+        </w:rPr>
+        <w:t>GenericMenu</w:t>
       </w:r>
       <w:r>
         <w:rPr>
@@ -302,26 +1526,68 @@
         </w:rPr>
         <w:t>.AddItem</w:t>
       </w:r>
-      <w:r>
-        <w:rPr>
-          <w:sz w:val="28"/>
-          <w:szCs w:val="28"/>
-        </w:rPr>
-        <w:t>, Selection.activeObject</w:t>
-      </w:r>
-      <w:r>
-        <w:rPr>
-          <w:sz w:val="28"/>
-          <w:szCs w:val="28"/>
-        </w:rPr>
-        <w:t>, OnGUI()</w:t>
-      </w:r>
-      <w:r>
-        <w:rPr>
-          <w:sz w:val="28"/>
-          <w:szCs w:val="28"/>
-        </w:rPr>
-        <w:t>, Handles.DrawBezier()</w:t>
+      <w:proofErr w:type="spellEnd"/>
+      <w:r>
+        <w:rPr>
+          <w:sz w:val="28"/>
+          <w:szCs w:val="28"/>
+        </w:rPr>
+        <w:t xml:space="preserve">, </w:t>
+      </w:r>
+      <w:proofErr w:type="spellStart"/>
+      <w:r>
+        <w:rPr>
+          <w:sz w:val="28"/>
+          <w:szCs w:val="28"/>
+        </w:rPr>
+        <w:t>Selection.activeObject</w:t>
+      </w:r>
+      <w:proofErr w:type="spellEnd"/>
+      <w:r>
+        <w:rPr>
+          <w:sz w:val="28"/>
+          <w:szCs w:val="28"/>
+        </w:rPr>
+        <w:t xml:space="preserve">, </w:t>
+      </w:r>
+      <w:proofErr w:type="spellStart"/>
+      <w:r>
+        <w:rPr>
+          <w:sz w:val="28"/>
+          <w:szCs w:val="28"/>
+        </w:rPr>
+        <w:t>OnGUI</w:t>
+      </w:r>
+      <w:proofErr w:type="spellEnd"/>
+      <w:r>
+        <w:rPr>
+          <w:sz w:val="28"/>
+          <w:szCs w:val="28"/>
+        </w:rPr>
+        <w:t>()</w:t>
+      </w:r>
+      <w:r>
+        <w:rPr>
+          <w:sz w:val="28"/>
+          <w:szCs w:val="28"/>
+        </w:rPr>
+        <w:t xml:space="preserve">, </w:t>
+      </w:r>
+      <w:proofErr w:type="spellStart"/>
+      <w:r>
+        <w:rPr>
+          <w:sz w:val="28"/>
+          <w:szCs w:val="28"/>
+        </w:rPr>
+        <w:t>Handles.DrawBezier</w:t>
+      </w:r>
+      <w:proofErr w:type="spellEnd"/>
+      <w:r>
+        <w:rPr>
+          <w:sz w:val="28"/>
+          <w:szCs w:val="28"/>
+        </w:rPr>
+        <w:t>()</w:t>
       </w:r>
       <w:r>
         <w:rPr>
@@ -335,21 +1601,69 @@
           <w:sz w:val="28"/>
           <w:szCs w:val="28"/>
         </w:rPr>
-        <w:t>, OnValidate(</w:t>
-      </w:r>
-      <w:r>
-        <w:rPr>
-          <w:sz w:val="28"/>
-          <w:szCs w:val="28"/>
-        </w:rPr>
-        <w:t>), GUI.changed = true;</w:t>
-      </w:r>
-      <w:r>
-        <w:rPr>
-          <w:sz w:val="28"/>
-          <w:szCs w:val="28"/>
-        </w:rPr>
-        <w:t xml:space="preserve"> Selection.selectionChanged …</w:t>
+        <w:t xml:space="preserve">, </w:t>
+      </w:r>
+      <w:proofErr w:type="spellStart"/>
+      <w:r>
+        <w:rPr>
+          <w:sz w:val="28"/>
+          <w:szCs w:val="28"/>
+        </w:rPr>
+        <w:t>OnValidate</w:t>
+      </w:r>
+      <w:proofErr w:type="spellEnd"/>
+      <w:r>
+        <w:rPr>
+          <w:sz w:val="28"/>
+          <w:szCs w:val="28"/>
+        </w:rPr>
+        <w:t>(</w:t>
+      </w:r>
+      <w:r>
+        <w:rPr>
+          <w:sz w:val="28"/>
+          <w:szCs w:val="28"/>
+        </w:rPr>
+        <w:t xml:space="preserve">), </w:t>
+      </w:r>
+      <w:proofErr w:type="spellStart"/>
+      <w:r>
+        <w:rPr>
+          <w:sz w:val="28"/>
+          <w:szCs w:val="28"/>
+        </w:rPr>
+        <w:t>GUI.changed</w:t>
+      </w:r>
+      <w:proofErr w:type="spellEnd"/>
+      <w:r>
+        <w:rPr>
+          <w:sz w:val="28"/>
+          <w:szCs w:val="28"/>
+        </w:rPr>
+        <w:t xml:space="preserve"> = true;</w:t>
+      </w:r>
+      <w:r>
+        <w:rPr>
+          <w:sz w:val="28"/>
+          <w:szCs w:val="28"/>
+        </w:rPr>
+        <w:t xml:space="preserve"> </w:t>
+      </w:r>
+      <w:proofErr w:type="spellStart"/>
+      <w:r>
+        <w:rPr>
+          <w:sz w:val="28"/>
+          <w:szCs w:val="28"/>
+        </w:rPr>
+        <w:t>Selection.selectionChanged</w:t>
+      </w:r>
+      <w:proofErr w:type="spellEnd"/>
+      <w:r>
+        <w:rPr>
+          <w:sz w:val="28"/>
+          <w:szCs w:val="28"/>
+        </w:rPr>
+        <w:t xml:space="preserve"> …</w:t>
       </w:r>
     </w:p>
     <w:p>
@@ -364,13 +1678,143 @@
           <w:szCs w:val="28"/>
         </w:rPr>
       </w:pPr>
-      <w:r>
-        <w:rPr>
-          <w:sz w:val="28"/>
-          <w:szCs w:val="28"/>
-        </w:rPr>
-        <w:t>Chưa hiểu đoạn vẽ mũi tên: cần xem lại</w:t>
-      </w:r>
+      <w:proofErr w:type="spellStart"/>
+      <w:r>
+        <w:rPr>
+          <w:sz w:val="28"/>
+          <w:szCs w:val="28"/>
+        </w:rPr>
+        <w:t>Chưa</w:t>
+      </w:r>
+      <w:proofErr w:type="spellEnd"/>
+      <w:r>
+        <w:rPr>
+          <w:sz w:val="28"/>
+          <w:szCs w:val="28"/>
+        </w:rPr>
+        <w:t xml:space="preserve"> </w:t>
+      </w:r>
+      <w:proofErr w:type="spellStart"/>
+      <w:r>
+        <w:rPr>
+          <w:sz w:val="28"/>
+          <w:szCs w:val="28"/>
+        </w:rPr>
+        <w:t>hiểu</w:t>
+      </w:r>
+      <w:proofErr w:type="spellEnd"/>
+      <w:r>
+        <w:rPr>
+          <w:sz w:val="28"/>
+          <w:szCs w:val="28"/>
+        </w:rPr>
+        <w:t xml:space="preserve"> </w:t>
+      </w:r>
+      <w:proofErr w:type="spellStart"/>
+      <w:r>
+        <w:rPr>
+          <w:sz w:val="28"/>
+          <w:szCs w:val="28"/>
+        </w:rPr>
+        <w:t>đoạn</w:t>
+      </w:r>
+      <w:proofErr w:type="spellEnd"/>
+      <w:r>
+        <w:rPr>
+          <w:sz w:val="28"/>
+          <w:szCs w:val="28"/>
+        </w:rPr>
+        <w:t xml:space="preserve"> </w:t>
+      </w:r>
+      <w:proofErr w:type="spellStart"/>
+      <w:r>
+        <w:rPr>
+          <w:sz w:val="28"/>
+          <w:szCs w:val="28"/>
+        </w:rPr>
+        <w:t>vẽ</w:t>
+      </w:r>
+      <w:proofErr w:type="spellEnd"/>
+      <w:r>
+        <w:rPr>
+          <w:sz w:val="28"/>
+          <w:szCs w:val="28"/>
+        </w:rPr>
+        <w:t xml:space="preserve"> </w:t>
+      </w:r>
+      <w:proofErr w:type="spellStart"/>
+      <w:r>
+        <w:rPr>
+          <w:sz w:val="28"/>
+          <w:szCs w:val="28"/>
+        </w:rPr>
+        <w:t>mũi</w:t>
+      </w:r>
+      <w:proofErr w:type="spellEnd"/>
+      <w:r>
+        <w:rPr>
+          <w:sz w:val="28"/>
+          <w:szCs w:val="28"/>
+        </w:rPr>
+        <w:t xml:space="preserve"> </w:t>
+      </w:r>
+      <w:proofErr w:type="spellStart"/>
+      <w:r>
+        <w:rPr>
+          <w:sz w:val="28"/>
+          <w:szCs w:val="28"/>
+        </w:rPr>
+        <w:t>tên</w:t>
+      </w:r>
+      <w:proofErr w:type="spellEnd"/>
+      <w:r>
+        <w:rPr>
+          <w:sz w:val="28"/>
+          <w:szCs w:val="28"/>
+        </w:rPr>
+        <w:t xml:space="preserve">: </w:t>
+      </w:r>
+      <w:proofErr w:type="spellStart"/>
+      <w:r>
+        <w:rPr>
+          <w:sz w:val="28"/>
+          <w:szCs w:val="28"/>
+        </w:rPr>
+        <w:t>cần</w:t>
+      </w:r>
+      <w:proofErr w:type="spellEnd"/>
+      <w:r>
+        <w:rPr>
+          <w:sz w:val="28"/>
+          <w:szCs w:val="28"/>
+        </w:rPr>
+        <w:t xml:space="preserve"> </w:t>
+      </w:r>
+      <w:proofErr w:type="spellStart"/>
+      <w:r>
+        <w:rPr>
+          <w:sz w:val="28"/>
+          <w:szCs w:val="28"/>
+        </w:rPr>
+        <w:t>xem</w:t>
+      </w:r>
+      <w:proofErr w:type="spellEnd"/>
+      <w:r>
+        <w:rPr>
+          <w:sz w:val="28"/>
+          <w:szCs w:val="28"/>
+        </w:rPr>
+        <w:t xml:space="preserve"> </w:t>
+      </w:r>
+      <w:proofErr w:type="spellStart"/>
+      <w:r>
+        <w:rPr>
+          <w:sz w:val="28"/>
+          <w:szCs w:val="28"/>
+        </w:rPr>
+        <w:t>lại</w:t>
+      </w:r>
+      <w:proofErr w:type="spellEnd"/>
     </w:p>
     <w:p>
       <w:pPr>
@@ -384,12 +1828,197 @@
           <w:szCs w:val="28"/>
         </w:rPr>
       </w:pPr>
-      <w:r>
-        <w:rPr>
-          <w:sz w:val="28"/>
-          <w:szCs w:val="28"/>
-        </w:rPr>
-        <w:t>Phần nạo room node graph editor là phần sáng tạo nên giải thích trong đồ án.</w:t>
+      <w:proofErr w:type="spellStart"/>
+      <w:r>
+        <w:rPr>
+          <w:sz w:val="28"/>
+          <w:szCs w:val="28"/>
+        </w:rPr>
+        <w:t>Phần</w:t>
+      </w:r>
+      <w:proofErr w:type="spellEnd"/>
+      <w:r>
+        <w:rPr>
+          <w:sz w:val="28"/>
+          <w:szCs w:val="28"/>
+        </w:rPr>
+        <w:t xml:space="preserve"> </w:t>
+      </w:r>
+      <w:proofErr w:type="spellStart"/>
+      <w:r>
+        <w:rPr>
+          <w:sz w:val="28"/>
+          <w:szCs w:val="28"/>
+        </w:rPr>
+        <w:t>nạo</w:t>
+      </w:r>
+      <w:proofErr w:type="spellEnd"/>
+      <w:r>
+        <w:rPr>
+          <w:sz w:val="28"/>
+          <w:szCs w:val="28"/>
+        </w:rPr>
+        <w:t xml:space="preserve"> room node graph editor </w:t>
+      </w:r>
+      <w:proofErr w:type="spellStart"/>
+      <w:r>
+        <w:rPr>
+          <w:sz w:val="28"/>
+          <w:szCs w:val="28"/>
+        </w:rPr>
+        <w:t>là</w:t>
+      </w:r>
+      <w:proofErr w:type="spellEnd"/>
+      <w:r>
+        <w:rPr>
+          <w:sz w:val="28"/>
+          <w:szCs w:val="28"/>
+        </w:rPr>
+        <w:t xml:space="preserve"> </w:t>
+      </w:r>
+      <w:proofErr w:type="spellStart"/>
+      <w:r>
+        <w:rPr>
+          <w:sz w:val="28"/>
+          <w:szCs w:val="28"/>
+        </w:rPr>
+        <w:t>phần</w:t>
+      </w:r>
+      <w:proofErr w:type="spellEnd"/>
+      <w:r>
+        <w:rPr>
+          <w:sz w:val="28"/>
+          <w:szCs w:val="28"/>
+        </w:rPr>
+        <w:t xml:space="preserve"> </w:t>
+      </w:r>
+      <w:proofErr w:type="spellStart"/>
+      <w:r>
+        <w:rPr>
+          <w:sz w:val="28"/>
+          <w:szCs w:val="28"/>
+        </w:rPr>
+        <w:t>sáng</w:t>
+      </w:r>
+      <w:proofErr w:type="spellEnd"/>
+      <w:r>
+        <w:rPr>
+          <w:sz w:val="28"/>
+          <w:szCs w:val="28"/>
+        </w:rPr>
+        <w:t xml:space="preserve"> </w:t>
+      </w:r>
+      <w:proofErr w:type="spellStart"/>
+      <w:r>
+        <w:rPr>
+          <w:sz w:val="28"/>
+          <w:szCs w:val="28"/>
+        </w:rPr>
+        <w:t>tạo</w:t>
+      </w:r>
+      <w:proofErr w:type="spellEnd"/>
+      <w:r>
+        <w:rPr>
+          <w:sz w:val="28"/>
+          <w:szCs w:val="28"/>
+        </w:rPr>
+        <w:t xml:space="preserve"> </w:t>
+      </w:r>
+      <w:proofErr w:type="spellStart"/>
+      <w:r>
+        <w:rPr>
+          <w:sz w:val="28"/>
+          <w:szCs w:val="28"/>
+        </w:rPr>
+        <w:t>nên</w:t>
+      </w:r>
+      <w:proofErr w:type="spellEnd"/>
+      <w:r>
+        <w:rPr>
+          <w:sz w:val="28"/>
+          <w:szCs w:val="28"/>
+        </w:rPr>
+        <w:t xml:space="preserve"> </w:t>
+      </w:r>
+      <w:proofErr w:type="spellStart"/>
+      <w:r>
+        <w:rPr>
+          <w:sz w:val="28"/>
+          <w:szCs w:val="28"/>
+        </w:rPr>
+        <w:t>giải</w:t>
+      </w:r>
+      <w:proofErr w:type="spellEnd"/>
+      <w:r>
+        <w:rPr>
+          <w:sz w:val="28"/>
+          <w:szCs w:val="28"/>
+        </w:rPr>
+        <w:t xml:space="preserve"> </w:t>
+      </w:r>
+      <w:proofErr w:type="spellStart"/>
+      <w:r>
+        <w:rPr>
+          <w:sz w:val="28"/>
+          <w:szCs w:val="28"/>
+        </w:rPr>
+        <w:t>thích</w:t>
+      </w:r>
+      <w:proofErr w:type="spellEnd"/>
+      <w:r>
+        <w:rPr>
+          <w:sz w:val="28"/>
+          <w:szCs w:val="28"/>
+        </w:rPr>
+        <w:t xml:space="preserve"> </w:t>
+      </w:r>
+      <w:proofErr w:type="spellStart"/>
+      <w:r>
+        <w:rPr>
+          <w:sz w:val="28"/>
+          <w:szCs w:val="28"/>
+        </w:rPr>
+        <w:t>trong</w:t>
+      </w:r>
+      <w:proofErr w:type="spellEnd"/>
+      <w:r>
+        <w:rPr>
+          <w:sz w:val="28"/>
+          <w:szCs w:val="28"/>
+        </w:rPr>
+        <w:t xml:space="preserve"> </w:t>
+      </w:r>
+      <w:proofErr w:type="spellStart"/>
+      <w:r>
+        <w:rPr>
+          <w:sz w:val="28"/>
+          <w:szCs w:val="28"/>
+        </w:rPr>
+        <w:t>đồ</w:t>
+      </w:r>
+      <w:proofErr w:type="spellEnd"/>
+      <w:r>
+        <w:rPr>
+          <w:sz w:val="28"/>
+          <w:szCs w:val="28"/>
+        </w:rPr>
+        <w:t xml:space="preserve"> </w:t>
+      </w:r>
+      <w:proofErr w:type="spellStart"/>
+      <w:r>
+        <w:rPr>
+          <w:sz w:val="28"/>
+          <w:szCs w:val="28"/>
+        </w:rPr>
+        <w:t>án</w:t>
+      </w:r>
+      <w:proofErr w:type="spellEnd"/>
+      <w:r>
+        <w:rPr>
+          <w:sz w:val="28"/>
+          <w:szCs w:val="28"/>
+        </w:rPr>
+        <w:t>.</w:t>
       </w:r>
     </w:p>
     <w:p>
@@ -404,26 +2033,116 @@
           <w:szCs w:val="28"/>
         </w:rPr>
       </w:pPr>
-      <w:r>
-        <w:rPr>
-          <w:sz w:val="28"/>
-          <w:szCs w:val="28"/>
-        </w:rPr>
-        <w:t>Tìm hiểu về layer</w:t>
-      </w:r>
-      <w:r>
-        <w:rPr>
-          <w:sz w:val="28"/>
-          <w:szCs w:val="28"/>
-        </w:rPr>
-        <w:t>, SortingLayer</w:t>
-      </w:r>
-      <w:r>
-        <w:rPr>
-          <w:sz w:val="28"/>
-          <w:szCs w:val="28"/>
-        </w:rPr>
-        <w:t xml:space="preserve"> trong unity nói ch</w:t>
+      <w:proofErr w:type="spellStart"/>
+      <w:r>
+        <w:rPr>
+          <w:sz w:val="28"/>
+          <w:szCs w:val="28"/>
+        </w:rPr>
+        <w:t>Tìm</w:t>
+      </w:r>
+      <w:proofErr w:type="spellEnd"/>
+      <w:r>
+        <w:rPr>
+          <w:sz w:val="28"/>
+          <w:szCs w:val="28"/>
+        </w:rPr>
+        <w:t xml:space="preserve"> </w:t>
+      </w:r>
+      <w:proofErr w:type="spellStart"/>
+      <w:r>
+        <w:rPr>
+          <w:sz w:val="28"/>
+          <w:szCs w:val="28"/>
+        </w:rPr>
+        <w:t>hiểu</w:t>
+      </w:r>
+      <w:proofErr w:type="spellEnd"/>
+      <w:r>
+        <w:rPr>
+          <w:sz w:val="28"/>
+          <w:szCs w:val="28"/>
+        </w:rPr>
+        <w:t xml:space="preserve"> </w:t>
+      </w:r>
+      <w:proofErr w:type="spellStart"/>
+      <w:r>
+        <w:rPr>
+          <w:sz w:val="28"/>
+          <w:szCs w:val="28"/>
+        </w:rPr>
+        <w:t>về</w:t>
+      </w:r>
+      <w:proofErr w:type="spellEnd"/>
+      <w:r>
+        <w:rPr>
+          <w:sz w:val="28"/>
+          <w:szCs w:val="28"/>
+        </w:rPr>
+        <w:t xml:space="preserve"> layer</w:t>
+      </w:r>
+      <w:r>
+        <w:rPr>
+          <w:sz w:val="28"/>
+          <w:szCs w:val="28"/>
+        </w:rPr>
+        <w:t xml:space="preserve">, </w:t>
+      </w:r>
+      <w:proofErr w:type="spellStart"/>
+      <w:r>
+        <w:rPr>
+          <w:sz w:val="28"/>
+          <w:szCs w:val="28"/>
+        </w:rPr>
+        <w:t>SortingLayer</w:t>
+      </w:r>
+      <w:proofErr w:type="spellEnd"/>
+      <w:r>
+        <w:rPr>
+          <w:sz w:val="28"/>
+          <w:szCs w:val="28"/>
+        </w:rPr>
+        <w:t xml:space="preserve"> </w:t>
+      </w:r>
+      <w:proofErr w:type="spellStart"/>
+      <w:r>
+        <w:rPr>
+          <w:sz w:val="28"/>
+          <w:szCs w:val="28"/>
+        </w:rPr>
+        <w:t>trong</w:t>
+      </w:r>
+      <w:proofErr w:type="spellEnd"/>
+      <w:r>
+        <w:rPr>
+          <w:sz w:val="28"/>
+          <w:szCs w:val="28"/>
+        </w:rPr>
+        <w:t xml:space="preserve"> unity </w:t>
+      </w:r>
+      <w:proofErr w:type="spellStart"/>
+      <w:r>
+        <w:rPr>
+          <w:sz w:val="28"/>
+          <w:szCs w:val="28"/>
+        </w:rPr>
+        <w:t>nói</w:t>
+      </w:r>
+      <w:proofErr w:type="spellEnd"/>
+      <w:r>
+        <w:rPr>
+          <w:sz w:val="28"/>
+          <w:szCs w:val="28"/>
+        </w:rPr>
+        <w:t xml:space="preserve"> </w:t>
+      </w:r>
+      <w:proofErr w:type="spellStart"/>
+      <w:r>
+        <w:rPr>
+          <w:sz w:val="28"/>
+          <w:szCs w:val="28"/>
+        </w:rPr>
+        <w:t>ch</w:t>
       </w:r>
       <w:r>
         <w:rPr>
@@ -437,14 +2156,70 @@
           <w:sz w:val="28"/>
           <w:szCs w:val="28"/>
         </w:rPr>
-        <w:t>ng, camera nói riêng…</w:t>
-      </w:r>
-      <w:r>
-        <w:rPr>
-          <w:sz w:val="28"/>
-          <w:szCs w:val="28"/>
-        </w:rPr>
-        <w:t>, CinemaTargetGroup component</w:t>
+        <w:t>ng</w:t>
+      </w:r>
+      <w:proofErr w:type="spellEnd"/>
+      <w:r>
+        <w:rPr>
+          <w:sz w:val="28"/>
+          <w:szCs w:val="28"/>
+        </w:rPr>
+        <w:t xml:space="preserve">, camera </w:t>
+      </w:r>
+      <w:proofErr w:type="spellStart"/>
+      <w:r>
+        <w:rPr>
+          <w:sz w:val="28"/>
+          <w:szCs w:val="28"/>
+        </w:rPr>
+        <w:t>nói</w:t>
+      </w:r>
+      <w:proofErr w:type="spellEnd"/>
+      <w:r>
+        <w:rPr>
+          <w:sz w:val="28"/>
+          <w:szCs w:val="28"/>
+        </w:rPr>
+        <w:t xml:space="preserve"> </w:t>
+      </w:r>
+      <w:proofErr w:type="spellStart"/>
+      <w:r>
+        <w:rPr>
+          <w:sz w:val="28"/>
+          <w:szCs w:val="28"/>
+        </w:rPr>
+        <w:t>riêng</w:t>
+      </w:r>
+      <w:proofErr w:type="spellEnd"/>
+      <w:r>
+        <w:rPr>
+          <w:sz w:val="28"/>
+          <w:szCs w:val="28"/>
+        </w:rPr>
+        <w:t>…</w:t>
+      </w:r>
+      <w:r>
+        <w:rPr>
+          <w:sz w:val="28"/>
+          <w:szCs w:val="28"/>
+        </w:rPr>
+        <w:t xml:space="preserve">, </w:t>
+      </w:r>
+      <w:proofErr w:type="spellStart"/>
+      <w:r>
+        <w:rPr>
+          <w:sz w:val="28"/>
+          <w:szCs w:val="28"/>
+        </w:rPr>
+        <w:t>CinemaTargetGroup</w:t>
+      </w:r>
+      <w:proofErr w:type="spellEnd"/>
+      <w:r>
+        <w:rPr>
+          <w:sz w:val="28"/>
+          <w:szCs w:val="28"/>
+        </w:rPr>
+        <w:t xml:space="preserve"> component</w:t>
       </w:r>
     </w:p>
     <w:p>
@@ -487,7 +2262,39 @@
           <w:sz w:val="28"/>
           <w:szCs w:val="28"/>
         </w:rPr>
-        <w:t xml:space="preserve">So sánh mono và IL2CPP : </w:t>
+        <w:t xml:space="preserve">So </w:t>
+      </w:r>
+      <w:proofErr w:type="spellStart"/>
+      <w:r>
+        <w:rPr>
+          <w:sz w:val="28"/>
+          <w:szCs w:val="28"/>
+        </w:rPr>
+        <w:t>sánh</w:t>
+      </w:r>
+      <w:proofErr w:type="spellEnd"/>
+      <w:r>
+        <w:rPr>
+          <w:sz w:val="28"/>
+          <w:szCs w:val="28"/>
+        </w:rPr>
+        <w:t xml:space="preserve"> mono </w:t>
+      </w:r>
+      <w:proofErr w:type="spellStart"/>
+      <w:r>
+        <w:rPr>
+          <w:sz w:val="28"/>
+          <w:szCs w:val="28"/>
+        </w:rPr>
+        <w:t>và</w:t>
+      </w:r>
+      <w:proofErr w:type="spellEnd"/>
+      <w:r>
+        <w:rPr>
+          <w:sz w:val="28"/>
+          <w:szCs w:val="28"/>
+        </w:rPr>
+        <w:t xml:space="preserve"> IL2CPP : </w:t>
       </w:r>
       <w:hyperlink r:id="rId5" w:history="1">
         <w:r>
@@ -611,7 +2418,39 @@
           <w:sz w:val="28"/>
           <w:szCs w:val="28"/>
         </w:rPr>
-        <w:t xml:space="preserve"> (xem chi tiết ở file </w:t>
+        <w:t xml:space="preserve"> (</w:t>
+      </w:r>
+      <w:proofErr w:type="spellStart"/>
+      <w:r>
+        <w:rPr>
+          <w:sz w:val="28"/>
+          <w:szCs w:val="28"/>
+        </w:rPr>
+        <w:t>xem</w:t>
+      </w:r>
+      <w:proofErr w:type="spellEnd"/>
+      <w:r>
+        <w:rPr>
+          <w:sz w:val="28"/>
+          <w:szCs w:val="28"/>
+        </w:rPr>
+        <w:t xml:space="preserve"> chi </w:t>
+      </w:r>
+      <w:proofErr w:type="spellStart"/>
+      <w:r>
+        <w:rPr>
+          <w:sz w:val="28"/>
+          <w:szCs w:val="28"/>
+        </w:rPr>
+        <w:t>tiết</w:t>
+      </w:r>
+      <w:proofErr w:type="spellEnd"/>
+      <w:r>
+        <w:rPr>
+          <w:sz w:val="28"/>
+          <w:szCs w:val="28"/>
+        </w:rPr>
+        <w:t xml:space="preserve"> ở file </w:t>
       </w:r>
       <w:r>
         <w:rPr>
@@ -645,14 +2484,151 @@
           <w:sz w:val="28"/>
           <w:szCs w:val="28"/>
         </w:rPr>
-        <w:t>Các dungeon được tạo thành từ các tilemap</w:t>
-      </w:r>
-      <w:r>
-        <w:rPr>
-          <w:sz w:val="28"/>
-          <w:szCs w:val="28"/>
-        </w:rPr>
-        <w:t>(tìm hiểu tilemap)</w:t>
+        <w:t xml:space="preserve">Các dungeon </w:t>
+      </w:r>
+      <w:proofErr w:type="spellStart"/>
+      <w:r>
+        <w:rPr>
+          <w:sz w:val="28"/>
+          <w:szCs w:val="28"/>
+        </w:rPr>
+        <w:t>được</w:t>
+      </w:r>
+      <w:proofErr w:type="spellEnd"/>
+      <w:r>
+        <w:rPr>
+          <w:sz w:val="28"/>
+          <w:szCs w:val="28"/>
+        </w:rPr>
+        <w:t xml:space="preserve"> </w:t>
+      </w:r>
+      <w:proofErr w:type="spellStart"/>
+      <w:r>
+        <w:rPr>
+          <w:sz w:val="28"/>
+          <w:szCs w:val="28"/>
+        </w:rPr>
+        <w:t>tạo</w:t>
+      </w:r>
+      <w:proofErr w:type="spellEnd"/>
+      <w:r>
+        <w:rPr>
+          <w:sz w:val="28"/>
+          <w:szCs w:val="28"/>
+        </w:rPr>
+        <w:t xml:space="preserve"> </w:t>
+      </w:r>
+      <w:proofErr w:type="spellStart"/>
+      <w:r>
+        <w:rPr>
+          <w:sz w:val="28"/>
+          <w:szCs w:val="28"/>
+        </w:rPr>
+        <w:t>thành</w:t>
+      </w:r>
+      <w:proofErr w:type="spellEnd"/>
+      <w:r>
+        <w:rPr>
+          <w:sz w:val="28"/>
+          <w:szCs w:val="28"/>
+        </w:rPr>
+        <w:t xml:space="preserve"> </w:t>
+      </w:r>
+      <w:proofErr w:type="spellStart"/>
+      <w:r>
+        <w:rPr>
+          <w:sz w:val="28"/>
+          <w:szCs w:val="28"/>
+        </w:rPr>
+        <w:t>từ</w:t>
+      </w:r>
+      <w:proofErr w:type="spellEnd"/>
+      <w:r>
+        <w:rPr>
+          <w:sz w:val="28"/>
+          <w:szCs w:val="28"/>
+        </w:rPr>
+        <w:t xml:space="preserve"> </w:t>
+      </w:r>
+      <w:proofErr w:type="spellStart"/>
+      <w:r>
+        <w:rPr>
+          <w:sz w:val="28"/>
+          <w:szCs w:val="28"/>
+        </w:rPr>
+        <w:t>các</w:t>
+      </w:r>
+      <w:proofErr w:type="spellEnd"/>
+      <w:r>
+        <w:rPr>
+          <w:sz w:val="28"/>
+          <w:szCs w:val="28"/>
+        </w:rPr>
+        <w:t xml:space="preserve"> </w:t>
+      </w:r>
+      <w:proofErr w:type="spellStart"/>
+      <w:r>
+        <w:rPr>
+          <w:sz w:val="28"/>
+          <w:szCs w:val="28"/>
+        </w:rPr>
+        <w:t>tilemap</w:t>
+      </w:r>
+      <w:proofErr w:type="spellEnd"/>
+      <w:r>
+        <w:rPr>
+          <w:sz w:val="28"/>
+          <w:szCs w:val="28"/>
+        </w:rPr>
+        <w:t>(</w:t>
+      </w:r>
+      <w:proofErr w:type="spellStart"/>
+      <w:r>
+        <w:rPr>
+          <w:sz w:val="28"/>
+          <w:szCs w:val="28"/>
+        </w:rPr>
+        <w:t>tìm</w:t>
+      </w:r>
+      <w:proofErr w:type="spellEnd"/>
+      <w:r>
+        <w:rPr>
+          <w:sz w:val="28"/>
+          <w:szCs w:val="28"/>
+        </w:rPr>
+        <w:t xml:space="preserve"> </w:t>
+      </w:r>
+      <w:proofErr w:type="spellStart"/>
+      <w:r>
+        <w:rPr>
+          <w:sz w:val="28"/>
+          <w:szCs w:val="28"/>
+        </w:rPr>
+        <w:t>hiểu</w:t>
+      </w:r>
+      <w:proofErr w:type="spellEnd"/>
+      <w:r>
+        <w:rPr>
+          <w:sz w:val="28"/>
+          <w:szCs w:val="28"/>
+        </w:rPr>
+        <w:t xml:space="preserve"> </w:t>
+      </w:r>
+      <w:proofErr w:type="spellStart"/>
+      <w:r>
+        <w:rPr>
+          <w:sz w:val="28"/>
+          <w:szCs w:val="28"/>
+        </w:rPr>
+        <w:t>tilemap</w:t>
+      </w:r>
+      <w:proofErr w:type="spellEnd"/>
+      <w:r>
+        <w:rPr>
+          <w:sz w:val="28"/>
+          <w:szCs w:val="28"/>
+        </w:rPr>
+        <w:t>)</w:t>
       </w:r>
     </w:p>
     <w:p>
@@ -756,7 +2732,39 @@
           <w:sz w:val="28"/>
           <w:szCs w:val="28"/>
         </w:rPr>
-        <w:t>, Rigibody 2D, Tilemap Collider 2D</w:t>
+        <w:t xml:space="preserve">, </w:t>
+      </w:r>
+      <w:proofErr w:type="spellStart"/>
+      <w:r>
+        <w:rPr>
+          <w:sz w:val="28"/>
+          <w:szCs w:val="28"/>
+        </w:rPr>
+        <w:t>Rigibody</w:t>
+      </w:r>
+      <w:proofErr w:type="spellEnd"/>
+      <w:r>
+        <w:rPr>
+          <w:sz w:val="28"/>
+          <w:szCs w:val="28"/>
+        </w:rPr>
+        <w:t xml:space="preserve"> 2D, </w:t>
+      </w:r>
+      <w:proofErr w:type="spellStart"/>
+      <w:r>
+        <w:rPr>
+          <w:sz w:val="28"/>
+          <w:szCs w:val="28"/>
+        </w:rPr>
+        <w:t>Tilemap</w:t>
+      </w:r>
+      <w:proofErr w:type="spellEnd"/>
+      <w:r>
+        <w:rPr>
+          <w:sz w:val="28"/>
+          <w:szCs w:val="28"/>
+        </w:rPr>
+        <w:t xml:space="preserve"> Collider 2D</w:t>
       </w:r>
       <w:r>
         <w:rPr>
@@ -778,12 +2786,165 @@
           <w:szCs w:val="28"/>
         </w:rPr>
       </w:pPr>
-      <w:r>
-        <w:rPr>
-          <w:sz w:val="28"/>
-          <w:szCs w:val="28"/>
-        </w:rPr>
-        <w:t>Muốn xóa tilemap bên scene thì bấm chức năng paint with active bush ở Tile pallet rồi giữ shift</w:t>
+      <w:proofErr w:type="spellStart"/>
+      <w:r>
+        <w:rPr>
+          <w:sz w:val="28"/>
+          <w:szCs w:val="28"/>
+        </w:rPr>
+        <w:t>Muốn</w:t>
+      </w:r>
+      <w:proofErr w:type="spellEnd"/>
+      <w:r>
+        <w:rPr>
+          <w:sz w:val="28"/>
+          <w:szCs w:val="28"/>
+        </w:rPr>
+        <w:t xml:space="preserve"> </w:t>
+      </w:r>
+      <w:proofErr w:type="spellStart"/>
+      <w:r>
+        <w:rPr>
+          <w:sz w:val="28"/>
+          <w:szCs w:val="28"/>
+        </w:rPr>
+        <w:t>xóa</w:t>
+      </w:r>
+      <w:proofErr w:type="spellEnd"/>
+      <w:r>
+        <w:rPr>
+          <w:sz w:val="28"/>
+          <w:szCs w:val="28"/>
+        </w:rPr>
+        <w:t xml:space="preserve"> </w:t>
+      </w:r>
+      <w:proofErr w:type="spellStart"/>
+      <w:r>
+        <w:rPr>
+          <w:sz w:val="28"/>
+          <w:szCs w:val="28"/>
+        </w:rPr>
+        <w:t>tilemap</w:t>
+      </w:r>
+      <w:proofErr w:type="spellEnd"/>
+      <w:r>
+        <w:rPr>
+          <w:sz w:val="28"/>
+          <w:szCs w:val="28"/>
+        </w:rPr>
+        <w:t xml:space="preserve"> </w:t>
+      </w:r>
+      <w:proofErr w:type="spellStart"/>
+      <w:r>
+        <w:rPr>
+          <w:sz w:val="28"/>
+          <w:szCs w:val="28"/>
+        </w:rPr>
+        <w:t>bên</w:t>
+      </w:r>
+      <w:proofErr w:type="spellEnd"/>
+      <w:r>
+        <w:rPr>
+          <w:sz w:val="28"/>
+          <w:szCs w:val="28"/>
+        </w:rPr>
+        <w:t xml:space="preserve"> scene </w:t>
+      </w:r>
+      <w:proofErr w:type="spellStart"/>
+      <w:r>
+        <w:rPr>
+          <w:sz w:val="28"/>
+          <w:szCs w:val="28"/>
+        </w:rPr>
+        <w:t>thì</w:t>
+      </w:r>
+      <w:proofErr w:type="spellEnd"/>
+      <w:r>
+        <w:rPr>
+          <w:sz w:val="28"/>
+          <w:szCs w:val="28"/>
+        </w:rPr>
+        <w:t xml:space="preserve"> </w:t>
+      </w:r>
+      <w:proofErr w:type="spellStart"/>
+      <w:r>
+        <w:rPr>
+          <w:sz w:val="28"/>
+          <w:szCs w:val="28"/>
+        </w:rPr>
+        <w:t>bấm</w:t>
+      </w:r>
+      <w:proofErr w:type="spellEnd"/>
+      <w:r>
+        <w:rPr>
+          <w:sz w:val="28"/>
+          <w:szCs w:val="28"/>
+        </w:rPr>
+        <w:t xml:space="preserve"> </w:t>
+      </w:r>
+      <w:proofErr w:type="spellStart"/>
+      <w:r>
+        <w:rPr>
+          <w:sz w:val="28"/>
+          <w:szCs w:val="28"/>
+        </w:rPr>
+        <w:t>chức</w:t>
+      </w:r>
+      <w:proofErr w:type="spellEnd"/>
+      <w:r>
+        <w:rPr>
+          <w:sz w:val="28"/>
+          <w:szCs w:val="28"/>
+        </w:rPr>
+        <w:t xml:space="preserve"> </w:t>
+      </w:r>
+      <w:proofErr w:type="spellStart"/>
+      <w:r>
+        <w:rPr>
+          <w:sz w:val="28"/>
+          <w:szCs w:val="28"/>
+        </w:rPr>
+        <w:t>năng</w:t>
+      </w:r>
+      <w:proofErr w:type="spellEnd"/>
+      <w:r>
+        <w:rPr>
+          <w:sz w:val="28"/>
+          <w:szCs w:val="28"/>
+        </w:rPr>
+        <w:t xml:space="preserve"> paint with active bush ở Tile pallet </w:t>
+      </w:r>
+      <w:proofErr w:type="spellStart"/>
+      <w:r>
+        <w:rPr>
+          <w:sz w:val="28"/>
+          <w:szCs w:val="28"/>
+        </w:rPr>
+        <w:t>rồi</w:t>
+      </w:r>
+      <w:proofErr w:type="spellEnd"/>
+      <w:r>
+        <w:rPr>
+          <w:sz w:val="28"/>
+          <w:szCs w:val="28"/>
+        </w:rPr>
+        <w:t xml:space="preserve"> </w:t>
+      </w:r>
+      <w:proofErr w:type="spellStart"/>
+      <w:r>
+        <w:rPr>
+          <w:sz w:val="28"/>
+          <w:szCs w:val="28"/>
+        </w:rPr>
+        <w:t>giữ</w:t>
+      </w:r>
+      <w:proofErr w:type="spellEnd"/>
+      <w:r>
+        <w:rPr>
+          <w:sz w:val="28"/>
+          <w:szCs w:val="28"/>
+        </w:rPr>
+        <w:t xml:space="preserve"> shift</w:t>
       </w:r>
     </w:p>
     <w:p>
@@ -803,7 +2964,39 @@
           <w:sz w:val="28"/>
           <w:szCs w:val="28"/>
         </w:rPr>
-        <w:t>Lưu ý khi dựng room:</w:t>
+        <w:t xml:space="preserve">Lưu ý </w:t>
+      </w:r>
+      <w:proofErr w:type="spellStart"/>
+      <w:r>
+        <w:rPr>
+          <w:sz w:val="28"/>
+          <w:szCs w:val="28"/>
+        </w:rPr>
+        <w:t>khi</w:t>
+      </w:r>
+      <w:proofErr w:type="spellEnd"/>
+      <w:r>
+        <w:rPr>
+          <w:sz w:val="28"/>
+          <w:szCs w:val="28"/>
+        </w:rPr>
+        <w:t xml:space="preserve"> </w:t>
+      </w:r>
+      <w:proofErr w:type="spellStart"/>
+      <w:r>
+        <w:rPr>
+          <w:sz w:val="28"/>
+          <w:szCs w:val="28"/>
+        </w:rPr>
+        <w:t>dựng</w:t>
+      </w:r>
+      <w:proofErr w:type="spellEnd"/>
+      <w:r>
+        <w:rPr>
+          <w:sz w:val="28"/>
+          <w:szCs w:val="28"/>
+        </w:rPr>
+        <w:t xml:space="preserve"> room:</w:t>
       </w:r>
     </w:p>
     <w:p>
@@ -823,22 +3016,136 @@
           <w:sz w:val="28"/>
           <w:szCs w:val="28"/>
         </w:rPr>
-        <w:t>Doorway rộng 3 ô vuông</w:t>
-      </w:r>
-      <w:r>
-        <w:rPr>
-          <w:sz w:val="28"/>
-          <w:szCs w:val="28"/>
-        </w:rPr>
-        <w:t xml:space="preserve">, 2 bản lề phải thẳng </w:t>
-      </w:r>
-      <w:r>
-        <w:rPr>
-          <w:sz w:val="28"/>
-          <w:szCs w:val="28"/>
-        </w:rPr>
-        <w:t>hang, không lệch</w:t>
-      </w:r>
+        <w:t xml:space="preserve">Doorway </w:t>
+      </w:r>
+      <w:proofErr w:type="spellStart"/>
+      <w:r>
+        <w:rPr>
+          <w:sz w:val="28"/>
+          <w:szCs w:val="28"/>
+        </w:rPr>
+        <w:t>rộng</w:t>
+      </w:r>
+      <w:proofErr w:type="spellEnd"/>
+      <w:r>
+        <w:rPr>
+          <w:sz w:val="28"/>
+          <w:szCs w:val="28"/>
+        </w:rPr>
+        <w:t xml:space="preserve"> 3 ô </w:t>
+      </w:r>
+      <w:proofErr w:type="spellStart"/>
+      <w:r>
+        <w:rPr>
+          <w:sz w:val="28"/>
+          <w:szCs w:val="28"/>
+        </w:rPr>
+        <w:t>vuông</w:t>
+      </w:r>
+      <w:proofErr w:type="spellEnd"/>
+      <w:r>
+        <w:rPr>
+          <w:sz w:val="28"/>
+          <w:szCs w:val="28"/>
+        </w:rPr>
+        <w:t xml:space="preserve">, 2 </w:t>
+      </w:r>
+      <w:proofErr w:type="spellStart"/>
+      <w:r>
+        <w:rPr>
+          <w:sz w:val="28"/>
+          <w:szCs w:val="28"/>
+        </w:rPr>
+        <w:t>bản</w:t>
+      </w:r>
+      <w:proofErr w:type="spellEnd"/>
+      <w:r>
+        <w:rPr>
+          <w:sz w:val="28"/>
+          <w:szCs w:val="28"/>
+        </w:rPr>
+        <w:t xml:space="preserve"> </w:t>
+      </w:r>
+      <w:proofErr w:type="spellStart"/>
+      <w:r>
+        <w:rPr>
+          <w:sz w:val="28"/>
+          <w:szCs w:val="28"/>
+        </w:rPr>
+        <w:t>lề</w:t>
+      </w:r>
+      <w:proofErr w:type="spellEnd"/>
+      <w:r>
+        <w:rPr>
+          <w:sz w:val="28"/>
+          <w:szCs w:val="28"/>
+        </w:rPr>
+        <w:t xml:space="preserve"> </w:t>
+      </w:r>
+      <w:proofErr w:type="spellStart"/>
+      <w:r>
+        <w:rPr>
+          <w:sz w:val="28"/>
+          <w:szCs w:val="28"/>
+        </w:rPr>
+        <w:t>phải</w:t>
+      </w:r>
+      <w:proofErr w:type="spellEnd"/>
+      <w:r>
+        <w:rPr>
+          <w:sz w:val="28"/>
+          <w:szCs w:val="28"/>
+        </w:rPr>
+        <w:t xml:space="preserve"> </w:t>
+      </w:r>
+      <w:proofErr w:type="spellStart"/>
+      <w:r>
+        <w:rPr>
+          <w:sz w:val="28"/>
+          <w:szCs w:val="28"/>
+        </w:rPr>
+        <w:t>thẳng</w:t>
+      </w:r>
+      <w:proofErr w:type="spellEnd"/>
+      <w:r>
+        <w:rPr>
+          <w:sz w:val="28"/>
+          <w:szCs w:val="28"/>
+        </w:rPr>
+        <w:t xml:space="preserve"> </w:t>
+      </w:r>
+      <w:r>
+        <w:rPr>
+          <w:sz w:val="28"/>
+          <w:szCs w:val="28"/>
+        </w:rPr>
+        <w:t xml:space="preserve">hang, </w:t>
+      </w:r>
+      <w:proofErr w:type="spellStart"/>
+      <w:r>
+        <w:rPr>
+          <w:sz w:val="28"/>
+          <w:szCs w:val="28"/>
+        </w:rPr>
+        <w:t>không</w:t>
+      </w:r>
+      <w:proofErr w:type="spellEnd"/>
+      <w:r>
+        <w:rPr>
+          <w:sz w:val="28"/>
+          <w:szCs w:val="28"/>
+        </w:rPr>
+        <w:t xml:space="preserve"> </w:t>
+      </w:r>
+      <w:proofErr w:type="spellStart"/>
+      <w:r>
+        <w:rPr>
+          <w:sz w:val="28"/>
+          <w:szCs w:val="28"/>
+        </w:rPr>
+        <w:t>lệch</w:t>
+      </w:r>
+      <w:proofErr w:type="spellEnd"/>
     </w:p>
     <w:p>
       <w:pPr>
@@ -857,8 +3164,113 @@
           <w:sz w:val="28"/>
           <w:szCs w:val="28"/>
         </w:rPr>
-        <w:t>2 cái cột này phải cùng kích thước</w:t>
-      </w:r>
+        <w:t xml:space="preserve">2 </w:t>
+      </w:r>
+      <w:proofErr w:type="spellStart"/>
+      <w:r>
+        <w:rPr>
+          <w:sz w:val="28"/>
+          <w:szCs w:val="28"/>
+        </w:rPr>
+        <w:t>cái</w:t>
+      </w:r>
+      <w:proofErr w:type="spellEnd"/>
+      <w:r>
+        <w:rPr>
+          <w:sz w:val="28"/>
+          <w:szCs w:val="28"/>
+        </w:rPr>
+        <w:t xml:space="preserve"> </w:t>
+      </w:r>
+      <w:proofErr w:type="spellStart"/>
+      <w:r>
+        <w:rPr>
+          <w:sz w:val="28"/>
+          <w:szCs w:val="28"/>
+        </w:rPr>
+        <w:t>cột</w:t>
+      </w:r>
+      <w:proofErr w:type="spellEnd"/>
+      <w:r>
+        <w:rPr>
+          <w:sz w:val="28"/>
+          <w:szCs w:val="28"/>
+        </w:rPr>
+        <w:t xml:space="preserve"> </w:t>
+      </w:r>
+      <w:proofErr w:type="spellStart"/>
+      <w:r>
+        <w:rPr>
+          <w:sz w:val="28"/>
+          <w:szCs w:val="28"/>
+        </w:rPr>
+        <w:t>này</w:t>
+      </w:r>
+      <w:proofErr w:type="spellEnd"/>
+      <w:r>
+        <w:rPr>
+          <w:sz w:val="28"/>
+          <w:szCs w:val="28"/>
+        </w:rPr>
+        <w:t xml:space="preserve"> </w:t>
+      </w:r>
+      <w:proofErr w:type="spellStart"/>
+      <w:r>
+        <w:rPr>
+          <w:sz w:val="28"/>
+          <w:szCs w:val="28"/>
+        </w:rPr>
+        <w:t>phải</w:t>
+      </w:r>
+      <w:proofErr w:type="spellEnd"/>
+      <w:r>
+        <w:rPr>
+          <w:sz w:val="28"/>
+          <w:szCs w:val="28"/>
+        </w:rPr>
+        <w:t xml:space="preserve"> </w:t>
+      </w:r>
+      <w:proofErr w:type="spellStart"/>
+      <w:r>
+        <w:rPr>
+          <w:sz w:val="28"/>
+          <w:szCs w:val="28"/>
+        </w:rPr>
+        <w:t>cùng</w:t>
+      </w:r>
+      <w:proofErr w:type="spellEnd"/>
+      <w:r>
+        <w:rPr>
+          <w:sz w:val="28"/>
+          <w:szCs w:val="28"/>
+        </w:rPr>
+        <w:t xml:space="preserve"> </w:t>
+      </w:r>
+      <w:proofErr w:type="spellStart"/>
+      <w:r>
+        <w:rPr>
+          <w:sz w:val="28"/>
+          <w:szCs w:val="28"/>
+        </w:rPr>
+        <w:t>kích</w:t>
+      </w:r>
+      <w:proofErr w:type="spellEnd"/>
+      <w:r>
+        <w:rPr>
+          <w:sz w:val="28"/>
+          <w:szCs w:val="28"/>
+        </w:rPr>
+        <w:t xml:space="preserve"> </w:t>
+      </w:r>
+      <w:proofErr w:type="spellStart"/>
+      <w:r>
+        <w:rPr>
+          <w:sz w:val="28"/>
+          <w:szCs w:val="28"/>
+        </w:rPr>
+        <w:t>thước</w:t>
+      </w:r>
+      <w:proofErr w:type="spellEnd"/>
     </w:p>
     <w:p>
       <w:pPr>
@@ -927,7 +3339,231 @@
           <w:sz w:val="28"/>
           <w:szCs w:val="28"/>
         </w:rPr>
-        <w:t>Thuật toán random cửa sẽ dựa trên mấy cái trên: nếu lỗi thì xem lại bài 24.</w:t>
+        <w:t xml:space="preserve">Thuật </w:t>
+      </w:r>
+      <w:proofErr w:type="spellStart"/>
+      <w:r>
+        <w:rPr>
+          <w:sz w:val="28"/>
+          <w:szCs w:val="28"/>
+        </w:rPr>
+        <w:t>toán</w:t>
+      </w:r>
+      <w:proofErr w:type="spellEnd"/>
+      <w:r>
+        <w:rPr>
+          <w:sz w:val="28"/>
+          <w:szCs w:val="28"/>
+        </w:rPr>
+        <w:t xml:space="preserve"> random </w:t>
+      </w:r>
+      <w:proofErr w:type="spellStart"/>
+      <w:r>
+        <w:rPr>
+          <w:sz w:val="28"/>
+          <w:szCs w:val="28"/>
+        </w:rPr>
+        <w:t>cửa</w:t>
+      </w:r>
+      <w:proofErr w:type="spellEnd"/>
+      <w:r>
+        <w:rPr>
+          <w:sz w:val="28"/>
+          <w:szCs w:val="28"/>
+        </w:rPr>
+        <w:t xml:space="preserve"> </w:t>
+      </w:r>
+      <w:proofErr w:type="spellStart"/>
+      <w:r>
+        <w:rPr>
+          <w:sz w:val="28"/>
+          <w:szCs w:val="28"/>
+        </w:rPr>
+        <w:t>sẽ</w:t>
+      </w:r>
+      <w:proofErr w:type="spellEnd"/>
+      <w:r>
+        <w:rPr>
+          <w:sz w:val="28"/>
+          <w:szCs w:val="28"/>
+        </w:rPr>
+        <w:t xml:space="preserve"> </w:t>
+      </w:r>
+      <w:proofErr w:type="spellStart"/>
+      <w:r>
+        <w:rPr>
+          <w:sz w:val="28"/>
+          <w:szCs w:val="28"/>
+        </w:rPr>
+        <w:t>dựa</w:t>
+      </w:r>
+      <w:proofErr w:type="spellEnd"/>
+      <w:r>
+        <w:rPr>
+          <w:sz w:val="28"/>
+          <w:szCs w:val="28"/>
+        </w:rPr>
+        <w:t xml:space="preserve"> </w:t>
+      </w:r>
+      <w:proofErr w:type="spellStart"/>
+      <w:r>
+        <w:rPr>
+          <w:sz w:val="28"/>
+          <w:szCs w:val="28"/>
+        </w:rPr>
+        <w:t>trên</w:t>
+      </w:r>
+      <w:proofErr w:type="spellEnd"/>
+      <w:r>
+        <w:rPr>
+          <w:sz w:val="28"/>
+          <w:szCs w:val="28"/>
+        </w:rPr>
+        <w:t xml:space="preserve"> </w:t>
+      </w:r>
+      <w:proofErr w:type="spellStart"/>
+      <w:r>
+        <w:rPr>
+          <w:sz w:val="28"/>
+          <w:szCs w:val="28"/>
+        </w:rPr>
+        <w:t>mấy</w:t>
+      </w:r>
+      <w:proofErr w:type="spellEnd"/>
+      <w:r>
+        <w:rPr>
+          <w:sz w:val="28"/>
+          <w:szCs w:val="28"/>
+        </w:rPr>
+        <w:t xml:space="preserve"> </w:t>
+      </w:r>
+      <w:proofErr w:type="spellStart"/>
+      <w:r>
+        <w:rPr>
+          <w:sz w:val="28"/>
+          <w:szCs w:val="28"/>
+        </w:rPr>
+        <w:t>cái</w:t>
+      </w:r>
+      <w:proofErr w:type="spellEnd"/>
+      <w:r>
+        <w:rPr>
+          <w:sz w:val="28"/>
+          <w:szCs w:val="28"/>
+        </w:rPr>
+        <w:t xml:space="preserve"> </w:t>
+      </w:r>
+      <w:proofErr w:type="spellStart"/>
+      <w:r>
+        <w:rPr>
+          <w:sz w:val="28"/>
+          <w:szCs w:val="28"/>
+        </w:rPr>
+        <w:t>trên</w:t>
+      </w:r>
+      <w:proofErr w:type="spellEnd"/>
+      <w:r>
+        <w:rPr>
+          <w:sz w:val="28"/>
+          <w:szCs w:val="28"/>
+        </w:rPr>
+        <w:t xml:space="preserve">: </w:t>
+      </w:r>
+      <w:proofErr w:type="spellStart"/>
+      <w:r>
+        <w:rPr>
+          <w:sz w:val="28"/>
+          <w:szCs w:val="28"/>
+        </w:rPr>
+        <w:t>nếu</w:t>
+      </w:r>
+      <w:proofErr w:type="spellEnd"/>
+      <w:r>
+        <w:rPr>
+          <w:sz w:val="28"/>
+          <w:szCs w:val="28"/>
+        </w:rPr>
+        <w:t xml:space="preserve"> </w:t>
+      </w:r>
+      <w:proofErr w:type="spellStart"/>
+      <w:r>
+        <w:rPr>
+          <w:sz w:val="28"/>
+          <w:szCs w:val="28"/>
+        </w:rPr>
+        <w:t>lỗi</w:t>
+      </w:r>
+      <w:proofErr w:type="spellEnd"/>
+      <w:r>
+        <w:rPr>
+          <w:sz w:val="28"/>
+          <w:szCs w:val="28"/>
+        </w:rPr>
+        <w:t xml:space="preserve"> </w:t>
+      </w:r>
+      <w:proofErr w:type="spellStart"/>
+      <w:r>
+        <w:rPr>
+          <w:sz w:val="28"/>
+          <w:szCs w:val="28"/>
+        </w:rPr>
+        <w:t>thì</w:t>
+      </w:r>
+      <w:proofErr w:type="spellEnd"/>
+      <w:r>
+        <w:rPr>
+          <w:sz w:val="28"/>
+          <w:szCs w:val="28"/>
+        </w:rPr>
+        <w:t xml:space="preserve"> </w:t>
+      </w:r>
+      <w:proofErr w:type="spellStart"/>
+      <w:r>
+        <w:rPr>
+          <w:sz w:val="28"/>
+          <w:szCs w:val="28"/>
+        </w:rPr>
+        <w:t>xem</w:t>
+      </w:r>
+      <w:proofErr w:type="spellEnd"/>
+      <w:r>
+        <w:rPr>
+          <w:sz w:val="28"/>
+          <w:szCs w:val="28"/>
+        </w:rPr>
+        <w:t xml:space="preserve"> </w:t>
+      </w:r>
+      <w:proofErr w:type="spellStart"/>
+      <w:r>
+        <w:rPr>
+          <w:sz w:val="28"/>
+          <w:szCs w:val="28"/>
+        </w:rPr>
+        <w:t>lại</w:t>
+      </w:r>
+      <w:proofErr w:type="spellEnd"/>
+      <w:r>
+        <w:rPr>
+          <w:sz w:val="28"/>
+          <w:szCs w:val="28"/>
+        </w:rPr>
+        <w:t xml:space="preserve"> </w:t>
+      </w:r>
+      <w:proofErr w:type="spellStart"/>
+      <w:r>
+        <w:rPr>
+          <w:sz w:val="28"/>
+          <w:szCs w:val="28"/>
+        </w:rPr>
+        <w:t>bài</w:t>
+      </w:r>
+      <w:proofErr w:type="spellEnd"/>
+      <w:r>
+        <w:rPr>
+          <w:sz w:val="28"/>
+          <w:szCs w:val="28"/>
+        </w:rPr>
+        <w:t xml:space="preserve"> 24.</w:t>
       </w:r>
       <w:r>
         <w:rPr>
@@ -943,7 +3579,25 @@
           <w:color w:val="FFFFFF"/>
           <w:shd w:val="clear" w:color="auto" w:fill="2D2F31"/>
         </w:rPr>
-        <w:t>Creating Our First Dungeon Room  (phút 49)</w:t>
+        <w:t>Creating Our First Dungeon Room  (</w:t>
+      </w:r>
+      <w:proofErr w:type="spellStart"/>
+      <w:r>
+        <w:rPr>
+          <w:rFonts w:ascii="Roboto" w:hAnsi="Roboto"/>
+          <w:color w:val="FFFFFF"/>
+          <w:shd w:val="clear" w:color="auto" w:fill="2D2F31"/>
+        </w:rPr>
+        <w:t>phút</w:t>
+      </w:r>
+      <w:proofErr w:type="spellEnd"/>
+      <w:r>
+        <w:rPr>
+          <w:rFonts w:ascii="Roboto" w:hAnsi="Roboto"/>
+          <w:color w:val="FFFFFF"/>
+          <w:shd w:val="clear" w:color="auto" w:fill="2D2F31"/>
+        </w:rPr>
+        <w:t xml:space="preserve"> 49)</w:t>
       </w:r>
     </w:p>
     <w:p>
@@ -1020,12 +3674,149 @@
           <w:szCs w:val="28"/>
         </w:rPr>
       </w:pPr>
-      <w:r>
-        <w:rPr>
-          <w:sz w:val="28"/>
-          <w:szCs w:val="28"/>
-        </w:rPr>
-        <w:t>Vẽ tilemap đúng với sorting layer để tránh lỗi hiển thị.</w:t>
+      <w:proofErr w:type="spellStart"/>
+      <w:r>
+        <w:rPr>
+          <w:sz w:val="28"/>
+          <w:szCs w:val="28"/>
+        </w:rPr>
+        <w:t>Vẽ</w:t>
+      </w:r>
+      <w:proofErr w:type="spellEnd"/>
+      <w:r>
+        <w:rPr>
+          <w:sz w:val="28"/>
+          <w:szCs w:val="28"/>
+        </w:rPr>
+        <w:t xml:space="preserve"> </w:t>
+      </w:r>
+      <w:proofErr w:type="spellStart"/>
+      <w:r>
+        <w:rPr>
+          <w:sz w:val="28"/>
+          <w:szCs w:val="28"/>
+        </w:rPr>
+        <w:t>tilemap</w:t>
+      </w:r>
+      <w:proofErr w:type="spellEnd"/>
+      <w:r>
+        <w:rPr>
+          <w:sz w:val="28"/>
+          <w:szCs w:val="28"/>
+        </w:rPr>
+        <w:t xml:space="preserve"> </w:t>
+      </w:r>
+      <w:proofErr w:type="spellStart"/>
+      <w:r>
+        <w:rPr>
+          <w:sz w:val="28"/>
+          <w:szCs w:val="28"/>
+        </w:rPr>
+        <w:t>đúng</w:t>
+      </w:r>
+      <w:proofErr w:type="spellEnd"/>
+      <w:r>
+        <w:rPr>
+          <w:sz w:val="28"/>
+          <w:szCs w:val="28"/>
+        </w:rPr>
+        <w:t xml:space="preserve"> </w:t>
+      </w:r>
+      <w:proofErr w:type="spellStart"/>
+      <w:r>
+        <w:rPr>
+          <w:sz w:val="28"/>
+          <w:szCs w:val="28"/>
+        </w:rPr>
+        <w:t>với</w:t>
+      </w:r>
+      <w:proofErr w:type="spellEnd"/>
+      <w:r>
+        <w:rPr>
+          <w:sz w:val="28"/>
+          <w:szCs w:val="28"/>
+        </w:rPr>
+        <w:t xml:space="preserve"> sorting layer </w:t>
+      </w:r>
+      <w:proofErr w:type="spellStart"/>
+      <w:r>
+        <w:rPr>
+          <w:sz w:val="28"/>
+          <w:szCs w:val="28"/>
+        </w:rPr>
+        <w:t>để</w:t>
+      </w:r>
+      <w:proofErr w:type="spellEnd"/>
+      <w:r>
+        <w:rPr>
+          <w:sz w:val="28"/>
+          <w:szCs w:val="28"/>
+        </w:rPr>
+        <w:t xml:space="preserve"> </w:t>
+      </w:r>
+      <w:proofErr w:type="spellStart"/>
+      <w:r>
+        <w:rPr>
+          <w:sz w:val="28"/>
+          <w:szCs w:val="28"/>
+        </w:rPr>
+        <w:t>tránh</w:t>
+      </w:r>
+      <w:proofErr w:type="spellEnd"/>
+      <w:r>
+        <w:rPr>
+          <w:sz w:val="28"/>
+          <w:szCs w:val="28"/>
+        </w:rPr>
+        <w:t xml:space="preserve"> </w:t>
+      </w:r>
+      <w:proofErr w:type="spellStart"/>
+      <w:r>
+        <w:rPr>
+          <w:sz w:val="28"/>
+          <w:szCs w:val="28"/>
+        </w:rPr>
+        <w:t>lỗi</w:t>
+      </w:r>
+      <w:proofErr w:type="spellEnd"/>
+      <w:r>
+        <w:rPr>
+          <w:sz w:val="28"/>
+          <w:szCs w:val="28"/>
+        </w:rPr>
+        <w:t xml:space="preserve"> </w:t>
+      </w:r>
+      <w:proofErr w:type="spellStart"/>
+      <w:r>
+        <w:rPr>
+          <w:sz w:val="28"/>
+          <w:szCs w:val="28"/>
+        </w:rPr>
+        <w:t>hiển</w:t>
+      </w:r>
+      <w:proofErr w:type="spellEnd"/>
+      <w:r>
+        <w:rPr>
+          <w:sz w:val="28"/>
+          <w:szCs w:val="28"/>
+        </w:rPr>
+        <w:t xml:space="preserve"> </w:t>
+      </w:r>
+      <w:proofErr w:type="spellStart"/>
+      <w:r>
+        <w:rPr>
+          <w:sz w:val="28"/>
+          <w:szCs w:val="28"/>
+        </w:rPr>
+        <w:t>thị</w:t>
+      </w:r>
+      <w:proofErr w:type="spellEnd"/>
+      <w:r>
+        <w:rPr>
+          <w:sz w:val="28"/>
+          <w:szCs w:val="28"/>
+        </w:rPr>
+        <w:t>.</w:t>
       </w:r>
     </w:p>
     <w:p>
@@ -1118,7 +3909,71 @@
           <w:sz w:val="28"/>
           <w:szCs w:val="28"/>
         </w:rPr>
-        <w:t>Enemy sẽ tự spawn ở vị trị spawn position</w:t>
+        <w:t xml:space="preserve">Enemy </w:t>
+      </w:r>
+      <w:proofErr w:type="spellStart"/>
+      <w:r>
+        <w:rPr>
+          <w:sz w:val="28"/>
+          <w:szCs w:val="28"/>
+        </w:rPr>
+        <w:t>sẽ</w:t>
+      </w:r>
+      <w:proofErr w:type="spellEnd"/>
+      <w:r>
+        <w:rPr>
+          <w:sz w:val="28"/>
+          <w:szCs w:val="28"/>
+        </w:rPr>
+        <w:t xml:space="preserve"> </w:t>
+      </w:r>
+      <w:proofErr w:type="spellStart"/>
+      <w:r>
+        <w:rPr>
+          <w:sz w:val="28"/>
+          <w:szCs w:val="28"/>
+        </w:rPr>
+        <w:t>tự</w:t>
+      </w:r>
+      <w:proofErr w:type="spellEnd"/>
+      <w:r>
+        <w:rPr>
+          <w:sz w:val="28"/>
+          <w:szCs w:val="28"/>
+        </w:rPr>
+        <w:t xml:space="preserve"> spawn ở </w:t>
+      </w:r>
+      <w:proofErr w:type="spellStart"/>
+      <w:r>
+        <w:rPr>
+          <w:sz w:val="28"/>
+          <w:szCs w:val="28"/>
+        </w:rPr>
+        <w:t>vị</w:t>
+      </w:r>
+      <w:proofErr w:type="spellEnd"/>
+      <w:r>
+        <w:rPr>
+          <w:sz w:val="28"/>
+          <w:szCs w:val="28"/>
+        </w:rPr>
+        <w:t xml:space="preserve"> </w:t>
+      </w:r>
+      <w:proofErr w:type="spellStart"/>
+      <w:r>
+        <w:rPr>
+          <w:sz w:val="28"/>
+          <w:szCs w:val="28"/>
+        </w:rPr>
+        <w:t>trị</w:t>
+      </w:r>
+      <w:proofErr w:type="spellEnd"/>
+      <w:r>
+        <w:rPr>
+          <w:sz w:val="28"/>
+          <w:szCs w:val="28"/>
+        </w:rPr>
+        <w:t xml:space="preserve"> spawn position</w:t>
       </w:r>
     </w:p>
     <w:p>
@@ -1142,33 +3997,147 @@
           <w:szCs w:val="28"/>
         </w:rPr>
       </w:pPr>
-      <w:r>
-        <w:rPr>
-          <w:sz w:val="28"/>
-          <w:szCs w:val="28"/>
-        </w:rPr>
-        <w:t>Muốn tạo room</w:t>
-      </w:r>
-      <w:r>
-        <w:rPr>
-          <w:sz w:val="28"/>
-          <w:szCs w:val="28"/>
-        </w:rPr>
-        <w:t xml:space="preserve"> c</w:t>
-      </w:r>
-      <w:r>
-        <w:rPr>
-          <w:sz w:val="28"/>
-          <w:szCs w:val="28"/>
-        </w:rPr>
-        <w:t xml:space="preserve">ủa riêng mình </w:t>
-      </w:r>
-      <w:r>
-        <w:rPr>
-          <w:sz w:val="28"/>
-          <w:szCs w:val="28"/>
-        </w:rPr>
-        <w:t>thì xem video 24 và 28</w:t>
+      <w:proofErr w:type="spellStart"/>
+      <w:r>
+        <w:rPr>
+          <w:sz w:val="28"/>
+          <w:szCs w:val="28"/>
+        </w:rPr>
+        <w:t>Muốn</w:t>
+      </w:r>
+      <w:proofErr w:type="spellEnd"/>
+      <w:r>
+        <w:rPr>
+          <w:sz w:val="28"/>
+          <w:szCs w:val="28"/>
+        </w:rPr>
+        <w:t xml:space="preserve"> </w:t>
+      </w:r>
+      <w:proofErr w:type="spellStart"/>
+      <w:r>
+        <w:rPr>
+          <w:sz w:val="28"/>
+          <w:szCs w:val="28"/>
+        </w:rPr>
+        <w:t>tạo</w:t>
+      </w:r>
+      <w:proofErr w:type="spellEnd"/>
+      <w:r>
+        <w:rPr>
+          <w:sz w:val="28"/>
+          <w:szCs w:val="28"/>
+        </w:rPr>
+        <w:t xml:space="preserve"> room</w:t>
+      </w:r>
+      <w:r>
+        <w:rPr>
+          <w:sz w:val="28"/>
+          <w:szCs w:val="28"/>
+        </w:rPr>
+        <w:t xml:space="preserve"> </w:t>
+      </w:r>
+      <w:proofErr w:type="spellStart"/>
+      <w:r>
+        <w:rPr>
+          <w:sz w:val="28"/>
+          <w:szCs w:val="28"/>
+        </w:rPr>
+        <w:t>c</w:t>
+      </w:r>
+      <w:r>
+        <w:rPr>
+          <w:sz w:val="28"/>
+          <w:szCs w:val="28"/>
+        </w:rPr>
+        <w:t>ủa</w:t>
+      </w:r>
+      <w:proofErr w:type="spellEnd"/>
+      <w:r>
+        <w:rPr>
+          <w:sz w:val="28"/>
+          <w:szCs w:val="28"/>
+        </w:rPr>
+        <w:t xml:space="preserve"> </w:t>
+      </w:r>
+      <w:proofErr w:type="spellStart"/>
+      <w:r>
+        <w:rPr>
+          <w:sz w:val="28"/>
+          <w:szCs w:val="28"/>
+        </w:rPr>
+        <w:t>riêng</w:t>
+      </w:r>
+      <w:proofErr w:type="spellEnd"/>
+      <w:r>
+        <w:rPr>
+          <w:sz w:val="28"/>
+          <w:szCs w:val="28"/>
+        </w:rPr>
+        <w:t xml:space="preserve"> </w:t>
+      </w:r>
+      <w:proofErr w:type="spellStart"/>
+      <w:r>
+        <w:rPr>
+          <w:sz w:val="28"/>
+          <w:szCs w:val="28"/>
+        </w:rPr>
+        <w:t>mình</w:t>
+      </w:r>
+      <w:proofErr w:type="spellEnd"/>
+      <w:r>
+        <w:rPr>
+          <w:sz w:val="28"/>
+          <w:szCs w:val="28"/>
+        </w:rPr>
+        <w:t xml:space="preserve"> </w:t>
+      </w:r>
+      <w:proofErr w:type="spellStart"/>
+      <w:r>
+        <w:rPr>
+          <w:sz w:val="28"/>
+          <w:szCs w:val="28"/>
+        </w:rPr>
+        <w:t>thì</w:t>
+      </w:r>
+      <w:proofErr w:type="spellEnd"/>
+      <w:r>
+        <w:rPr>
+          <w:sz w:val="28"/>
+          <w:szCs w:val="28"/>
+        </w:rPr>
+        <w:t xml:space="preserve"> </w:t>
+      </w:r>
+      <w:proofErr w:type="spellStart"/>
+      <w:r>
+        <w:rPr>
+          <w:sz w:val="28"/>
+          <w:szCs w:val="28"/>
+        </w:rPr>
+        <w:t>xem</w:t>
+      </w:r>
+      <w:proofErr w:type="spellEnd"/>
+      <w:r>
+        <w:rPr>
+          <w:sz w:val="28"/>
+          <w:szCs w:val="28"/>
+        </w:rPr>
+        <w:t xml:space="preserve"> video 24 </w:t>
+      </w:r>
+      <w:proofErr w:type="spellStart"/>
+      <w:r>
+        <w:rPr>
+          <w:sz w:val="28"/>
+          <w:szCs w:val="28"/>
+        </w:rPr>
+        <w:t>và</w:t>
+      </w:r>
+      <w:proofErr w:type="spellEnd"/>
+      <w:r>
+        <w:rPr>
+          <w:sz w:val="28"/>
+          <w:szCs w:val="28"/>
+        </w:rPr>
+        <w:t xml:space="preserve"> 28</w:t>
       </w:r>
     </w:p>
     <w:p>
@@ -1198,14 +4167,279 @@
           <w:szCs w:val="28"/>
         </w:rPr>
         <w:lastRenderedPageBreak/>
-        <w:t>Note: tối thứ 5 làm nốt video 29, rồi thay đổi sorting layer sao cho đúng của các room prefab mới import vào</w:t>
-      </w:r>
-      <w:r>
-        <w:rPr>
-          <w:sz w:val="28"/>
-          <w:szCs w:val="28"/>
-        </w:rPr>
-        <w:t>(chưa hoàn thành)</w:t>
+        <w:t xml:space="preserve">Note: </w:t>
+      </w:r>
+      <w:proofErr w:type="spellStart"/>
+      <w:r>
+        <w:rPr>
+          <w:sz w:val="28"/>
+          <w:szCs w:val="28"/>
+        </w:rPr>
+        <w:t>tối</w:t>
+      </w:r>
+      <w:proofErr w:type="spellEnd"/>
+      <w:r>
+        <w:rPr>
+          <w:sz w:val="28"/>
+          <w:szCs w:val="28"/>
+        </w:rPr>
+        <w:t xml:space="preserve"> </w:t>
+      </w:r>
+      <w:proofErr w:type="spellStart"/>
+      <w:r>
+        <w:rPr>
+          <w:sz w:val="28"/>
+          <w:szCs w:val="28"/>
+        </w:rPr>
+        <w:t>thứ</w:t>
+      </w:r>
+      <w:proofErr w:type="spellEnd"/>
+      <w:r>
+        <w:rPr>
+          <w:sz w:val="28"/>
+          <w:szCs w:val="28"/>
+        </w:rPr>
+        <w:t xml:space="preserve"> 5 </w:t>
+      </w:r>
+      <w:proofErr w:type="spellStart"/>
+      <w:r>
+        <w:rPr>
+          <w:sz w:val="28"/>
+          <w:szCs w:val="28"/>
+        </w:rPr>
+        <w:t>làm</w:t>
+      </w:r>
+      <w:proofErr w:type="spellEnd"/>
+      <w:r>
+        <w:rPr>
+          <w:sz w:val="28"/>
+          <w:szCs w:val="28"/>
+        </w:rPr>
+        <w:t xml:space="preserve"> </w:t>
+      </w:r>
+      <w:proofErr w:type="spellStart"/>
+      <w:r>
+        <w:rPr>
+          <w:sz w:val="28"/>
+          <w:szCs w:val="28"/>
+        </w:rPr>
+        <w:t>nốt</w:t>
+      </w:r>
+      <w:proofErr w:type="spellEnd"/>
+      <w:r>
+        <w:rPr>
+          <w:sz w:val="28"/>
+          <w:szCs w:val="28"/>
+        </w:rPr>
+        <w:t xml:space="preserve"> video 29, </w:t>
+      </w:r>
+      <w:proofErr w:type="spellStart"/>
+      <w:r>
+        <w:rPr>
+          <w:sz w:val="28"/>
+          <w:szCs w:val="28"/>
+        </w:rPr>
+        <w:t>rồi</w:t>
+      </w:r>
+      <w:proofErr w:type="spellEnd"/>
+      <w:r>
+        <w:rPr>
+          <w:sz w:val="28"/>
+          <w:szCs w:val="28"/>
+        </w:rPr>
+        <w:t xml:space="preserve"> </w:t>
+      </w:r>
+      <w:proofErr w:type="spellStart"/>
+      <w:r>
+        <w:rPr>
+          <w:sz w:val="28"/>
+          <w:szCs w:val="28"/>
+        </w:rPr>
+        <w:t>thay</w:t>
+      </w:r>
+      <w:proofErr w:type="spellEnd"/>
+      <w:r>
+        <w:rPr>
+          <w:sz w:val="28"/>
+          <w:szCs w:val="28"/>
+        </w:rPr>
+        <w:t xml:space="preserve"> </w:t>
+      </w:r>
+      <w:proofErr w:type="spellStart"/>
+      <w:r>
+        <w:rPr>
+          <w:sz w:val="28"/>
+          <w:szCs w:val="28"/>
+        </w:rPr>
+        <w:t>đổi</w:t>
+      </w:r>
+      <w:proofErr w:type="spellEnd"/>
+      <w:r>
+        <w:rPr>
+          <w:sz w:val="28"/>
+          <w:szCs w:val="28"/>
+        </w:rPr>
+        <w:t xml:space="preserve"> sorting layer </w:t>
+      </w:r>
+      <w:proofErr w:type="spellStart"/>
+      <w:r>
+        <w:rPr>
+          <w:sz w:val="28"/>
+          <w:szCs w:val="28"/>
+        </w:rPr>
+        <w:t>sao</w:t>
+      </w:r>
+      <w:proofErr w:type="spellEnd"/>
+      <w:r>
+        <w:rPr>
+          <w:sz w:val="28"/>
+          <w:szCs w:val="28"/>
+        </w:rPr>
+        <w:t xml:space="preserve"> </w:t>
+      </w:r>
+      <w:proofErr w:type="spellStart"/>
+      <w:r>
+        <w:rPr>
+          <w:sz w:val="28"/>
+          <w:szCs w:val="28"/>
+        </w:rPr>
+        <w:t>cho</w:t>
+      </w:r>
+      <w:proofErr w:type="spellEnd"/>
+      <w:r>
+        <w:rPr>
+          <w:sz w:val="28"/>
+          <w:szCs w:val="28"/>
+        </w:rPr>
+        <w:t xml:space="preserve"> </w:t>
+      </w:r>
+      <w:proofErr w:type="spellStart"/>
+      <w:r>
+        <w:rPr>
+          <w:sz w:val="28"/>
+          <w:szCs w:val="28"/>
+        </w:rPr>
+        <w:t>đúng</w:t>
+      </w:r>
+      <w:proofErr w:type="spellEnd"/>
+      <w:r>
+        <w:rPr>
+          <w:sz w:val="28"/>
+          <w:szCs w:val="28"/>
+        </w:rPr>
+        <w:t xml:space="preserve"> </w:t>
+      </w:r>
+      <w:proofErr w:type="spellStart"/>
+      <w:r>
+        <w:rPr>
+          <w:sz w:val="28"/>
+          <w:szCs w:val="28"/>
+        </w:rPr>
+        <w:t>của</w:t>
+      </w:r>
+      <w:proofErr w:type="spellEnd"/>
+      <w:r>
+        <w:rPr>
+          <w:sz w:val="28"/>
+          <w:szCs w:val="28"/>
+        </w:rPr>
+        <w:t xml:space="preserve"> </w:t>
+      </w:r>
+      <w:proofErr w:type="spellStart"/>
+      <w:r>
+        <w:rPr>
+          <w:sz w:val="28"/>
+          <w:szCs w:val="28"/>
+        </w:rPr>
+        <w:t>các</w:t>
+      </w:r>
+      <w:proofErr w:type="spellEnd"/>
+      <w:r>
+        <w:rPr>
+          <w:sz w:val="28"/>
+          <w:szCs w:val="28"/>
+        </w:rPr>
+        <w:t xml:space="preserve"> room prefab </w:t>
+      </w:r>
+      <w:proofErr w:type="spellStart"/>
+      <w:r>
+        <w:rPr>
+          <w:sz w:val="28"/>
+          <w:szCs w:val="28"/>
+        </w:rPr>
+        <w:t>mới</w:t>
+      </w:r>
+      <w:proofErr w:type="spellEnd"/>
+      <w:r>
+        <w:rPr>
+          <w:sz w:val="28"/>
+          <w:szCs w:val="28"/>
+        </w:rPr>
+        <w:t xml:space="preserve"> import </w:t>
+      </w:r>
+      <w:proofErr w:type="spellStart"/>
+      <w:r>
+        <w:rPr>
+          <w:sz w:val="28"/>
+          <w:szCs w:val="28"/>
+        </w:rPr>
+        <w:t>vào</w:t>
+      </w:r>
+      <w:proofErr w:type="spellEnd"/>
+      <w:r>
+        <w:rPr>
+          <w:sz w:val="28"/>
+          <w:szCs w:val="28"/>
+        </w:rPr>
+        <w:t>(</w:t>
+      </w:r>
+      <w:proofErr w:type="spellStart"/>
+      <w:r>
+        <w:rPr>
+          <w:sz w:val="28"/>
+          <w:szCs w:val="28"/>
+        </w:rPr>
+        <w:t>chưa</w:t>
+      </w:r>
+      <w:proofErr w:type="spellEnd"/>
+      <w:r>
+        <w:rPr>
+          <w:sz w:val="28"/>
+          <w:szCs w:val="28"/>
+        </w:rPr>
+        <w:t xml:space="preserve"> </w:t>
+      </w:r>
+      <w:proofErr w:type="spellStart"/>
+      <w:r>
+        <w:rPr>
+          <w:sz w:val="28"/>
+          <w:szCs w:val="28"/>
+        </w:rPr>
+        <w:t>hoàn</w:t>
+      </w:r>
+      <w:proofErr w:type="spellEnd"/>
+      <w:r>
+        <w:rPr>
+          <w:sz w:val="28"/>
+          <w:szCs w:val="28"/>
+        </w:rPr>
+        <w:t xml:space="preserve"> </w:t>
+      </w:r>
+      <w:proofErr w:type="spellStart"/>
+      <w:r>
+        <w:rPr>
+          <w:sz w:val="28"/>
+          <w:szCs w:val="28"/>
+        </w:rPr>
+        <w:t>thành</w:t>
+      </w:r>
+      <w:proofErr w:type="spellEnd"/>
+      <w:r>
+        <w:rPr>
+          <w:sz w:val="28"/>
+          <w:szCs w:val="28"/>
+        </w:rPr>
+        <w:t>)</w:t>
       </w:r>
     </w:p>
     <w:p>
@@ -1508,12 +4742,101 @@
           <w:szCs w:val="28"/>
         </w:rPr>
       </w:pPr>
-      <w:r>
-        <w:rPr>
-          <w:sz w:val="28"/>
-          <w:szCs w:val="28"/>
-        </w:rPr>
-        <w:t xml:space="preserve">Cơ chế random room node graph và room node(chi tiết có trong </w:t>
+      <w:proofErr w:type="spellStart"/>
+      <w:r>
+        <w:rPr>
+          <w:sz w:val="28"/>
+          <w:szCs w:val="28"/>
+        </w:rPr>
+        <w:t>Cơ</w:t>
+      </w:r>
+      <w:proofErr w:type="spellEnd"/>
+      <w:r>
+        <w:rPr>
+          <w:sz w:val="28"/>
+          <w:szCs w:val="28"/>
+        </w:rPr>
+        <w:t xml:space="preserve"> </w:t>
+      </w:r>
+      <w:proofErr w:type="spellStart"/>
+      <w:r>
+        <w:rPr>
+          <w:sz w:val="28"/>
+          <w:szCs w:val="28"/>
+        </w:rPr>
+        <w:t>chế</w:t>
+      </w:r>
+      <w:proofErr w:type="spellEnd"/>
+      <w:r>
+        <w:rPr>
+          <w:sz w:val="28"/>
+          <w:szCs w:val="28"/>
+        </w:rPr>
+        <w:t xml:space="preserve"> random room node graph </w:t>
+      </w:r>
+      <w:proofErr w:type="spellStart"/>
+      <w:r>
+        <w:rPr>
+          <w:sz w:val="28"/>
+          <w:szCs w:val="28"/>
+        </w:rPr>
+        <w:t>và</w:t>
+      </w:r>
+      <w:proofErr w:type="spellEnd"/>
+      <w:r>
+        <w:rPr>
+          <w:sz w:val="28"/>
+          <w:szCs w:val="28"/>
+        </w:rPr>
+        <w:t xml:space="preserve"> room node(chi </w:t>
+      </w:r>
+      <w:proofErr w:type="spellStart"/>
+      <w:r>
+        <w:rPr>
+          <w:sz w:val="28"/>
+          <w:szCs w:val="28"/>
+        </w:rPr>
+        <w:t>tiết</w:t>
+      </w:r>
+      <w:proofErr w:type="spellEnd"/>
+      <w:r>
+        <w:rPr>
+          <w:sz w:val="28"/>
+          <w:szCs w:val="28"/>
+        </w:rPr>
+        <w:t xml:space="preserve"> </w:t>
+      </w:r>
+      <w:proofErr w:type="spellStart"/>
+      <w:r>
+        <w:rPr>
+          <w:sz w:val="28"/>
+          <w:szCs w:val="28"/>
+        </w:rPr>
+        <w:t>có</w:t>
+      </w:r>
+      <w:proofErr w:type="spellEnd"/>
+      <w:r>
+        <w:rPr>
+          <w:sz w:val="28"/>
+          <w:szCs w:val="28"/>
+        </w:rPr>
+        <w:t xml:space="preserve"> </w:t>
+      </w:r>
+      <w:proofErr w:type="spellStart"/>
+      <w:r>
+        <w:rPr>
+          <w:sz w:val="28"/>
+          <w:szCs w:val="28"/>
+        </w:rPr>
+        <w:t>trong</w:t>
+      </w:r>
+      <w:proofErr w:type="spellEnd"/>
+      <w:r>
+        <w:rPr>
+          <w:sz w:val="28"/>
+          <w:szCs w:val="28"/>
+        </w:rPr>
+        <w:t xml:space="preserve"> </w:t>
       </w:r>
       <w:r>
         <w:rPr>
@@ -1547,7 +4870,23 @@
           <w:sz w:val="28"/>
           <w:szCs w:val="28"/>
         </w:rPr>
-        <w:t>Press R để reset the game</w:t>
+        <w:t xml:space="preserve">Press R </w:t>
+      </w:r>
+      <w:proofErr w:type="spellStart"/>
+      <w:r>
+        <w:rPr>
+          <w:sz w:val="28"/>
+          <w:szCs w:val="28"/>
+        </w:rPr>
+        <w:t>để</w:t>
+      </w:r>
+      <w:proofErr w:type="spellEnd"/>
+      <w:r>
+        <w:rPr>
+          <w:sz w:val="28"/>
+          <w:szCs w:val="28"/>
+        </w:rPr>
+        <w:t xml:space="preserve"> reset the game</w:t>
       </w:r>
     </w:p>
     <w:p>
@@ -1582,12 +4921,69 @@
           <w:szCs w:val="28"/>
         </w:rPr>
       </w:pPr>
-      <w:r>
-        <w:rPr>
-          <w:sz w:val="28"/>
-          <w:szCs w:val="28"/>
-        </w:rPr>
-        <w:t>CurrentPlayer trong GameResource.cs để reference player between scenes</w:t>
+      <w:proofErr w:type="spellStart"/>
+      <w:r>
+        <w:rPr>
+          <w:sz w:val="28"/>
+          <w:szCs w:val="28"/>
+        </w:rPr>
+        <w:t>CurrentPlayer</w:t>
+      </w:r>
+      <w:proofErr w:type="spellEnd"/>
+      <w:r>
+        <w:rPr>
+          <w:sz w:val="28"/>
+          <w:szCs w:val="28"/>
+        </w:rPr>
+        <w:t xml:space="preserve"> </w:t>
+      </w:r>
+      <w:proofErr w:type="spellStart"/>
+      <w:r>
+        <w:rPr>
+          <w:sz w:val="28"/>
+          <w:szCs w:val="28"/>
+        </w:rPr>
+        <w:t>trong</w:t>
+      </w:r>
+      <w:proofErr w:type="spellEnd"/>
+      <w:r>
+        <w:rPr>
+          <w:sz w:val="28"/>
+          <w:szCs w:val="28"/>
+        </w:rPr>
+        <w:t xml:space="preserve"> </w:t>
+      </w:r>
+      <w:proofErr w:type="spellStart"/>
+      <w:r>
+        <w:rPr>
+          <w:sz w:val="28"/>
+          <w:szCs w:val="28"/>
+        </w:rPr>
+        <w:t>GameResource.cs</w:t>
+      </w:r>
+      <w:proofErr w:type="spellEnd"/>
+      <w:r>
+        <w:rPr>
+          <w:sz w:val="28"/>
+          <w:szCs w:val="28"/>
+        </w:rPr>
+        <w:t xml:space="preserve"> </w:t>
+      </w:r>
+      <w:proofErr w:type="spellStart"/>
+      <w:r>
+        <w:rPr>
+          <w:sz w:val="28"/>
+          <w:szCs w:val="28"/>
+        </w:rPr>
+        <w:t>để</w:t>
+      </w:r>
+      <w:proofErr w:type="spellEnd"/>
+      <w:r>
+        <w:rPr>
+          <w:sz w:val="28"/>
+          <w:szCs w:val="28"/>
+        </w:rPr>
+        <w:t xml:space="preserve"> reference player between scenes</w:t>
       </w:r>
     </w:p>
     <w:p>
@@ -1602,12 +4998,117 @@
           <w:szCs w:val="28"/>
         </w:rPr>
       </w:pPr>
-      <w:r>
-        <w:rPr>
-          <w:sz w:val="28"/>
-          <w:szCs w:val="28"/>
-        </w:rPr>
-        <w:t>Health.cs để quản lý health của cả player và enemy</w:t>
+      <w:proofErr w:type="spellStart"/>
+      <w:r>
+        <w:rPr>
+          <w:sz w:val="28"/>
+          <w:szCs w:val="28"/>
+        </w:rPr>
+        <w:t>Health.cs</w:t>
+      </w:r>
+      <w:proofErr w:type="spellEnd"/>
+      <w:r>
+        <w:rPr>
+          <w:sz w:val="28"/>
+          <w:szCs w:val="28"/>
+        </w:rPr>
+        <w:t xml:space="preserve"> </w:t>
+      </w:r>
+      <w:proofErr w:type="spellStart"/>
+      <w:r>
+        <w:rPr>
+          <w:sz w:val="28"/>
+          <w:szCs w:val="28"/>
+        </w:rPr>
+        <w:t>để</w:t>
+      </w:r>
+      <w:proofErr w:type="spellEnd"/>
+      <w:r>
+        <w:rPr>
+          <w:sz w:val="28"/>
+          <w:szCs w:val="28"/>
+        </w:rPr>
+        <w:t xml:space="preserve"> </w:t>
+      </w:r>
+      <w:proofErr w:type="spellStart"/>
+      <w:r>
+        <w:rPr>
+          <w:sz w:val="28"/>
+          <w:szCs w:val="28"/>
+        </w:rPr>
+        <w:t>quản</w:t>
+      </w:r>
+      <w:proofErr w:type="spellEnd"/>
+      <w:r>
+        <w:rPr>
+          <w:sz w:val="28"/>
+          <w:szCs w:val="28"/>
+        </w:rPr>
+        <w:t xml:space="preserve"> </w:t>
+      </w:r>
+      <w:proofErr w:type="spellStart"/>
+      <w:r>
+        <w:rPr>
+          <w:sz w:val="28"/>
+          <w:szCs w:val="28"/>
+        </w:rPr>
+        <w:t>lý</w:t>
+      </w:r>
+      <w:proofErr w:type="spellEnd"/>
+      <w:r>
+        <w:rPr>
+          <w:sz w:val="28"/>
+          <w:szCs w:val="28"/>
+        </w:rPr>
+        <w:t xml:space="preserve"> health </w:t>
+      </w:r>
+      <w:proofErr w:type="spellStart"/>
+      <w:r>
+        <w:rPr>
+          <w:sz w:val="28"/>
+          <w:szCs w:val="28"/>
+        </w:rPr>
+        <w:t>của</w:t>
+      </w:r>
+      <w:proofErr w:type="spellEnd"/>
+      <w:r>
+        <w:rPr>
+          <w:sz w:val="28"/>
+          <w:szCs w:val="28"/>
+        </w:rPr>
+        <w:t xml:space="preserve"> </w:t>
+      </w:r>
+      <w:proofErr w:type="spellStart"/>
+      <w:r>
+        <w:rPr>
+          <w:sz w:val="28"/>
+          <w:szCs w:val="28"/>
+        </w:rPr>
+        <w:t>cả</w:t>
+      </w:r>
+      <w:proofErr w:type="spellEnd"/>
+      <w:r>
+        <w:rPr>
+          <w:sz w:val="28"/>
+          <w:szCs w:val="28"/>
+        </w:rPr>
+        <w:t xml:space="preserve"> player </w:t>
+      </w:r>
+      <w:proofErr w:type="spellStart"/>
+      <w:r>
+        <w:rPr>
+          <w:sz w:val="28"/>
+          <w:szCs w:val="28"/>
+        </w:rPr>
+        <w:t>và</w:t>
+      </w:r>
+      <w:proofErr w:type="spellEnd"/>
+      <w:r>
+        <w:rPr>
+          <w:sz w:val="28"/>
+          <w:szCs w:val="28"/>
+        </w:rPr>
+        <w:t xml:space="preserve"> enemy</w:t>
       </w:r>
     </w:p>
     <w:p>
@@ -1627,7 +5128,103 @@
           <w:sz w:val="28"/>
           <w:szCs w:val="28"/>
         </w:rPr>
-        <w:t xml:space="preserve">Polygon Collider sẽ detect collider khi va chạm với đạn </w:t>
+        <w:t xml:space="preserve">Polygon Collider </w:t>
+      </w:r>
+      <w:proofErr w:type="spellStart"/>
+      <w:r>
+        <w:rPr>
+          <w:sz w:val="28"/>
+          <w:szCs w:val="28"/>
+        </w:rPr>
+        <w:t>sẽ</w:t>
+      </w:r>
+      <w:proofErr w:type="spellEnd"/>
+      <w:r>
+        <w:rPr>
+          <w:sz w:val="28"/>
+          <w:szCs w:val="28"/>
+        </w:rPr>
+        <w:t xml:space="preserve"> detect collider </w:t>
+      </w:r>
+      <w:proofErr w:type="spellStart"/>
+      <w:r>
+        <w:rPr>
+          <w:sz w:val="28"/>
+          <w:szCs w:val="28"/>
+        </w:rPr>
+        <w:t>khi</w:t>
+      </w:r>
+      <w:proofErr w:type="spellEnd"/>
+      <w:r>
+        <w:rPr>
+          <w:sz w:val="28"/>
+          <w:szCs w:val="28"/>
+        </w:rPr>
+        <w:t xml:space="preserve"> </w:t>
+      </w:r>
+      <w:proofErr w:type="spellStart"/>
+      <w:r>
+        <w:rPr>
+          <w:sz w:val="28"/>
+          <w:szCs w:val="28"/>
+        </w:rPr>
+        <w:t>va</w:t>
+      </w:r>
+      <w:proofErr w:type="spellEnd"/>
+      <w:r>
+        <w:rPr>
+          <w:sz w:val="28"/>
+          <w:szCs w:val="28"/>
+        </w:rPr>
+        <w:t xml:space="preserve"> </w:t>
+      </w:r>
+      <w:proofErr w:type="spellStart"/>
+      <w:r>
+        <w:rPr>
+          <w:sz w:val="28"/>
+          <w:szCs w:val="28"/>
+        </w:rPr>
+        <w:t>chạm</w:t>
+      </w:r>
+      <w:proofErr w:type="spellEnd"/>
+      <w:r>
+        <w:rPr>
+          <w:sz w:val="28"/>
+          <w:szCs w:val="28"/>
+        </w:rPr>
+        <w:t xml:space="preserve"> </w:t>
+      </w:r>
+      <w:proofErr w:type="spellStart"/>
+      <w:r>
+        <w:rPr>
+          <w:sz w:val="28"/>
+          <w:szCs w:val="28"/>
+        </w:rPr>
+        <w:t>với</w:t>
+      </w:r>
+      <w:proofErr w:type="spellEnd"/>
+      <w:r>
+        <w:rPr>
+          <w:sz w:val="28"/>
+          <w:szCs w:val="28"/>
+        </w:rPr>
+        <w:t xml:space="preserve"> </w:t>
+      </w:r>
+      <w:proofErr w:type="spellStart"/>
+      <w:r>
+        <w:rPr>
+          <w:sz w:val="28"/>
+          <w:szCs w:val="28"/>
+        </w:rPr>
+        <w:t>đạn</w:t>
+      </w:r>
+      <w:proofErr w:type="spellEnd"/>
+      <w:r>
+        <w:rPr>
+          <w:sz w:val="28"/>
+          <w:szCs w:val="28"/>
+        </w:rPr>
+        <w:t xml:space="preserve"> </w:t>
       </w:r>
     </w:p>
     <w:p>
@@ -1642,12 +5239,69 @@
           <w:szCs w:val="28"/>
         </w:rPr>
       </w:pPr>
-      <w:r>
-        <w:rPr>
-          <w:sz w:val="28"/>
-          <w:szCs w:val="28"/>
-        </w:rPr>
-        <w:t>Hướng dẫn dựng player prefab là video</w:t>
+      <w:proofErr w:type="spellStart"/>
+      <w:r>
+        <w:rPr>
+          <w:sz w:val="28"/>
+          <w:szCs w:val="28"/>
+        </w:rPr>
+        <w:t>Hướng</w:t>
+      </w:r>
+      <w:proofErr w:type="spellEnd"/>
+      <w:r>
+        <w:rPr>
+          <w:sz w:val="28"/>
+          <w:szCs w:val="28"/>
+        </w:rPr>
+        <w:t xml:space="preserve"> </w:t>
+      </w:r>
+      <w:proofErr w:type="spellStart"/>
+      <w:r>
+        <w:rPr>
+          <w:sz w:val="28"/>
+          <w:szCs w:val="28"/>
+        </w:rPr>
+        <w:t>dẫn</w:t>
+      </w:r>
+      <w:proofErr w:type="spellEnd"/>
+      <w:r>
+        <w:rPr>
+          <w:sz w:val="28"/>
+          <w:szCs w:val="28"/>
+        </w:rPr>
+        <w:t xml:space="preserve"> </w:t>
+      </w:r>
+      <w:proofErr w:type="spellStart"/>
+      <w:r>
+        <w:rPr>
+          <w:sz w:val="28"/>
+          <w:szCs w:val="28"/>
+        </w:rPr>
+        <w:t>dựng</w:t>
+      </w:r>
+      <w:proofErr w:type="spellEnd"/>
+      <w:r>
+        <w:rPr>
+          <w:sz w:val="28"/>
+          <w:szCs w:val="28"/>
+        </w:rPr>
+        <w:t xml:space="preserve"> player prefab </w:t>
+      </w:r>
+      <w:proofErr w:type="spellStart"/>
+      <w:r>
+        <w:rPr>
+          <w:sz w:val="28"/>
+          <w:szCs w:val="28"/>
+        </w:rPr>
+        <w:t>là</w:t>
+      </w:r>
+      <w:proofErr w:type="spellEnd"/>
+      <w:r>
+        <w:rPr>
+          <w:sz w:val="28"/>
+          <w:szCs w:val="28"/>
+        </w:rPr>
+        <w:t xml:space="preserve"> video</w:t>
       </w:r>
       <w:r>
         <w:rPr>
@@ -1669,12 +5323,37 @@
           <w:szCs w:val="28"/>
         </w:rPr>
       </w:pPr>
-      <w:r>
-        <w:rPr>
-          <w:sz w:val="28"/>
-          <w:szCs w:val="28"/>
-        </w:rPr>
-        <w:t>Cấu trúc 1 player object</w:t>
+      <w:proofErr w:type="spellStart"/>
+      <w:r>
+        <w:rPr>
+          <w:sz w:val="28"/>
+          <w:szCs w:val="28"/>
+        </w:rPr>
+        <w:t>Cấu</w:t>
+      </w:r>
+      <w:proofErr w:type="spellEnd"/>
+      <w:r>
+        <w:rPr>
+          <w:sz w:val="28"/>
+          <w:szCs w:val="28"/>
+        </w:rPr>
+        <w:t xml:space="preserve"> </w:t>
+      </w:r>
+      <w:proofErr w:type="spellStart"/>
+      <w:r>
+        <w:rPr>
+          <w:sz w:val="28"/>
+          <w:szCs w:val="28"/>
+        </w:rPr>
+        <w:t>trúc</w:t>
+      </w:r>
+      <w:proofErr w:type="spellEnd"/>
+      <w:r>
+        <w:rPr>
+          <w:sz w:val="28"/>
+          <w:szCs w:val="28"/>
+        </w:rPr>
+        <w:t xml:space="preserve"> 1 player object</w:t>
       </w:r>
     </w:p>
     <w:p>
@@ -1726,6 +5405,26 @@
             </a:graphic>
           </wp:inline>
         </w:drawing>
+      </w:r>
+    </w:p>
+    <w:p>
+      <w:pPr>
+        <w:pStyle w:val="ListParagraph"/>
+        <w:numPr>
+          <w:ilvl w:val="1"/>
+          <w:numId w:val="1"/>
+        </w:numPr>
+        <w:rPr>
+          <w:sz w:val="28"/>
+          <w:szCs w:val="28"/>
+        </w:rPr>
+      </w:pPr>
+      <w:r>
+        <w:rPr>
+          <w:sz w:val="28"/>
+          <w:szCs w:val="28"/>
+        </w:rPr>
+        <w:t>Prefab vs prefab variant ?</w:t>
       </w:r>
     </w:p>
     <w:sectPr>

</xml_diff>